<commit_message>
Updated the documentation - Authenticated User
</commit_message>
<xml_diff>
--- a/documentation/GLOVIA OMS Documentation.docx
+++ b/documentation/GLOVIA OMS Documentation.docx
@@ -4,167 +4,6 @@
   <w:body>
     <w:p>
       <w:pPr>
-        <w:pStyle w:val="BodyText"/>
-        <w:rPr>
-          <w:rFonts w:ascii="Times New Roman"/>
-          <w:i w:val="0"/>
-          <w:sz w:val="20"/>
-        </w:rPr>
-      </w:pPr>
-    </w:p>
-    <w:p>
-      <w:pPr>
-        <w:pStyle w:val="BodyText"/>
-        <w:rPr>
-          <w:rFonts w:ascii="Times New Roman"/>
-          <w:i w:val="0"/>
-          <w:sz w:val="20"/>
-        </w:rPr>
-      </w:pPr>
-    </w:p>
-    <w:p>
-      <w:pPr>
-        <w:pStyle w:val="BodyText"/>
-        <w:rPr>
-          <w:rFonts w:ascii="Times New Roman"/>
-          <w:i w:val="0"/>
-          <w:sz w:val="20"/>
-        </w:rPr>
-      </w:pPr>
-    </w:p>
-    <w:p>
-      <w:pPr>
-        <w:pStyle w:val="BodyText"/>
-        <w:rPr>
-          <w:rFonts w:ascii="Times New Roman"/>
-          <w:i w:val="0"/>
-          <w:sz w:val="20"/>
-        </w:rPr>
-      </w:pPr>
-    </w:p>
-    <w:p>
-      <w:pPr>
-        <w:pStyle w:val="BodyText"/>
-        <w:rPr>
-          <w:rFonts w:ascii="Times New Roman"/>
-          <w:i w:val="0"/>
-          <w:sz w:val="20"/>
-        </w:rPr>
-      </w:pPr>
-    </w:p>
-    <w:p>
-      <w:pPr>
-        <w:pStyle w:val="BodyText"/>
-        <w:rPr>
-          <w:rFonts w:ascii="Times New Roman"/>
-          <w:i w:val="0"/>
-          <w:sz w:val="20"/>
-        </w:rPr>
-      </w:pPr>
-    </w:p>
-    <w:p>
-      <w:pPr>
-        <w:pStyle w:val="BodyText"/>
-        <w:rPr>
-          <w:rFonts w:ascii="Times New Roman"/>
-          <w:i w:val="0"/>
-          <w:sz w:val="20"/>
-        </w:rPr>
-      </w:pPr>
-    </w:p>
-    <w:p>
-      <w:pPr>
-        <w:pStyle w:val="BodyText"/>
-        <w:rPr>
-          <w:rFonts w:ascii="Times New Roman"/>
-          <w:i w:val="0"/>
-          <w:sz w:val="20"/>
-        </w:rPr>
-      </w:pPr>
-    </w:p>
-    <w:p>
-      <w:pPr>
-        <w:pStyle w:val="BodyText"/>
-        <w:rPr>
-          <w:rFonts w:ascii="Times New Roman"/>
-          <w:i w:val="0"/>
-          <w:sz w:val="20"/>
-        </w:rPr>
-      </w:pPr>
-    </w:p>
-    <w:p>
-      <w:pPr>
-        <w:pStyle w:val="BodyText"/>
-        <w:rPr>
-          <w:rFonts w:ascii="Times New Roman"/>
-          <w:i w:val="0"/>
-          <w:sz w:val="20"/>
-        </w:rPr>
-      </w:pPr>
-    </w:p>
-    <w:p>
-      <w:pPr>
-        <w:pStyle w:val="BodyText"/>
-        <w:rPr>
-          <w:rFonts w:ascii="Times New Roman"/>
-          <w:i w:val="0"/>
-          <w:sz w:val="20"/>
-        </w:rPr>
-      </w:pPr>
-    </w:p>
-    <w:p>
-      <w:pPr>
-        <w:pStyle w:val="BodyText"/>
-        <w:rPr>
-          <w:rFonts w:ascii="Times New Roman"/>
-          <w:i w:val="0"/>
-          <w:sz w:val="20"/>
-        </w:rPr>
-      </w:pPr>
-    </w:p>
-    <w:p>
-      <w:pPr>
-        <w:pStyle w:val="BodyText"/>
-        <w:rPr>
-          <w:rFonts w:ascii="Times New Roman"/>
-          <w:i w:val="0"/>
-          <w:sz w:val="20"/>
-        </w:rPr>
-      </w:pPr>
-    </w:p>
-    <w:p>
-      <w:pPr>
-        <w:pStyle w:val="BodyText"/>
-        <w:rPr>
-          <w:rFonts w:ascii="Times New Roman"/>
-          <w:i w:val="0"/>
-          <w:sz w:val="20"/>
-        </w:rPr>
-      </w:pPr>
-    </w:p>
-    <w:p>
-      <w:pPr>
-        <w:pStyle w:val="BodyText"/>
-        <w:rPr>
-          <w:rFonts w:ascii="Times New Roman"/>
-          <w:i w:val="0"/>
-          <w:sz w:val="20"/>
-        </w:rPr>
-      </w:pPr>
-    </w:p>
-    <w:p>
-      <w:pPr>
-        <w:pStyle w:val="BodyText"/>
-        <w:spacing w:before="6"/>
-        <w:rPr>
-          <w:rFonts w:ascii="Times New Roman"/>
-          <w:i w:val="0"/>
-          <w:sz w:val="25"/>
-        </w:rPr>
-      </w:pPr>
-    </w:p>
-    <w:p>
-      <w:pPr>
         <w:pStyle w:val="Title"/>
         <w:jc w:val="right"/>
         <w:rPr>
@@ -203,7 +42,8 @@
           <w:rFonts w:ascii="Cambria"/>
           <w:b/>
           <w:i w:val="0"/>
-          <w:sz w:val="85"/>
+          <w:sz w:val="36"/>
+          <w:szCs w:val="36"/>
         </w:rPr>
       </w:pPr>
     </w:p>
@@ -264,57 +104,6 @@
           <w:rFonts w:ascii="Cambria"/>
           <w:b/>
           <w:sz w:val="20"/>
-        </w:rPr>
-      </w:pPr>
-    </w:p>
-    <w:p>
-      <w:pPr>
-        <w:pStyle w:val="BodyText"/>
-        <w:rPr>
-          <w:rFonts w:ascii="Cambria"/>
-          <w:b/>
-          <w:sz w:val="20"/>
-        </w:rPr>
-      </w:pPr>
-    </w:p>
-    <w:p>
-      <w:pPr>
-        <w:pStyle w:val="BodyText"/>
-        <w:rPr>
-          <w:rFonts w:ascii="Cambria"/>
-          <w:b/>
-          <w:sz w:val="20"/>
-        </w:rPr>
-      </w:pPr>
-    </w:p>
-    <w:p>
-      <w:pPr>
-        <w:pStyle w:val="BodyText"/>
-        <w:rPr>
-          <w:rFonts w:ascii="Cambria"/>
-          <w:b/>
-          <w:sz w:val="20"/>
-        </w:rPr>
-      </w:pPr>
-    </w:p>
-    <w:p>
-      <w:pPr>
-        <w:pStyle w:val="BodyText"/>
-        <w:rPr>
-          <w:rFonts w:ascii="Cambria"/>
-          <w:b/>
-          <w:sz w:val="20"/>
-        </w:rPr>
-      </w:pPr>
-    </w:p>
-    <w:p>
-      <w:pPr>
-        <w:pStyle w:val="BodyText"/>
-        <w:spacing w:before="8"/>
-        <w:rPr>
-          <w:rFonts w:ascii="Cambria"/>
-          <w:b/>
-          <w:sz w:val="13"/>
         </w:rPr>
       </w:pPr>
       <w:r>
@@ -325,13 +114,13 @@
           <wp:anchor distT="0" distB="0" distL="0" distR="0" simplePos="0" relativeHeight="251658240" behindDoc="0" locked="0" layoutInCell="1" allowOverlap="1">
             <wp:simplePos x="0" y="0"/>
             <wp:positionH relativeFrom="page">
-              <wp:posOffset>800771</wp:posOffset>
+              <wp:posOffset>966470</wp:posOffset>
             </wp:positionH>
             <wp:positionV relativeFrom="paragraph">
-              <wp:posOffset>126909</wp:posOffset>
+              <wp:posOffset>201930</wp:posOffset>
             </wp:positionV>
-            <wp:extent cx="5932261" cy="1445037"/>
-            <wp:effectExtent l="0" t="0" r="0" b="0"/>
+            <wp:extent cx="5801360" cy="908685"/>
+            <wp:effectExtent l="0" t="0" r="8890" b="5715"/>
             <wp:wrapTopAndBottom/>
             <wp:docPr id="1" name="image1.png"/>
             <wp:cNvGraphicFramePr>
@@ -353,7 +142,7 @@
                   <pic:spPr>
                     <a:xfrm>
                       <a:off x="0" y="0"/>
-                      <a:ext cx="5932261" cy="1445037"/>
+                      <a:ext cx="5801360" cy="908685"/>
                     </a:xfrm>
                     <a:prstGeom prst="rect">
                       <a:avLst/>
@@ -362,6 +151,12 @@
                 </pic:pic>
               </a:graphicData>
             </a:graphic>
+            <wp14:sizeRelH relativeFrom="margin">
+              <wp14:pctWidth>0</wp14:pctWidth>
+            </wp14:sizeRelH>
+            <wp14:sizeRelV relativeFrom="margin">
+              <wp14:pctHeight>0</wp14:pctHeight>
+            </wp14:sizeRelV>
           </wp:anchor>
         </w:drawing>
       </w:r>
@@ -384,80 +179,6 @@
           <w:b/>
           <w:sz w:val="20"/>
         </w:rPr>
-      </w:pPr>
-    </w:p>
-    <w:p>
-      <w:pPr>
-        <w:pStyle w:val="BodyText"/>
-        <w:rPr>
-          <w:rFonts w:ascii="Cambria"/>
-          <w:b/>
-          <w:sz w:val="20"/>
-        </w:rPr>
-      </w:pPr>
-    </w:p>
-    <w:p>
-      <w:pPr>
-        <w:pStyle w:val="BodyText"/>
-        <w:rPr>
-          <w:rFonts w:ascii="Cambria"/>
-          <w:b/>
-          <w:sz w:val="20"/>
-        </w:rPr>
-      </w:pPr>
-    </w:p>
-    <w:p>
-      <w:pPr>
-        <w:pStyle w:val="BodyText"/>
-        <w:rPr>
-          <w:rFonts w:ascii="Cambria"/>
-          <w:b/>
-          <w:sz w:val="20"/>
-        </w:rPr>
-      </w:pPr>
-    </w:p>
-    <w:p>
-      <w:pPr>
-        <w:pStyle w:val="BodyText"/>
-        <w:rPr>
-          <w:rFonts w:ascii="Cambria"/>
-          <w:b/>
-          <w:sz w:val="20"/>
-        </w:rPr>
-      </w:pPr>
-    </w:p>
-    <w:p>
-      <w:pPr>
-        <w:pStyle w:val="BodyText"/>
-        <w:rPr>
-          <w:rFonts w:ascii="Cambria"/>
-          <w:b/>
-          <w:sz w:val="20"/>
-        </w:rPr>
-      </w:pPr>
-    </w:p>
-    <w:p>
-      <w:pPr>
-        <w:pStyle w:val="BodyText"/>
-        <w:spacing w:before="7"/>
-        <w:rPr>
-          <w:rFonts w:ascii="Cambria"/>
-          <w:b/>
-        </w:rPr>
-      </w:pPr>
-    </w:p>
-    <w:p>
-      <w:pPr>
-        <w:rPr>
-          <w:rFonts w:ascii="Calibri"/>
-          <w:sz w:val="18"/>
-        </w:rPr>
-        <w:sectPr>
-          <w:type w:val="continuous"/>
-          <w:pgSz w:w="11920" w:h="16860"/>
-          <w:pgMar w:top="1600" w:right="980" w:bottom="280" w:left="960" w:header="720" w:footer="720" w:gutter="0"/>
-          <w:cols w:space="720"/>
-        </w:sectPr>
       </w:pPr>
     </w:p>
     <w:sdt>
@@ -2250,7 +1971,7 @@
           <w:sz w:val="20"/>
           <w:szCs w:val="20"/>
         </w:rPr>
-        <w:t>GLOVIA OMS</w:t>
+        <w:t>GLOVIA OM</w:t>
       </w:r>
       <w:r>
         <w:rPr>
@@ -2268,34 +1989,133 @@
           <w:sz w:val="20"/>
           <w:szCs w:val="20"/>
         </w:rPr>
-        <w:t>GLOVIA Order Management System to push order from Commerce Cloud</w:t>
-      </w:r>
-      <w:r>
-        <w:rPr>
-          <w:i/>
-          <w:color w:val="808080"/>
-          <w:sz w:val="20"/>
-          <w:szCs w:val="20"/>
-        </w:rPr>
-        <w:t xml:space="preserve"> and </w:t>
-      </w:r>
-      <w:r>
-        <w:rPr>
-          <w:i/>
-          <w:color w:val="808080"/>
-          <w:sz w:val="20"/>
-          <w:szCs w:val="20"/>
-        </w:rPr>
-        <w:t>Patch from GLOVIA OMS to update the Order Number of GLOVIA OMS</w:t>
-      </w:r>
-      <w:r>
-        <w:rPr>
-          <w:i/>
-          <w:color w:val="808080"/>
-          <w:sz w:val="20"/>
-          <w:szCs w:val="20"/>
-        </w:rPr>
-        <w:t xml:space="preserve"> into Commerce Cloud</w:t>
+        <w:t>GLOVIA OM</w:t>
+      </w:r>
+      <w:r>
+        <w:rPr>
+          <w:i/>
+          <w:color w:val="808080"/>
+          <w:sz w:val="20"/>
+          <w:szCs w:val="20"/>
+        </w:rPr>
+        <w:t xml:space="preserve"> System to push order from Commerce Cloud</w:t>
+      </w:r>
+      <w:r>
+        <w:rPr>
+          <w:i/>
+          <w:color w:val="808080"/>
+          <w:sz w:val="20"/>
+          <w:szCs w:val="20"/>
+        </w:rPr>
+        <w:t>.</w:t>
+      </w:r>
+      <w:r>
+        <w:rPr>
+          <w:i/>
+          <w:color w:val="808080"/>
+          <w:sz w:val="20"/>
+          <w:szCs w:val="20"/>
+        </w:rPr>
+        <w:t xml:space="preserve"> </w:t>
+      </w:r>
+      <w:r>
+        <w:rPr>
+          <w:i/>
+          <w:color w:val="808080"/>
+          <w:sz w:val="20"/>
+          <w:szCs w:val="20"/>
+        </w:rPr>
+        <w:t>There is a</w:t>
+      </w:r>
+      <w:r>
+        <w:rPr>
+          <w:i/>
+          <w:color w:val="808080"/>
+          <w:sz w:val="20"/>
+          <w:szCs w:val="20"/>
+        </w:rPr>
+        <w:t xml:space="preserve"> </w:t>
+      </w:r>
+      <w:r>
+        <w:rPr>
+          <w:i/>
+          <w:color w:val="808080"/>
+          <w:sz w:val="20"/>
+          <w:szCs w:val="20"/>
+        </w:rPr>
+        <w:t>Patch</w:t>
+      </w:r>
+      <w:r>
+        <w:rPr>
+          <w:i/>
+          <w:color w:val="808080"/>
+          <w:sz w:val="20"/>
+          <w:szCs w:val="20"/>
+        </w:rPr>
+        <w:t xml:space="preserve"> request callout also</w:t>
+      </w:r>
+      <w:r>
+        <w:rPr>
+          <w:i/>
+          <w:color w:val="808080"/>
+          <w:sz w:val="20"/>
+          <w:szCs w:val="20"/>
+        </w:rPr>
+        <w:t xml:space="preserve"> </w:t>
+      </w:r>
+      <w:r>
+        <w:rPr>
+          <w:i/>
+          <w:color w:val="808080"/>
+          <w:sz w:val="20"/>
+          <w:szCs w:val="20"/>
+        </w:rPr>
+        <w:t>which</w:t>
+      </w:r>
+      <w:r>
+        <w:rPr>
+          <w:i/>
+          <w:color w:val="808080"/>
+          <w:sz w:val="20"/>
+          <w:szCs w:val="20"/>
+        </w:rPr>
+        <w:t xml:space="preserve"> update</w:t>
+      </w:r>
+      <w:r>
+        <w:rPr>
+          <w:i/>
+          <w:color w:val="808080"/>
+          <w:sz w:val="20"/>
+          <w:szCs w:val="20"/>
+        </w:rPr>
+        <w:t>s the Order Number of GLOVIA OM</w:t>
+      </w:r>
+      <w:r>
+        <w:rPr>
+          <w:i/>
+          <w:color w:val="808080"/>
+          <w:sz w:val="20"/>
+          <w:szCs w:val="20"/>
+        </w:rPr>
+        <w:t xml:space="preserve"> </w:t>
+      </w:r>
+      <w:r>
+        <w:rPr>
+          <w:i/>
+          <w:color w:val="808080"/>
+          <w:sz w:val="20"/>
+          <w:szCs w:val="20"/>
+        </w:rPr>
+        <w:t xml:space="preserve">back </w:t>
+      </w:r>
+      <w:r>
+        <w:rPr>
+          <w:i/>
+          <w:color w:val="808080"/>
+          <w:sz w:val="20"/>
+          <w:szCs w:val="20"/>
+        </w:rPr>
+        <w:t>into Commerce Cloud</w:t>
       </w:r>
       <w:r>
         <w:rPr>
@@ -2569,7 +2389,16 @@
           <w:sz w:val="20"/>
           <w:szCs w:val="20"/>
         </w:rPr>
-        <w:t>GLOVIA Order Management System</w:t>
+        <w:t>GLOVIA OM</w:t>
+      </w:r>
+      <w:r>
+        <w:rPr>
+          <w:i/>
+          <w:color w:val="808080"/>
+          <w:sz w:val="20"/>
+          <w:szCs w:val="20"/>
+        </w:rPr>
+        <w:t xml:space="preserve"> System</w:t>
       </w:r>
       <w:r>
         <w:rPr>
@@ -2655,7 +2484,6 @@
           <w:szCs w:val="20"/>
         </w:rPr>
       </w:pPr>
-      <w:proofErr w:type="spellStart"/>
       <w:r>
         <w:rPr>
           <w:rStyle w:val="SubtleEmphasis"/>
@@ -2663,8 +2491,9 @@
           <w:sz w:val="20"/>
           <w:szCs w:val="20"/>
         </w:rPr>
-        <w:t>int_</w:t>
-      </w:r>
+        <w:t>“</w:t>
+      </w:r>
+      <w:proofErr w:type="spellStart"/>
       <w:r>
         <w:rPr>
           <w:rStyle w:val="SubtleEmphasis"/>
@@ -2672,9 +2501,8 @@
           <w:sz w:val="20"/>
           <w:szCs w:val="20"/>
         </w:rPr>
-        <w:t>GLOVIAOMS_SFRA</w:t>
-      </w:r>
-      <w:proofErr w:type="spellEnd"/>
+        <w:t>int_</w:t>
+      </w:r>
       <w:r>
         <w:rPr>
           <w:rStyle w:val="SubtleEmphasis"/>
@@ -2682,7 +2510,17 @@
           <w:sz w:val="20"/>
           <w:szCs w:val="20"/>
         </w:rPr>
-        <w:t xml:space="preserve"> cartridges, </w:t>
+        <w:t>GLOVIAOMS_SFRA</w:t>
+      </w:r>
+      <w:proofErr w:type="spellEnd"/>
+      <w:r>
+        <w:rPr>
+          <w:rStyle w:val="SubtleEmphasis"/>
+          <w:color w:val="808080" w:themeColor="background1" w:themeShade="80"/>
+          <w:sz w:val="20"/>
+          <w:szCs w:val="20"/>
+        </w:rPr>
+        <w:t>” cartridge</w:t>
       </w:r>
     </w:p>
     <w:p>
@@ -2710,7 +2548,16 @@
           <w:sz w:val="20"/>
           <w:szCs w:val="20"/>
         </w:rPr>
-        <w:t>instructions to setup the code</w:t>
+        <w:t>I</w:t>
+      </w:r>
+      <w:r>
+        <w:rPr>
+          <w:rStyle w:val="SubtleEmphasis"/>
+          <w:color w:val="808080" w:themeColor="background1" w:themeShade="80"/>
+          <w:sz w:val="20"/>
+          <w:szCs w:val="20"/>
+        </w:rPr>
+        <w:t>nstructions to setup the code</w:t>
       </w:r>
     </w:p>
     <w:p>
@@ -2738,7 +2585,25 @@
           <w:sz w:val="20"/>
           <w:szCs w:val="20"/>
         </w:rPr>
-        <w:t>instructions to configure the cartridges in Business Manager,</w:t>
+        <w:t>I</w:t>
+      </w:r>
+      <w:r>
+        <w:rPr>
+          <w:rStyle w:val="SubtleEmphasis"/>
+          <w:color w:val="808080" w:themeColor="background1" w:themeShade="80"/>
+          <w:sz w:val="20"/>
+          <w:szCs w:val="20"/>
+        </w:rPr>
+        <w:t>nstructions to configure the</w:t>
+      </w:r>
+      <w:r>
+        <w:rPr>
+          <w:rStyle w:val="SubtleEmphasis"/>
+          <w:color w:val="808080" w:themeColor="background1" w:themeShade="80"/>
+          <w:sz w:val="20"/>
+          <w:szCs w:val="20"/>
+        </w:rPr>
+        <w:t xml:space="preserve"> cartridges in Business Manager</w:t>
       </w:r>
     </w:p>
     <w:p>
@@ -2758,38 +2623,15 @@
     </w:p>
     <w:p>
       <w:pPr>
-        <w:spacing w:line="292" w:lineRule="auto"/>
-        <w:rPr>
-          <w:sz w:val="18"/>
-        </w:rPr>
-        <w:sectPr>
-          <w:headerReference w:type="default" r:id="rId9"/>
-          <w:pgSz w:w="11920" w:h="16860"/>
-          <w:pgMar w:top="2000" w:right="520" w:bottom="960" w:left="840" w:header="1765" w:footer="777" w:gutter="0"/>
-          <w:cols w:space="720"/>
-        </w:sectPr>
-      </w:pPr>
-    </w:p>
-    <w:p>
-      <w:pPr>
         <w:pStyle w:val="Heading1"/>
       </w:pPr>
       <w:bookmarkStart w:id="2" w:name="_Toc493849509"/>
       <w:bookmarkStart w:id="3" w:name="_Toc10557941"/>
       <w:r>
-        <w:lastRenderedPageBreak/>
         <w:t>2.   Component Overview</w:t>
       </w:r>
       <w:bookmarkEnd w:id="2"/>
       <w:bookmarkEnd w:id="3"/>
-    </w:p>
-    <w:p>
-      <w:pPr>
-        <w:pStyle w:val="BodyText"/>
-        <w:rPr>
-          <w:sz w:val="20"/>
-        </w:rPr>
-      </w:pPr>
     </w:p>
     <w:p>
       <w:pPr>
@@ -2829,7 +2671,23 @@
           <w:sz w:val="20"/>
           <w:szCs w:val="20"/>
         </w:rPr>
-        <w:t>This Cartridge enables the real-time sync of B2C commerce storefront orders to the GLOVIA OMS system. GLOVIA OMS system then processes the fulfillment of the Order and then updates the External Order number back to</w:t>
+        <w:t>This Cartridge enables the real-time sync of B2C commerce sto</w:t>
+      </w:r>
+      <w:r>
+        <w:rPr>
+          <w:color w:val="808080"/>
+          <w:sz w:val="20"/>
+          <w:szCs w:val="20"/>
+        </w:rPr>
+        <w:t>refront orders to the GLOVIA OM system. GLOVIA OM</w:t>
+      </w:r>
+      <w:r>
+        <w:rPr>
+          <w:color w:val="808080"/>
+          <w:sz w:val="20"/>
+          <w:szCs w:val="20"/>
+        </w:rPr>
+        <w:t xml:space="preserve"> system then processes the fulfillment of the Order and then updates the External Order number back to</w:t>
       </w:r>
       <w:r>
         <w:rPr>
@@ -2857,17 +2715,7 @@
           <w:sz w:val="20"/>
           <w:szCs w:val="20"/>
         </w:rPr>
-        <w:t>This was designed and imple</w:t>
-      </w:r>
-      <w:bookmarkStart w:id="6" w:name="_GoBack"/>
-      <w:bookmarkEnd w:id="6"/>
-      <w:r>
-        <w:rPr>
-          <w:color w:val="808080"/>
-          <w:sz w:val="20"/>
-          <w:szCs w:val="20"/>
-        </w:rPr>
-        <w:t>mented to work with Salesforce Commerce Cloud version 19.5 and Storefront Reference Architecture (SFRA).</w:t>
+        <w:t>This was designed and implemented to work with Salesforce Commerce Cloud version 19.5 and Storefront Reference Architecture (SFRA).</w:t>
       </w:r>
     </w:p>
     <w:p>
@@ -2883,8 +2731,8 @@
       <w:pPr>
         <w:pStyle w:val="Heading2"/>
       </w:pPr>
-      <w:bookmarkStart w:id="7" w:name="_Toc493849511"/>
-      <w:bookmarkStart w:id="8" w:name="_Toc10557943"/>
+      <w:bookmarkStart w:id="6" w:name="_Toc493849511"/>
+      <w:bookmarkStart w:id="7" w:name="_Toc10557943"/>
       <w:r>
         <w:t>Use</w:t>
       </w:r>
@@ -2897,8 +2745,8 @@
       <w:r>
         <w:t>Cases</w:t>
       </w:r>
+      <w:bookmarkEnd w:id="6"/>
       <w:bookmarkEnd w:id="7"/>
-      <w:bookmarkEnd w:id="8"/>
     </w:p>
     <w:p>
       <w:pPr>
@@ -2930,7 +2778,15 @@
           <w:sz w:val="20"/>
           <w:szCs w:val="20"/>
         </w:rPr>
-        <w:t xml:space="preserve">Upon placement of an order, do a real-time </w:t>
+        <w:t>Upon placement of an order, there is</w:t>
+      </w:r>
+      <w:r>
+        <w:rPr>
+          <w:color w:val="808080"/>
+          <w:sz w:val="20"/>
+          <w:szCs w:val="20"/>
+        </w:rPr>
+        <w:t xml:space="preserve"> a real-time </w:t>
       </w:r>
       <w:r>
         <w:rPr>
@@ -2970,15 +2826,31 @@
           <w:sz w:val="20"/>
           <w:szCs w:val="20"/>
         </w:rPr>
-        <w:t xml:space="preserve"> Commerce Cloud it to GLOVIA</w:t>
-      </w:r>
-      <w:r>
-        <w:rPr>
-          <w:color w:val="808080"/>
-          <w:sz w:val="20"/>
-          <w:szCs w:val="20"/>
-        </w:rPr>
-        <w:t xml:space="preserve"> OMS.</w:t>
+        <w:t xml:space="preserve"> Commerce Cloud</w:t>
+      </w:r>
+      <w:r>
+        <w:rPr>
+          <w:color w:val="808080"/>
+          <w:sz w:val="20"/>
+          <w:szCs w:val="20"/>
+        </w:rPr>
+        <w:t xml:space="preserve"> to GLOVIA</w:t>
+      </w:r>
+      <w:r>
+        <w:rPr>
+          <w:color w:val="808080"/>
+          <w:sz w:val="20"/>
+          <w:szCs w:val="20"/>
+        </w:rPr>
+        <w:t xml:space="preserve"> OM</w:t>
+      </w:r>
+      <w:r>
+        <w:rPr>
+          <w:color w:val="808080"/>
+          <w:sz w:val="20"/>
+          <w:szCs w:val="20"/>
+        </w:rPr>
+        <w:t>.</w:t>
       </w:r>
     </w:p>
     <w:p>
@@ -2999,25 +2871,127 @@
           <w:sz w:val="20"/>
           <w:szCs w:val="20"/>
         </w:rPr>
-        <w:t xml:space="preserve">When Patch API will be hit from GLOVIA OMS, then update the </w:t>
-      </w:r>
-      <w:proofErr w:type="spellStart"/>
-      <w:r>
-        <w:rPr>
-          <w:color w:val="808080"/>
-          <w:sz w:val="20"/>
-          <w:szCs w:val="20"/>
-        </w:rPr>
-        <w:t>ExternalOrderNumber</w:t>
-      </w:r>
-      <w:proofErr w:type="spellEnd"/>
-      <w:r>
-        <w:rPr>
-          <w:color w:val="808080"/>
-          <w:sz w:val="20"/>
-          <w:szCs w:val="20"/>
-        </w:rPr>
-        <w:t xml:space="preserve"> of Order into Salesforce Commerce Cloud using hook</w:t>
+        <w:t>When</w:t>
+      </w:r>
+      <w:r>
+        <w:rPr>
+          <w:color w:val="808080"/>
+          <w:sz w:val="20"/>
+          <w:szCs w:val="20"/>
+        </w:rPr>
+        <w:t xml:space="preserve"> user clicks “Update Order No” button from GLOVIA OM object</w:t>
+      </w:r>
+      <w:r>
+        <w:rPr>
+          <w:color w:val="808080"/>
+          <w:sz w:val="20"/>
+          <w:szCs w:val="20"/>
+        </w:rPr>
+        <w:t xml:space="preserve"> record page</w:t>
+      </w:r>
+      <w:r>
+        <w:rPr>
+          <w:color w:val="808080"/>
+          <w:sz w:val="20"/>
+          <w:szCs w:val="20"/>
+        </w:rPr>
+        <w:t>, a</w:t>
+      </w:r>
+      <w:r>
+        <w:rPr>
+          <w:color w:val="808080"/>
+          <w:sz w:val="20"/>
+          <w:szCs w:val="20"/>
+        </w:rPr>
+        <w:t xml:space="preserve"> Patch API </w:t>
+      </w:r>
+      <w:r>
+        <w:rPr>
+          <w:color w:val="808080"/>
+          <w:sz w:val="20"/>
+          <w:szCs w:val="20"/>
+        </w:rPr>
+        <w:t xml:space="preserve">callout </w:t>
+      </w:r>
+      <w:r>
+        <w:rPr>
+          <w:color w:val="808080"/>
+          <w:sz w:val="20"/>
+          <w:szCs w:val="20"/>
+        </w:rPr>
+        <w:t xml:space="preserve">will </w:t>
+      </w:r>
+      <w:r>
+        <w:rPr>
+          <w:color w:val="808080"/>
+          <w:sz w:val="20"/>
+          <w:szCs w:val="20"/>
+        </w:rPr>
+        <w:t>go</w:t>
+      </w:r>
+      <w:r>
+        <w:rPr>
+          <w:color w:val="808080"/>
+          <w:sz w:val="20"/>
+          <w:szCs w:val="20"/>
+        </w:rPr>
+        <w:t xml:space="preserve"> from GLOVIA OMS, </w:t>
+      </w:r>
+      <w:r>
+        <w:rPr>
+          <w:color w:val="808080"/>
+          <w:sz w:val="20"/>
+          <w:szCs w:val="20"/>
+        </w:rPr>
+        <w:t>which eventually</w:t>
+      </w:r>
+      <w:r>
+        <w:rPr>
+          <w:color w:val="808080"/>
+          <w:sz w:val="20"/>
+          <w:szCs w:val="20"/>
+        </w:rPr>
+        <w:t xml:space="preserve"> update</w:t>
+      </w:r>
+      <w:r>
+        <w:rPr>
+          <w:color w:val="808080"/>
+          <w:sz w:val="20"/>
+          <w:szCs w:val="20"/>
+        </w:rPr>
+        <w:t>s</w:t>
+      </w:r>
+      <w:r>
+        <w:rPr>
+          <w:color w:val="808080"/>
+          <w:sz w:val="20"/>
+          <w:szCs w:val="20"/>
+        </w:rPr>
+        <w:t xml:space="preserve"> </w:t>
+      </w:r>
+      <w:r>
+        <w:rPr>
+          <w:color w:val="808080"/>
+          <w:sz w:val="20"/>
+          <w:szCs w:val="20"/>
+        </w:rPr>
+        <w:t>an</w:t>
+      </w:r>
+      <w:r>
+        <w:rPr>
+          <w:color w:val="808080"/>
+          <w:sz w:val="20"/>
+          <w:szCs w:val="20"/>
+        </w:rPr>
+        <w:t xml:space="preserve"> ExternalOrderNumber of Order into Salesforce Commerce Cloud using hook</w:t>
+      </w:r>
+      <w:r>
+        <w:rPr>
+          <w:color w:val="808080"/>
+          <w:sz w:val="20"/>
+          <w:szCs w:val="20"/>
+        </w:rPr>
+        <w:t>.</w:t>
       </w:r>
     </w:p>
     <w:p>
@@ -3043,8 +3017,8 @@
       <w:pPr>
         <w:pStyle w:val="Heading2"/>
       </w:pPr>
-      <w:bookmarkStart w:id="9" w:name="_Toc493849512"/>
-      <w:bookmarkStart w:id="10" w:name="_Toc10557944"/>
+      <w:bookmarkStart w:id="8" w:name="_Toc493849512"/>
+      <w:bookmarkStart w:id="9" w:name="_Toc10557944"/>
       <w:r>
         <w:t>Limitations</w:t>
       </w:r>
@@ -3060,8 +3034,8 @@
       <w:r>
         <w:t>Constraints</w:t>
       </w:r>
+      <w:bookmarkEnd w:id="8"/>
       <w:bookmarkEnd w:id="9"/>
-      <w:bookmarkEnd w:id="10"/>
     </w:p>
     <w:p>
       <w:pPr>
@@ -3078,7 +3052,10 @@
     <w:p>
       <w:pPr>
         <w:pStyle w:val="BodyText"/>
-        <w:ind w:left="1321"/>
+        <w:numPr>
+          <w:ilvl w:val="0"/>
+          <w:numId w:val="28"/>
+        </w:numPr>
         <w:rPr>
           <w:color w:val="808080"/>
           <w:sz w:val="20"/>
@@ -3097,22 +3074,81 @@
     <w:p>
       <w:pPr>
         <w:pStyle w:val="BodyText"/>
-        <w:rPr>
-          <w:sz w:val="20"/>
-        </w:rPr>
-      </w:pPr>
+        <w:numPr>
+          <w:ilvl w:val="0"/>
+          <w:numId w:val="28"/>
+        </w:numPr>
+        <w:rPr>
+          <w:sz w:val="20"/>
+        </w:rPr>
+      </w:pPr>
+      <w:r>
+        <w:rPr>
+          <w:color w:val="808080"/>
+          <w:sz w:val="20"/>
+          <w:szCs w:val="20"/>
+        </w:rPr>
+        <w:t>This integration will not work for Guest Users</w:t>
+      </w:r>
+      <w:r>
+        <w:rPr>
+          <w:color w:val="808080"/>
+          <w:sz w:val="20"/>
+          <w:szCs w:val="20"/>
+        </w:rPr>
+        <w:t xml:space="preserve">, as we are allowing Order to </w:t>
+      </w:r>
+      <w:r>
+        <w:rPr>
+          <w:color w:val="808080"/>
+          <w:sz w:val="20"/>
+          <w:szCs w:val="20"/>
+        </w:rPr>
+        <w:t>placed</w:t>
+      </w:r>
+      <w:r>
+        <w:rPr>
+          <w:color w:val="808080"/>
+          <w:sz w:val="20"/>
+          <w:szCs w:val="20"/>
+        </w:rPr>
+        <w:t>,</w:t>
+      </w:r>
+      <w:r>
+        <w:rPr>
+          <w:color w:val="808080"/>
+          <w:sz w:val="20"/>
+          <w:szCs w:val="20"/>
+        </w:rPr>
+        <w:t xml:space="preserve"> only from authenticated user, i.e., login from customer first, and then place the order.</w:t>
+      </w:r>
+    </w:p>
+    <w:p>
+      <w:pPr>
+        <w:pStyle w:val="BodyText"/>
+        <w:ind w:left="1681"/>
+        <w:rPr>
+          <w:sz w:val="20"/>
+        </w:rPr>
+      </w:pPr>
+      <w:r>
+        <w:rPr>
+          <w:sz w:val="20"/>
+        </w:rPr>
+        <w:t xml:space="preserve"> </w:t>
+      </w:r>
     </w:p>
     <w:p>
       <w:pPr>
         <w:pStyle w:val="Heading2"/>
       </w:pPr>
-      <w:bookmarkStart w:id="11" w:name="_Toc493849513"/>
-      <w:bookmarkStart w:id="12" w:name="_Toc10557945"/>
+      <w:bookmarkStart w:id="10" w:name="_Toc493849513"/>
+      <w:bookmarkStart w:id="11" w:name="_Toc10557945"/>
       <w:r>
         <w:t>Compatibility</w:t>
       </w:r>
+      <w:bookmarkEnd w:id="10"/>
       <w:bookmarkEnd w:id="11"/>
-      <w:bookmarkEnd w:id="12"/>
     </w:p>
     <w:p>
       <w:pPr>
@@ -3176,6 +3212,8 @@
         </w:rPr>
         <w:t>.</w:t>
       </w:r>
+      <w:bookmarkStart w:id="12" w:name="_GoBack"/>
+      <w:bookmarkEnd w:id="12"/>
     </w:p>
     <w:p>
       <w:pPr>
@@ -3188,11 +3226,21 @@
     </w:p>
     <w:p>
       <w:pPr>
+        <w:pStyle w:val="BodyText"/>
+        <w:spacing w:before="8"/>
+        <w:rPr>
+          <w:sz w:val="25"/>
+        </w:rPr>
+      </w:pPr>
+    </w:p>
+    <w:p>
+      <w:pPr>
         <w:pStyle w:val="Heading2"/>
       </w:pPr>
       <w:bookmarkStart w:id="13" w:name="_Toc493849514"/>
       <w:bookmarkStart w:id="14" w:name="_Toc10557946"/>
       <w:r>
+        <w:lastRenderedPageBreak/>
         <w:t>Privacy,</w:t>
       </w:r>
       <w:r>
@@ -3213,6 +3261,7 @@
         <w:spacing w:before="230"/>
         <w:ind w:left="1321"/>
         <w:rPr>
+          <w:color w:val="808080"/>
           <w:sz w:val="20"/>
           <w:szCs w:val="20"/>
         </w:rPr>
@@ -3228,14 +3277,16 @@
     </w:p>
     <w:p>
       <w:pPr>
-        <w:sectPr>
-          <w:headerReference w:type="default" r:id="rId10"/>
-          <w:pgSz w:w="11920" w:h="16860"/>
-          <w:pgMar w:top="2000" w:right="520" w:bottom="960" w:left="840" w:header="1765" w:footer="777" w:gutter="0"/>
-          <w:cols w:space="720"/>
-        </w:sectPr>
-      </w:pPr>
-    </w:p>
+        <w:pStyle w:val="BodyText"/>
+        <w:spacing w:before="230"/>
+        <w:ind w:left="1321"/>
+        <w:rPr>
+          <w:sz w:val="20"/>
+          <w:szCs w:val="20"/>
+        </w:rPr>
+      </w:pPr>
+    </w:p>
+    <w:p/>
     <w:p>
       <w:pPr>
         <w:pStyle w:val="Heading1"/>
@@ -3243,7 +3294,6 @@
       <w:bookmarkStart w:id="15" w:name="_Toc493849515"/>
       <w:bookmarkStart w:id="16" w:name="_Toc10557947"/>
       <w:r>
-        <w:lastRenderedPageBreak/>
         <w:t>3.   Implementation Guide</w:t>
       </w:r>
       <w:bookmarkEnd w:id="15"/>
@@ -3319,13 +3369,23 @@
         <w:ind w:left="2041" w:right="0"/>
         <w:jc w:val="both"/>
         <w:rPr>
+          <w:i w:val="0"/>
+          <w:iCs/>
+          <w:color w:val="808080" w:themeColor="background1" w:themeShade="80"/>
+          <w:sz w:val="20"/>
+          <w:szCs w:val="20"/>
+        </w:rPr>
+      </w:pPr>
+      <w:proofErr w:type="spellStart"/>
+      <w:r>
+        <w:rPr>
           <w:rStyle w:val="SubtleEmphasis"/>
           <w:color w:val="808080" w:themeColor="background1" w:themeShade="80"/>
           <w:sz w:val="20"/>
           <w:szCs w:val="20"/>
         </w:rPr>
-      </w:pPr>
-      <w:proofErr w:type="spellStart"/>
+        <w:t>int_</w:t>
+      </w:r>
       <w:r>
         <w:rPr>
           <w:rStyle w:val="SubtleEmphasis"/>
@@ -3333,27 +3393,9 @@
           <w:sz w:val="20"/>
           <w:szCs w:val="20"/>
         </w:rPr>
-        <w:t>int_</w:t>
-      </w:r>
-      <w:r>
-        <w:rPr>
-          <w:rStyle w:val="SubtleEmphasis"/>
-          <w:color w:val="808080" w:themeColor="background1" w:themeShade="80"/>
-          <w:sz w:val="20"/>
-          <w:szCs w:val="20"/>
-        </w:rPr>
         <w:t>GLOVIAOMS_SFRA</w:t>
       </w:r>
       <w:proofErr w:type="spellEnd"/>
-    </w:p>
-    <w:p>
-      <w:pPr>
-        <w:pStyle w:val="Heading2"/>
-        <w:numPr>
-          <w:ilvl w:val="0"/>
-          <w:numId w:val="0"/>
-        </w:numPr>
-      </w:pPr>
     </w:p>
     <w:p>
       <w:pPr>
@@ -3505,6 +3547,7 @@
         </w:rPr>
       </w:pPr>
       <w:proofErr w:type="spellStart"/>
+      <w:proofErr w:type="gramStart"/>
       <w:r>
         <w:rPr>
           <w:rFonts w:ascii="Arial Narrow" w:hAnsi="Arial Narrow"/>
@@ -3512,7 +3555,26 @@
           <w:szCs w:val="20"/>
           <w:lang w:val="fr-FR"/>
         </w:rPr>
-        <w:t>Int_GLOVIAOMS_SFRA</w:t>
+        <w:t>i</w:t>
+      </w:r>
+      <w:r>
+        <w:rPr>
+          <w:rFonts w:ascii="Arial Narrow" w:hAnsi="Arial Narrow"/>
+          <w:sz w:val="20"/>
+          <w:szCs w:val="20"/>
+          <w:lang w:val="fr-FR"/>
+        </w:rPr>
+        <w:t>nt</w:t>
+      </w:r>
+      <w:proofErr w:type="gramEnd"/>
+      <w:r>
+        <w:rPr>
+          <w:rFonts w:ascii="Arial Narrow" w:hAnsi="Arial Narrow"/>
+          <w:sz w:val="20"/>
+          <w:szCs w:val="20"/>
+          <w:lang w:val="fr-FR"/>
+        </w:rPr>
+        <w:t>_GLOVIAOMS_SFRA</w:t>
       </w:r>
       <w:proofErr w:type="spellEnd"/>
       <w:r>
@@ -3860,22 +3922,6 @@
     </w:p>
     <w:p>
       <w:pPr>
-        <w:adjustRightInd w:val="0"/>
-        <w:ind w:left="1776"/>
-        <w:rPr>
-          <w:rFonts w:ascii="Arial Narrow" w:hAnsi="Arial Narrow" w:cs="Courier New"/>
-          <w:sz w:val="20"/>
-          <w:szCs w:val="20"/>
-        </w:rPr>
-      </w:pPr>
-    </w:p>
-    <w:p>
-      <w:pPr>
-        <w:pStyle w:val="BodyText"/>
-      </w:pPr>
-    </w:p>
-    <w:p>
-      <w:pPr>
         <w:pStyle w:val="BodyText"/>
         <w:rPr>
           <w:sz w:val="20"/>
@@ -3922,61 +3968,22 @@
         <w:pStyle w:val="BodyText"/>
         <w:ind w:left="1321"/>
         <w:rPr>
+          <w:i w:val="0"/>
+          <w:iCs/>
+          <w:color w:val="808080" w:themeColor="background1" w:themeShade="80"/>
+          <w:sz w:val="20"/>
+          <w:szCs w:val="20"/>
+        </w:rPr>
+      </w:pPr>
+      <w:r>
+        <w:rPr>
           <w:rStyle w:val="SubtleEmphasis"/>
           <w:color w:val="808080" w:themeColor="background1" w:themeShade="80"/>
           <w:sz w:val="20"/>
           <w:szCs w:val="20"/>
         </w:rPr>
-      </w:pPr>
-      <w:r>
-        <w:rPr>
-          <w:rStyle w:val="SubtleEmphasis"/>
-          <w:color w:val="808080" w:themeColor="background1" w:themeShade="80"/>
-          <w:sz w:val="20"/>
-          <w:szCs w:val="20"/>
-        </w:rPr>
         <w:t>NA</w:t>
       </w:r>
-    </w:p>
-    <w:p>
-      <w:pPr>
-        <w:widowControl/>
-        <w:tabs>
-          <w:tab w:val="left" w:pos="916"/>
-          <w:tab w:val="left" w:pos="1832"/>
-          <w:tab w:val="left" w:pos="2748"/>
-          <w:tab w:val="left" w:pos="3664"/>
-          <w:tab w:val="left" w:pos="4580"/>
-          <w:tab w:val="left" w:pos="5496"/>
-          <w:tab w:val="left" w:pos="6412"/>
-          <w:tab w:val="left" w:pos="7328"/>
-          <w:tab w:val="left" w:pos="8244"/>
-          <w:tab w:val="left" w:pos="9160"/>
-          <w:tab w:val="left" w:pos="10076"/>
-          <w:tab w:val="left" w:pos="10992"/>
-          <w:tab w:val="left" w:pos="11908"/>
-          <w:tab w:val="left" w:pos="12824"/>
-          <w:tab w:val="left" w:pos="13740"/>
-          <w:tab w:val="left" w:pos="14656"/>
-        </w:tabs>
-        <w:autoSpaceDE/>
-        <w:autoSpaceDN/>
-        <w:ind w:left="1321"/>
-        <w:rPr>
-          <w:color w:val="222222"/>
-          <w:sz w:val="21"/>
-          <w:szCs w:val="21"/>
-        </w:rPr>
-      </w:pPr>
-    </w:p>
-    <w:p>
-      <w:pPr>
-        <w:pStyle w:val="BodyText"/>
-        <w:rPr>
-          <w:i w:val="0"/>
-          <w:sz w:val="20"/>
-        </w:rPr>
-      </w:pPr>
     </w:p>
     <w:p>
       <w:pPr>
@@ -4141,6 +4148,13 @@
     <w:p>
       <w:pPr>
         <w:rPr>
+          <w:sz w:val="16"/>
+        </w:rPr>
+      </w:pPr>
+    </w:p>
+    <w:p>
+      <w:pPr>
+        <w:rPr>
           <w:i/>
           <w:sz w:val="16"/>
           <w:szCs w:val="18"/>
@@ -4158,6 +4172,7 @@
       <w:bookmarkStart w:id="29" w:name="_Toc493849523"/>
       <w:bookmarkStart w:id="30" w:name="_Toc10557955"/>
       <w:r>
+        <w:lastRenderedPageBreak/>
         <w:t>Testing</w:t>
       </w:r>
       <w:bookmarkEnd w:id="29"/>
@@ -4195,10 +4210,8 @@
           <w:sz w:val="20"/>
           <w:szCs w:val="20"/>
         </w:rPr>
-        <w:lastRenderedPageBreak/>
-        <w:t xml:space="preserve">Access </w:t>
-      </w:r>
-      <w:proofErr w:type="gramStart"/>
+        <w:t xml:space="preserve">Access will be granted to </w:t>
+      </w:r>
       <w:r>
         <w:rPr>
           <w:rStyle w:val="SubtleEmphasis"/>
@@ -4207,9 +4220,8 @@
           <w:sz w:val="20"/>
           <w:szCs w:val="20"/>
         </w:rPr>
-        <w:t>will be granted</w:t>
-      </w:r>
-      <w:proofErr w:type="gramEnd"/>
+        <w:t>GLOVIA</w:t>
+      </w:r>
       <w:r>
         <w:rPr>
           <w:rStyle w:val="SubtleEmphasis"/>
@@ -4218,7 +4230,7 @@
           <w:sz w:val="20"/>
           <w:szCs w:val="20"/>
         </w:rPr>
-        <w:t xml:space="preserve"> to your </w:t>
+        <w:t xml:space="preserve"> OM</w:t>
       </w:r>
       <w:r>
         <w:rPr>
@@ -4228,6 +4240,66 @@
           <w:sz w:val="20"/>
           <w:szCs w:val="20"/>
         </w:rPr>
+        <w:t xml:space="preserve"> staging instance, which will allow you to </w:t>
+      </w:r>
+      <w:r>
+        <w:rPr>
+          <w:rStyle w:val="SubtleEmphasis"/>
+          <w:i/>
+          <w:color w:val="808080" w:themeColor="background1" w:themeShade="80"/>
+          <w:sz w:val="20"/>
+          <w:szCs w:val="20"/>
+        </w:rPr>
+        <w:t>push</w:t>
+      </w:r>
+      <w:r>
+        <w:rPr>
+          <w:rStyle w:val="SubtleEmphasis"/>
+          <w:i/>
+          <w:color w:val="808080" w:themeColor="background1" w:themeShade="80"/>
+          <w:sz w:val="20"/>
+          <w:szCs w:val="20"/>
+        </w:rPr>
+        <w:t xml:space="preserve"> orders</w:t>
+      </w:r>
+      <w:r>
+        <w:rPr>
+          <w:rStyle w:val="SubtleEmphasis"/>
+          <w:i/>
+          <w:color w:val="808080" w:themeColor="background1" w:themeShade="80"/>
+          <w:sz w:val="20"/>
+          <w:szCs w:val="20"/>
+        </w:rPr>
+        <w:t xml:space="preserve"> from Salesforce Commerce Cloud</w:t>
+      </w:r>
+      <w:r>
+        <w:rPr>
+          <w:rStyle w:val="SubtleEmphasis"/>
+          <w:i/>
+          <w:color w:val="808080" w:themeColor="background1" w:themeShade="80"/>
+          <w:sz w:val="20"/>
+          <w:szCs w:val="20"/>
+        </w:rPr>
+        <w:t xml:space="preserve">. When testing the integration with </w:t>
+      </w:r>
+      <w:r>
+        <w:rPr>
+          <w:rStyle w:val="SubtleEmphasis"/>
+          <w:i/>
+          <w:color w:val="808080" w:themeColor="background1" w:themeShade="80"/>
+          <w:sz w:val="20"/>
+          <w:szCs w:val="20"/>
+        </w:rPr>
+        <w:t xml:space="preserve">a new instance of </w:t>
+      </w:r>
+      <w:r>
+        <w:rPr>
+          <w:rStyle w:val="SubtleEmphasis"/>
+          <w:i/>
+          <w:color w:val="808080" w:themeColor="background1" w:themeShade="80"/>
+          <w:sz w:val="20"/>
+          <w:szCs w:val="20"/>
+        </w:rPr>
         <w:t>GLOVIA</w:t>
       </w:r>
       <w:r>
@@ -4238,7 +4310,7 @@
           <w:sz w:val="20"/>
           <w:szCs w:val="20"/>
         </w:rPr>
-        <w:t xml:space="preserve"> OMS staging instance, which will allow you to </w:t>
+        <w:t xml:space="preserve"> OMS, the first step is to test placing orders</w:t>
       </w:r>
       <w:r>
         <w:rPr>
@@ -4248,7 +4320,7 @@
           <w:sz w:val="20"/>
           <w:szCs w:val="20"/>
         </w:rPr>
-        <w:t>push</w:t>
+        <w:t xml:space="preserve"> into Commerce Cloud</w:t>
       </w:r>
       <w:r>
         <w:rPr>
@@ -4258,7 +4330,7 @@
           <w:sz w:val="20"/>
           <w:szCs w:val="20"/>
         </w:rPr>
-        <w:t xml:space="preserve"> orders</w:t>
+        <w:t xml:space="preserve">. </w:t>
       </w:r>
       <w:r>
         <w:rPr>
@@ -4268,7 +4340,7 @@
           <w:sz w:val="20"/>
           <w:szCs w:val="20"/>
         </w:rPr>
-        <w:t xml:space="preserve"> from Salesforce Commerce Cloud</w:t>
+        <w:t xml:space="preserve">After placing order, you can find the </w:t>
       </w:r>
       <w:r>
         <w:rPr>
@@ -4278,7 +4350,7 @@
           <w:sz w:val="20"/>
           <w:szCs w:val="20"/>
         </w:rPr>
-        <w:t xml:space="preserve">. When testing the integration with </w:t>
+        <w:t>order into staging of GLOVIA OM</w:t>
       </w:r>
       <w:r>
         <w:rPr>
@@ -4288,7 +4360,7 @@
           <w:sz w:val="20"/>
           <w:szCs w:val="20"/>
         </w:rPr>
-        <w:t xml:space="preserve">a new instance of </w:t>
+        <w:t xml:space="preserve">. You can write OCAPI into </w:t>
       </w:r>
       <w:r>
         <w:rPr>
@@ -4298,7 +4370,7 @@
           <w:sz w:val="20"/>
           <w:szCs w:val="20"/>
         </w:rPr>
-        <w:t>GLOVIA</w:t>
+        <w:t>Salesforce</w:t>
       </w:r>
       <w:r>
         <w:rPr>
@@ -4308,79 +4380,7 @@
           <w:sz w:val="20"/>
           <w:szCs w:val="20"/>
         </w:rPr>
-        <w:t xml:space="preserve"> OMS, the first step is to test placing orders</w:t>
-      </w:r>
-      <w:r>
-        <w:rPr>
-          <w:rStyle w:val="SubtleEmphasis"/>
-          <w:i/>
-          <w:color w:val="808080" w:themeColor="background1" w:themeShade="80"/>
-          <w:sz w:val="20"/>
-          <w:szCs w:val="20"/>
-        </w:rPr>
-        <w:t xml:space="preserve"> into Commerce Cloud</w:t>
-      </w:r>
-      <w:r>
-        <w:rPr>
-          <w:rStyle w:val="SubtleEmphasis"/>
-          <w:i/>
-          <w:color w:val="808080" w:themeColor="background1" w:themeShade="80"/>
-          <w:sz w:val="20"/>
-          <w:szCs w:val="20"/>
-        </w:rPr>
-        <w:t xml:space="preserve">. </w:t>
-      </w:r>
-      <w:r>
-        <w:rPr>
-          <w:rStyle w:val="SubtleEmphasis"/>
-          <w:i/>
-          <w:color w:val="808080" w:themeColor="background1" w:themeShade="80"/>
-          <w:sz w:val="20"/>
-          <w:szCs w:val="20"/>
-        </w:rPr>
-        <w:t xml:space="preserve">After placing order, you can find the order into staging of GLOVIA OMS. You can write OCAPI into </w:t>
-      </w:r>
-      <w:r>
-        <w:rPr>
-          <w:rStyle w:val="SubtleEmphasis"/>
-          <w:i/>
-          <w:color w:val="808080" w:themeColor="background1" w:themeShade="80"/>
-          <w:sz w:val="20"/>
-          <w:szCs w:val="20"/>
-        </w:rPr>
-        <w:t>Salesforce</w:t>
-      </w:r>
-      <w:r>
-        <w:rPr>
-          <w:rStyle w:val="SubtleEmphasis"/>
-          <w:i/>
-          <w:color w:val="808080" w:themeColor="background1" w:themeShade="80"/>
-          <w:sz w:val="20"/>
-          <w:szCs w:val="20"/>
-        </w:rPr>
-        <w:t xml:space="preserve"> by using Apex, and then you will need to use PATCH API of OCAPI to update the </w:t>
-      </w:r>
-      <w:proofErr w:type="spellStart"/>
-      <w:r>
-        <w:rPr>
-          <w:rStyle w:val="SubtleEmphasis"/>
-          <w:i/>
-          <w:color w:val="808080" w:themeColor="background1" w:themeShade="80"/>
-          <w:sz w:val="20"/>
-          <w:szCs w:val="20"/>
-        </w:rPr>
-        <w:t>externalOrderNo</w:t>
-      </w:r>
-      <w:proofErr w:type="spellEnd"/>
-      <w:r>
-        <w:rPr>
-          <w:rStyle w:val="SubtleEmphasis"/>
-          <w:i/>
-          <w:color w:val="808080" w:themeColor="background1" w:themeShade="80"/>
-          <w:sz w:val="20"/>
-          <w:szCs w:val="20"/>
-        </w:rPr>
-        <w:t xml:space="preserve"> back into Commerce Cloud.</w:t>
+        <w:t xml:space="preserve"> by using Apex, and then you will need to use PATCH API of OCAPI to update the externalOrderNo back into Commerce Cloud.</w:t>
       </w:r>
       <w:r>
         <w:rPr>
@@ -4459,29 +4459,7 @@
           <w:sz w:val="20"/>
           <w:szCs w:val="20"/>
         </w:rPr>
-        <w:t xml:space="preserve"> "</w:t>
-      </w:r>
-      <w:proofErr w:type="spellStart"/>
-      <w:r>
-        <w:rPr>
-          <w:rStyle w:val="SubtleEmphasis"/>
-          <w:i/>
-          <w:color w:val="808080" w:themeColor="background1" w:themeShade="80"/>
-          <w:sz w:val="20"/>
-          <w:szCs w:val="20"/>
-        </w:rPr>
-        <w:t>c_externalOrderNo</w:t>
-      </w:r>
-      <w:proofErr w:type="spellEnd"/>
-      <w:r>
-        <w:rPr>
-          <w:rStyle w:val="SubtleEmphasis"/>
-          <w:i/>
-          <w:color w:val="808080" w:themeColor="background1" w:themeShade="80"/>
-          <w:sz w:val="20"/>
-          <w:szCs w:val="20"/>
-        </w:rPr>
-        <w:t>": "&lt;&lt;GLOVIA ORDER NUMBER&gt;&gt;"</w:t>
+        <w:t xml:space="preserve"> "c_externalOrderNo": "&lt;&lt;GLOVIA ORDER NUMBER&gt;&gt;"</w:t>
       </w:r>
     </w:p>
     <w:p>
@@ -4524,22 +4502,11 @@
     </w:p>
     <w:p>
       <w:pPr>
-        <w:sectPr>
-          <w:headerReference w:type="default" r:id="rId11"/>
-          <w:pgSz w:w="11920" w:h="16860"/>
-          <w:pgMar w:top="2000" w:right="520" w:bottom="960" w:left="840" w:header="1765" w:footer="777" w:gutter="0"/>
-          <w:cols w:space="720"/>
-        </w:sectPr>
-      </w:pPr>
-    </w:p>
-    <w:p>
-      <w:pPr>
         <w:pStyle w:val="Heading1"/>
       </w:pPr>
       <w:bookmarkStart w:id="31" w:name="_Toc493849524"/>
       <w:bookmarkStart w:id="32" w:name="_Toc10557956"/>
       <w:r>
-        <w:lastRenderedPageBreak/>
         <w:t>4.   Operations, Maintenance</w:t>
       </w:r>
       <w:bookmarkEnd w:id="31"/>
@@ -4808,19 +4775,12 @@
         <w:spacing w:before="170"/>
         <w:ind w:left="1321"/>
         <w:rPr>
-          <w:sz w:val="20"/>
-          <w:szCs w:val="20"/>
-        </w:rPr>
-      </w:pPr>
-      <w:r>
-        <w:rPr>
           <w:rStyle w:val="SubtleEmphasis"/>
           <w:color w:val="808080" w:themeColor="background1" w:themeShade="80"/>
           <w:sz w:val="20"/>
           <w:szCs w:val="20"/>
         </w:rPr>
-        <w:t>GLOVIA OMS</w:t>
-      </w:r>
+      </w:pPr>
       <w:r>
         <w:rPr>
           <w:rStyle w:val="SubtleEmphasis"/>
@@ -4828,17 +4788,28 @@
           <w:sz w:val="20"/>
           <w:szCs w:val="20"/>
         </w:rPr>
+        <w:t>GLOVIA OMS</w:t>
+      </w:r>
+      <w:r>
+        <w:rPr>
+          <w:rStyle w:val="SubtleEmphasis"/>
+          <w:color w:val="808080" w:themeColor="background1" w:themeShade="80"/>
+          <w:sz w:val="20"/>
+          <w:szCs w:val="20"/>
+        </w:rPr>
         <w:t xml:space="preserve"> customer con contact their dedicated client services team for support.</w:t>
       </w:r>
     </w:p>
     <w:p>
       <w:pPr>
-        <w:sectPr>
-          <w:headerReference w:type="default" r:id="rId12"/>
-          <w:pgSz w:w="11920" w:h="16860"/>
-          <w:pgMar w:top="2000" w:right="520" w:bottom="960" w:left="840" w:header="1765" w:footer="777" w:gutter="0"/>
-          <w:cols w:space="720"/>
-        </w:sectPr>
+        <w:pStyle w:val="BodyText"/>
+        <w:spacing w:before="170"/>
+        <w:rPr>
+          <w:rStyle w:val="SubtleEmphasis"/>
+          <w:color w:val="808080" w:themeColor="background1" w:themeShade="80"/>
+          <w:sz w:val="20"/>
+          <w:szCs w:val="20"/>
+        </w:rPr>
       </w:pPr>
     </w:p>
     <w:p>
@@ -4848,7 +4819,6 @@
       <w:bookmarkStart w:id="39" w:name="_Toc493849528"/>
       <w:bookmarkStart w:id="40" w:name="_Toc10557960"/>
       <w:r>
-        <w:lastRenderedPageBreak/>
         <w:t>5.   User Guide</w:t>
       </w:r>
       <w:bookmarkEnd w:id="39"/>
@@ -5009,6 +4979,7 @@
         <w:pStyle w:val="BodyText"/>
         <w:ind w:left="1321"/>
         <w:rPr>
+          <w:color w:val="808080"/>
           <w:sz w:val="20"/>
           <w:szCs w:val="20"/>
         </w:rPr>
@@ -5021,6 +4992,40 @@
         </w:rPr>
         <w:t>None – no new business manager modules. Only site preferences need to be updated.</w:t>
       </w:r>
+    </w:p>
+    <w:p>
+      <w:pPr>
+        <w:pStyle w:val="BodyText"/>
+        <w:ind w:left="1321"/>
+        <w:rPr>
+          <w:sz w:val="20"/>
+          <w:szCs w:val="20"/>
+        </w:rPr>
+      </w:pPr>
+    </w:p>
+    <w:p>
+      <w:pPr>
+        <w:pStyle w:val="BodyText"/>
+        <w:rPr>
+          <w:sz w:val="20"/>
+        </w:rPr>
+      </w:pPr>
+    </w:p>
+    <w:p>
+      <w:pPr>
+        <w:pStyle w:val="BodyText"/>
+        <w:rPr>
+          <w:sz w:val="20"/>
+        </w:rPr>
+      </w:pPr>
+    </w:p>
+    <w:p>
+      <w:pPr>
+        <w:pStyle w:val="BodyText"/>
+        <w:rPr>
+          <w:sz w:val="20"/>
+        </w:rPr>
+      </w:pPr>
     </w:p>
     <w:p>
       <w:pPr>
@@ -5041,6 +5046,7 @@
       <w:bookmarkStart w:id="45" w:name="_Toc493849531"/>
       <w:bookmarkStart w:id="46" w:name="_Toc10557963"/>
       <w:r>
+        <w:lastRenderedPageBreak/>
         <w:t>Storefront</w:t>
       </w:r>
       <w:r>
@@ -5080,23 +5086,47 @@
           <w:sz w:val="20"/>
           <w:szCs w:val="20"/>
         </w:rPr>
-        <w:t>When an order is placed</w:t>
-      </w:r>
-      <w:r>
-        <w:rPr>
-          <w:color w:val="808080"/>
-          <w:sz w:val="20"/>
-          <w:szCs w:val="20"/>
-        </w:rPr>
-        <w:t xml:space="preserve"> into Commerce </w:t>
-      </w:r>
-      <w:r>
-        <w:rPr>
-          <w:color w:val="808080"/>
-          <w:sz w:val="20"/>
-          <w:szCs w:val="20"/>
-        </w:rPr>
-        <w:t>Cloud that will be routed to GLOVIA OMS</w:t>
+        <w:t>When an order in</w:t>
+      </w:r>
+      <w:r>
+        <w:rPr>
+          <w:color w:val="808080"/>
+          <w:sz w:val="20"/>
+          <w:szCs w:val="20"/>
+        </w:rPr>
+        <w:t xml:space="preserve"> Commerce </w:t>
+      </w:r>
+      <w:r>
+        <w:rPr>
+          <w:color w:val="808080"/>
+          <w:sz w:val="20"/>
+          <w:szCs w:val="20"/>
+        </w:rPr>
+        <w:t>Cloud</w:t>
+      </w:r>
+      <w:r>
+        <w:rPr>
+          <w:color w:val="808080"/>
+          <w:sz w:val="20"/>
+          <w:szCs w:val="20"/>
+        </w:rPr>
+        <w:t xml:space="preserve"> placed,</w:t>
+      </w:r>
+      <w:r>
+        <w:rPr>
+          <w:color w:val="808080"/>
+          <w:sz w:val="20"/>
+          <w:szCs w:val="20"/>
+        </w:rPr>
+        <w:t xml:space="preserve"> </w:t>
+      </w:r>
+      <w:r>
+        <w:rPr>
+          <w:color w:val="808080"/>
+          <w:sz w:val="20"/>
+          <w:szCs w:val="20"/>
+        </w:rPr>
+        <w:t>it will routed to GLOVIA OM</w:t>
       </w:r>
       <w:r>
         <w:rPr>
@@ -5120,7 +5150,15 @@
           <w:sz w:val="20"/>
           <w:szCs w:val="20"/>
         </w:rPr>
-        <w:t xml:space="preserve"> looks at their order </w:t>
+        <w:t xml:space="preserve"> look at the</w:t>
+      </w:r>
+      <w:r>
+        <w:rPr>
+          <w:color w:val="808080"/>
+          <w:sz w:val="20"/>
+          <w:szCs w:val="20"/>
+        </w:rPr>
+        <w:t xml:space="preserve"> order </w:t>
       </w:r>
       <w:r>
         <w:rPr>
@@ -5130,7 +5168,14 @@
         </w:rPr>
         <w:t xml:space="preserve">detail into GLOVIA </w:t>
       </w:r>
-      <w:proofErr w:type="gramStart"/>
+      <w:r>
+        <w:rPr>
+          <w:color w:val="808080"/>
+          <w:sz w:val="20"/>
+          <w:szCs w:val="20"/>
+        </w:rPr>
+        <w:t xml:space="preserve">OM </w:t>
+      </w:r>
       <w:r>
         <w:rPr>
           <w:color w:val="808080"/>
@@ -5145,6 +5190,14 @@
           <w:sz w:val="20"/>
           <w:szCs w:val="20"/>
         </w:rPr>
+        <w:t>,</w:t>
+      </w:r>
+      <w:r>
+        <w:rPr>
+          <w:color w:val="808080"/>
+          <w:sz w:val="20"/>
+          <w:szCs w:val="20"/>
+        </w:rPr>
         <w:t xml:space="preserve"> </w:t>
       </w:r>
       <w:r>
@@ -5153,32 +5206,55 @@
           <w:sz w:val="20"/>
           <w:szCs w:val="20"/>
         </w:rPr>
-        <w:t>which</w:t>
-      </w:r>
-      <w:proofErr w:type="gramEnd"/>
-      <w:r>
-        <w:rPr>
-          <w:color w:val="808080"/>
-          <w:sz w:val="20"/>
-          <w:szCs w:val="20"/>
-        </w:rPr>
-        <w:t xml:space="preserve"> is</w:t>
-      </w:r>
-      <w:r>
-        <w:rPr>
-          <w:color w:val="808080"/>
-          <w:sz w:val="20"/>
-          <w:szCs w:val="20"/>
-        </w:rPr>
-        <w:t xml:space="preserve"> created at real time</w:t>
-      </w:r>
-      <w:r>
-        <w:rPr>
-          <w:color w:val="808080"/>
-          <w:sz w:val="20"/>
-          <w:szCs w:val="20"/>
-        </w:rPr>
-        <w:t xml:space="preserve"> – however both of these are handled on the backend without the user being made aware.</w:t>
+        <w:t>which is</w:t>
+      </w:r>
+      <w:r>
+        <w:rPr>
+          <w:color w:val="808080"/>
+          <w:sz w:val="20"/>
+          <w:szCs w:val="20"/>
+        </w:rPr>
+        <w:t xml:space="preserve"> created </w:t>
+      </w:r>
+      <w:r>
+        <w:rPr>
+          <w:color w:val="808080"/>
+          <w:sz w:val="20"/>
+          <w:szCs w:val="20"/>
+        </w:rPr>
+        <w:t>in</w:t>
+      </w:r>
+      <w:r>
+        <w:rPr>
+          <w:color w:val="808080"/>
+          <w:sz w:val="20"/>
+          <w:szCs w:val="20"/>
+        </w:rPr>
+        <w:t xml:space="preserve"> real time</w:t>
+      </w:r>
+      <w:r>
+        <w:rPr>
+          <w:color w:val="808080"/>
+          <w:sz w:val="20"/>
+          <w:szCs w:val="20"/>
+        </w:rPr>
+        <w:t xml:space="preserve"> – however</w:t>
+      </w:r>
+      <w:r>
+        <w:rPr>
+          <w:color w:val="808080"/>
+          <w:sz w:val="20"/>
+          <w:szCs w:val="20"/>
+        </w:rPr>
+        <w:t>,</w:t>
+      </w:r>
+      <w:r>
+        <w:rPr>
+          <w:color w:val="808080"/>
+          <w:sz w:val="20"/>
+          <w:szCs w:val="20"/>
+        </w:rPr>
+        <w:t xml:space="preserve"> both of these are handled on the backend without the user being made aware.</w:t>
       </w:r>
     </w:p>
     <w:p>
@@ -5191,22 +5267,11 @@
     <w:p/>
     <w:p>
       <w:pPr>
-        <w:sectPr>
-          <w:headerReference w:type="default" r:id="rId13"/>
-          <w:pgSz w:w="11920" w:h="16860"/>
-          <w:pgMar w:top="2000" w:right="520" w:bottom="960" w:left="840" w:header="1765" w:footer="777" w:gutter="0"/>
-          <w:cols w:space="720"/>
-        </w:sectPr>
-      </w:pPr>
-    </w:p>
-    <w:p>
-      <w:pPr>
         <w:pStyle w:val="Heading1"/>
       </w:pPr>
       <w:bookmarkStart w:id="47" w:name="_Toc493849532"/>
       <w:bookmarkStart w:id="48" w:name="_Toc10557964"/>
       <w:r>
-        <w:lastRenderedPageBreak/>
         <w:t>6.   Known Issues</w:t>
       </w:r>
       <w:bookmarkEnd w:id="47"/>
@@ -5240,16 +5305,7 @@
         <w:t>None</w:t>
       </w:r>
     </w:p>
-    <w:p>
-      <w:pPr>
-        <w:sectPr>
-          <w:headerReference w:type="default" r:id="rId14"/>
-          <w:pgSz w:w="11920" w:h="16860"/>
-          <w:pgMar w:top="2000" w:right="520" w:bottom="960" w:left="840" w:header="1765" w:footer="777" w:gutter="0"/>
-          <w:cols w:space="720"/>
-        </w:sectPr>
-      </w:pPr>
-    </w:p>
+    <w:p/>
     <w:p>
       <w:pPr>
         <w:pStyle w:val="Heading1"/>
@@ -5257,7 +5313,6 @@
       <w:bookmarkStart w:id="49" w:name="_Toc493849533"/>
       <w:bookmarkStart w:id="50" w:name="_Toc10557965"/>
       <w:r>
-        <w:lastRenderedPageBreak/>
         <w:t>7.   Release History</w:t>
       </w:r>
       <w:bookmarkEnd w:id="49"/>
@@ -5485,7 +5540,7 @@
     </w:p>
     <w:p/>
     <w:sectPr>
-      <w:headerReference w:type="default" r:id="rId15"/>
+      <w:headerReference w:type="default" r:id="rId9"/>
       <w:pgSz w:w="11920" w:h="16860"/>
       <w:pgMar w:top="2000" w:right="520" w:bottom="960" w:left="840" w:header="1765" w:footer="777" w:gutter="0"/>
       <w:cols w:space="720"/>
@@ -5621,7 +5676,7 @@
                               <w:noProof/>
                               <w:sz w:val="18"/>
                             </w:rPr>
-                            <w:t>3</w:t>
+                            <w:t>6</w:t>
                           </w:r>
                           <w:r>
                             <w:fldChar w:fldCharType="end"/>
@@ -5688,7 +5743,7 @@
                         <w:noProof/>
                         <w:sz w:val="18"/>
                       </w:rPr>
-                      <w:t>3</w:t>
+                      <w:t>6</w:t>
                     </w:r>
                     <w:r>
                       <w:fldChar w:fldCharType="end"/>
@@ -5998,7 +6053,7 @@
             </wp:anchor>
           </w:drawing>
         </mc:Choice>
-        <mc:Fallback xmlns:cx2="http://schemas.microsoft.com/office/drawing/2015/10/21/chartex" xmlns:cx3="http://schemas.microsoft.com/office/drawing/2016/5/9/chartex" xmlns:cx4="http://schemas.microsoft.com/office/drawing/2016/5/10/chartex" xmlns:cx5="http://schemas.microsoft.com/office/drawing/2016/5/11/chartex" xmlns:cx6="http://schemas.microsoft.com/office/drawing/2016/5/12/chartex" xmlns:cx7="http://schemas.microsoft.com/office/drawing/2016/5/13/chartex" xmlns:cx8="http://schemas.microsoft.com/office/drawing/2016/5/14/chartex" xmlns:aink="http://schemas.microsoft.com/office/drawing/2016/ink" xmlns:am3d="http://schemas.microsoft.com/office/drawing/2017/model3d" xmlns:w16cid="http://schemas.microsoft.com/office/word/2016/wordml/cid">
+        <mc:Fallback xmlns:w16cid="http://schemas.microsoft.com/office/word/2016/wordml/cid" xmlns:am3d="http://schemas.microsoft.com/office/drawing/2017/model3d" xmlns:aink="http://schemas.microsoft.com/office/drawing/2016/ink" xmlns:cx8="http://schemas.microsoft.com/office/drawing/2016/5/14/chartex" xmlns:cx7="http://schemas.microsoft.com/office/drawing/2016/5/13/chartex" xmlns:cx6="http://schemas.microsoft.com/office/drawing/2016/5/12/chartex" xmlns:cx5="http://schemas.microsoft.com/office/drawing/2016/5/11/chartex" xmlns:cx4="http://schemas.microsoft.com/office/drawing/2016/5/10/chartex" xmlns:cx3="http://schemas.microsoft.com/office/drawing/2016/5/9/chartex" xmlns:cx2="http://schemas.microsoft.com/office/drawing/2015/10/21/chartex">
           <w:pict>
             <v:shape w14:anchorId="589738B1" id="AutoShape 10" o:spid="_x0000_s1026" style="position:absolute;margin-left:48.05pt;margin-top:791.55pt;width:516.45pt;height:.1pt;z-index:-14248;visibility:visible;mso-wrap-style:square;mso-width-percent:0;mso-height-percent:0;mso-wrap-distance-left:9pt;mso-wrap-distance-top:0;mso-wrap-distance-right:9pt;mso-wrap-distance-bottom:0;mso-position-horizontal:absolute;mso-position-horizontal-relative:page;mso-position-vertical:absolute;mso-position-vertical-relative:page;mso-width-percent:0;mso-height-percent:0;mso-width-relative:page;mso-height-relative:page;v-text-anchor:top" coordsize="10329,1270" o:gfxdata="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" path="m7101,r3227,m4429,l7101,m,l4429,e" filled="f" strokeweight=".26481mm">
               <v:path arrowok="t" o:connecttype="custom" o:connectlocs="4509135,0;6558280,0;2812415,0;4509135,0;0,0;2812415,0" o:connectangles="0,0,0,0,0,0"/>
@@ -6032,792 +6087,6 @@
 </file>
 
 <file path=word/header1.xml><?xml version="1.0" encoding="utf-8"?>
-<w:hdr xmlns:wpc="http://schemas.microsoft.com/office/word/2010/wordprocessingCanvas" xmlns:cx="http://schemas.microsoft.com/office/drawing/2014/chartex" xmlns:cx1="http://schemas.microsoft.com/office/drawing/2015/9/8/chartex" xmlns:mc="http://schemas.openxmlformats.org/markup-compatibility/2006" xmlns:o="urn:schemas-microsoft-com:office:office" xmlns:r="http://schemas.openxmlformats.org/officeDocument/2006/relationships" xmlns:m="http://schemas.openxmlformats.org/officeDocument/2006/math" xmlns:v="urn:schemas-microsoft-com:vml" xmlns:wp14="http://schemas.microsoft.com/office/word/2010/wordprocessingDrawing" xmlns:wp="http://schemas.openxmlformats.org/drawingml/2006/wordprocessingDrawing" xmlns:w10="urn:schemas-microsoft-com:office:word" xmlns:w="http://schemas.openxmlformats.org/wordprocessingml/2006/main" xmlns:w14="http://schemas.microsoft.com/office/word/2010/wordml" xmlns:w15="http://schemas.microsoft.com/office/word/2012/wordml" xmlns:w16se="http://schemas.microsoft.com/office/word/2015/wordml/symex" xmlns:wpg="http://schemas.microsoft.com/office/word/2010/wordprocessingGroup" xmlns:wpi="http://schemas.microsoft.com/office/word/2010/wordprocessingInk" xmlns:wne="http://schemas.microsoft.com/office/word/2006/wordml" xmlns:wps="http://schemas.microsoft.com/office/word/2010/wordprocessingShape" mc:Ignorable="w14 w15 w16se wp14">
-  <w:p>
-    <w:pPr>
-      <w:pStyle w:val="BodyText"/>
-      <w:spacing w:line="14" w:lineRule="auto"/>
-      <w:rPr>
-        <w:i w:val="0"/>
-        <w:sz w:val="20"/>
-      </w:rPr>
-    </w:pPr>
-    <w:r>
-      <w:rPr>
-        <w:noProof/>
-      </w:rPr>
-      <mc:AlternateContent>
-        <mc:Choice Requires="wps">
-          <w:drawing>
-            <wp:anchor distT="0" distB="0" distL="114300" distR="114300" simplePos="0" relativeHeight="503302304" behindDoc="1" locked="0" layoutInCell="1" allowOverlap="1">
-              <wp:simplePos x="0" y="0"/>
-              <wp:positionH relativeFrom="page">
-                <wp:posOffset>902335</wp:posOffset>
-              </wp:positionH>
-              <wp:positionV relativeFrom="page">
-                <wp:posOffset>1108075</wp:posOffset>
-              </wp:positionV>
-              <wp:extent cx="928370" cy="178435"/>
-              <wp:effectExtent l="0" t="3175" r="0" b="0"/>
-              <wp:wrapNone/>
-              <wp:docPr id="10" name="Text Box 7"/>
-              <wp:cNvGraphicFramePr>
-                <a:graphicFrameLocks xmlns:a="http://schemas.openxmlformats.org/drawingml/2006/main"/>
-              </wp:cNvGraphicFramePr>
-              <a:graphic xmlns:a="http://schemas.openxmlformats.org/drawingml/2006/main">
-                <a:graphicData uri="http://schemas.microsoft.com/office/word/2010/wordprocessingShape">
-                  <wps:wsp>
-                    <wps:cNvSpPr txBox="1">
-                      <a:spLocks noChangeArrowheads="1"/>
-                    </wps:cNvSpPr>
-                    <wps:spPr bwMode="auto">
-                      <a:xfrm>
-                        <a:off x="0" y="0"/>
-                        <a:ext cx="928370" cy="178435"/>
-                      </a:xfrm>
-                      <a:prstGeom prst="rect">
-                        <a:avLst/>
-                      </a:prstGeom>
-                      <a:noFill/>
-                      <a:ln>
-                        <a:noFill/>
-                      </a:ln>
-                      <a:extLst>
-                        <a:ext uri="{909E8E84-426E-40DD-AFC4-6F175D3DCCD1}">
-                          <a14:hiddenFill xmlns:a14="http://schemas.microsoft.com/office/drawing/2010/main">
-                            <a:solidFill>
-                              <a:srgbClr val="FFFFFF"/>
-                            </a:solidFill>
-                          </a14:hiddenFill>
-                        </a:ext>
-                        <a:ext uri="{91240B29-F687-4F45-9708-019B960494DF}">
-                          <a14:hiddenLine xmlns:a14="http://schemas.microsoft.com/office/drawing/2010/main" w="9525">
-                            <a:solidFill>
-                              <a:srgbClr val="000000"/>
-                            </a:solidFill>
-                            <a:miter lim="800000"/>
-                            <a:headEnd/>
-                            <a:tailEnd/>
-                          </a14:hiddenLine>
-                        </a:ext>
-                      </a:extLst>
-                    </wps:spPr>
-                    <wps:txbx>
-                      <w:txbxContent>
-                        <w:p>
-                          <w:pPr>
-                            <w:pStyle w:val="Heading1"/>
-                          </w:pPr>
-                        </w:p>
-                      </w:txbxContent>
-                    </wps:txbx>
-                    <wps:bodyPr rot="0" vert="horz" wrap="square" lIns="0" tIns="0" rIns="0" bIns="0" anchor="t" anchorCtr="0" upright="1">
-                      <a:noAutofit/>
-                    </wps:bodyPr>
-                  </wps:wsp>
-                </a:graphicData>
-              </a:graphic>
-              <wp14:sizeRelH relativeFrom="page">
-                <wp14:pctWidth>0</wp14:pctWidth>
-              </wp14:sizeRelH>
-              <wp14:sizeRelV relativeFrom="page">
-                <wp14:pctHeight>0</wp14:pctHeight>
-              </wp14:sizeRelV>
-            </wp:anchor>
-          </w:drawing>
-        </mc:Choice>
-        <mc:Fallback>
-          <w:pict>
-            <v:shapetype id="_x0000_t202" coordsize="21600,21600" o:spt="202" path="m,l,21600r21600,l21600,xe">
-              <v:stroke joinstyle="miter"/>
-              <v:path gradientshapeok="t" o:connecttype="rect"/>
-            </v:shapetype>
-            <v:shape id="Text Box 7" o:spid="_x0000_s1028" type="#_x0000_t202" style="position:absolute;margin-left:71.05pt;margin-top:87.25pt;width:73.1pt;height:14.05pt;z-index:-14176;visibility:visible;mso-wrap-style:square;mso-width-percent:0;mso-height-percent:0;mso-wrap-distance-left:9pt;mso-wrap-distance-top:0;mso-wrap-distance-right:9pt;mso-wrap-distance-bottom:0;mso-position-horizontal:absolute;mso-position-horizontal-relative:page;mso-position-vertical:absolute;mso-position-vertical-relative:page;mso-width-percent:0;mso-height-percent:0;mso-width-relative:page;mso-height-relative:page;v-text-anchor:top" o:gfxdata="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" filled="f" stroked="f">
-              <v:textbox inset="0,0,0,0">
-                <w:txbxContent>
-                  <w:p>
-                    <w:pPr>
-                      <w:pStyle w:val="Heading1"/>
-                    </w:pPr>
-                  </w:p>
-                </w:txbxContent>
-              </v:textbox>
-              <w10:wrap anchorx="page" anchory="page"/>
-            </v:shape>
-          </w:pict>
-        </mc:Fallback>
-      </mc:AlternateContent>
-    </w:r>
-  </w:p>
-</w:hdr>
-</file>
-
-<file path=word/header2.xml><?xml version="1.0" encoding="utf-8"?>
-<w:hdr xmlns:wpc="http://schemas.microsoft.com/office/word/2010/wordprocessingCanvas" xmlns:cx="http://schemas.microsoft.com/office/drawing/2014/chartex" xmlns:cx1="http://schemas.microsoft.com/office/drawing/2015/9/8/chartex" xmlns:mc="http://schemas.openxmlformats.org/markup-compatibility/2006" xmlns:o="urn:schemas-microsoft-com:office:office" xmlns:r="http://schemas.openxmlformats.org/officeDocument/2006/relationships" xmlns:m="http://schemas.openxmlformats.org/officeDocument/2006/math" xmlns:v="urn:schemas-microsoft-com:vml" xmlns:wp14="http://schemas.microsoft.com/office/word/2010/wordprocessingDrawing" xmlns:wp="http://schemas.openxmlformats.org/drawingml/2006/wordprocessingDrawing" xmlns:w10="urn:schemas-microsoft-com:office:word" xmlns:w="http://schemas.openxmlformats.org/wordprocessingml/2006/main" xmlns:w14="http://schemas.microsoft.com/office/word/2010/wordml" xmlns:w15="http://schemas.microsoft.com/office/word/2012/wordml" xmlns:w16se="http://schemas.microsoft.com/office/word/2015/wordml/symex" xmlns:wpg="http://schemas.microsoft.com/office/word/2010/wordprocessingGroup" xmlns:wpi="http://schemas.microsoft.com/office/word/2010/wordprocessingInk" xmlns:wne="http://schemas.microsoft.com/office/word/2006/wordml" xmlns:wps="http://schemas.microsoft.com/office/word/2010/wordprocessingShape" mc:Ignorable="w14 w15 w16se wp14">
-  <w:p>
-    <w:pPr>
-      <w:pStyle w:val="BodyText"/>
-      <w:spacing w:line="14" w:lineRule="auto"/>
-      <w:rPr>
-        <w:i w:val="0"/>
-        <w:sz w:val="20"/>
-      </w:rPr>
-    </w:pPr>
-    <w:r>
-      <w:rPr>
-        <w:noProof/>
-      </w:rPr>
-      <mc:AlternateContent>
-        <mc:Choice Requires="wps">
-          <w:drawing>
-            <wp:anchor distT="0" distB="0" distL="114300" distR="114300" simplePos="0" relativeHeight="503302328" behindDoc="1" locked="0" layoutInCell="1" allowOverlap="1">
-              <wp:simplePos x="0" y="0"/>
-              <wp:positionH relativeFrom="page">
-                <wp:posOffset>902335</wp:posOffset>
-              </wp:positionH>
-              <wp:positionV relativeFrom="page">
-                <wp:posOffset>1108075</wp:posOffset>
-              </wp:positionV>
-              <wp:extent cx="1766570" cy="178435"/>
-              <wp:effectExtent l="0" t="3175" r="0" b="0"/>
-              <wp:wrapNone/>
-              <wp:docPr id="9" name="Text Box 6"/>
-              <wp:cNvGraphicFramePr>
-                <a:graphicFrameLocks xmlns:a="http://schemas.openxmlformats.org/drawingml/2006/main"/>
-              </wp:cNvGraphicFramePr>
-              <a:graphic xmlns:a="http://schemas.openxmlformats.org/drawingml/2006/main">
-                <a:graphicData uri="http://schemas.microsoft.com/office/word/2010/wordprocessingShape">
-                  <wps:wsp>
-                    <wps:cNvSpPr txBox="1">
-                      <a:spLocks noChangeArrowheads="1"/>
-                    </wps:cNvSpPr>
-                    <wps:spPr bwMode="auto">
-                      <a:xfrm>
-                        <a:off x="0" y="0"/>
-                        <a:ext cx="1766570" cy="178435"/>
-                      </a:xfrm>
-                      <a:prstGeom prst="rect">
-                        <a:avLst/>
-                      </a:prstGeom>
-                      <a:noFill/>
-                      <a:ln>
-                        <a:noFill/>
-                      </a:ln>
-                      <a:extLst>
-                        <a:ext uri="{909E8E84-426E-40DD-AFC4-6F175D3DCCD1}">
-                          <a14:hiddenFill xmlns:a14="http://schemas.microsoft.com/office/drawing/2010/main">
-                            <a:solidFill>
-                              <a:srgbClr val="FFFFFF"/>
-                            </a:solidFill>
-                          </a14:hiddenFill>
-                        </a:ext>
-                        <a:ext uri="{91240B29-F687-4F45-9708-019B960494DF}">
-                          <a14:hiddenLine xmlns:a14="http://schemas.microsoft.com/office/drawing/2010/main" w="9525">
-                            <a:solidFill>
-                              <a:srgbClr val="000000"/>
-                            </a:solidFill>
-                            <a:miter lim="800000"/>
-                            <a:headEnd/>
-                            <a:tailEnd/>
-                          </a14:hiddenLine>
-                        </a:ext>
-                      </a:extLst>
-                    </wps:spPr>
-                    <wps:txbx>
-                      <w:txbxContent>
-                        <w:p>
-                          <w:pPr>
-                            <w:spacing w:line="260" w:lineRule="exact"/>
-                            <w:ind w:left="20"/>
-                            <w:rPr>
-                              <w:rFonts w:ascii="Cambria"/>
-                              <w:b/>
-                              <w:sz w:val="24"/>
-                            </w:rPr>
-                          </w:pPr>
-                        </w:p>
-                      </w:txbxContent>
-                    </wps:txbx>
-                    <wps:bodyPr rot="0" vert="horz" wrap="square" lIns="0" tIns="0" rIns="0" bIns="0" anchor="t" anchorCtr="0" upright="1">
-                      <a:noAutofit/>
-                    </wps:bodyPr>
-                  </wps:wsp>
-                </a:graphicData>
-              </a:graphic>
-              <wp14:sizeRelH relativeFrom="page">
-                <wp14:pctWidth>0</wp14:pctWidth>
-              </wp14:sizeRelH>
-              <wp14:sizeRelV relativeFrom="page">
-                <wp14:pctHeight>0</wp14:pctHeight>
-              </wp14:sizeRelV>
-            </wp:anchor>
-          </w:drawing>
-        </mc:Choice>
-        <mc:Fallback>
-          <w:pict>
-            <v:shapetype id="_x0000_t202" coordsize="21600,21600" o:spt="202" path="m,l,21600r21600,l21600,xe">
-              <v:stroke joinstyle="miter"/>
-              <v:path gradientshapeok="t" o:connecttype="rect"/>
-            </v:shapetype>
-            <v:shape id="Text Box 6" o:spid="_x0000_s1029" type="#_x0000_t202" style="position:absolute;margin-left:71.05pt;margin-top:87.25pt;width:139.1pt;height:14.05pt;z-index:-14152;visibility:visible;mso-wrap-style:square;mso-width-percent:0;mso-height-percent:0;mso-wrap-distance-left:9pt;mso-wrap-distance-top:0;mso-wrap-distance-right:9pt;mso-wrap-distance-bottom:0;mso-position-horizontal:absolute;mso-position-horizontal-relative:page;mso-position-vertical:absolute;mso-position-vertical-relative:page;mso-width-percent:0;mso-height-percent:0;mso-width-relative:page;mso-height-relative:page;v-text-anchor:top" o:gfxdata="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" filled="f" stroked="f">
-              <v:textbox inset="0,0,0,0">
-                <w:txbxContent>
-                  <w:p>
-                    <w:pPr>
-                      <w:spacing w:line="260" w:lineRule="exact"/>
-                      <w:ind w:left="20"/>
-                      <w:rPr>
-                        <w:rFonts w:ascii="Cambria"/>
-                        <w:b/>
-                        <w:sz w:val="24"/>
-                      </w:rPr>
-                    </w:pPr>
-                  </w:p>
-                </w:txbxContent>
-              </v:textbox>
-              <w10:wrap anchorx="page" anchory="page"/>
-            </v:shape>
-          </w:pict>
-        </mc:Fallback>
-      </mc:AlternateContent>
-    </w:r>
-  </w:p>
-</w:hdr>
-</file>
-
-<file path=word/header3.xml><?xml version="1.0" encoding="utf-8"?>
-<w:hdr xmlns:wpc="http://schemas.microsoft.com/office/word/2010/wordprocessingCanvas" xmlns:cx="http://schemas.microsoft.com/office/drawing/2014/chartex" xmlns:cx1="http://schemas.microsoft.com/office/drawing/2015/9/8/chartex" xmlns:mc="http://schemas.openxmlformats.org/markup-compatibility/2006" xmlns:o="urn:schemas-microsoft-com:office:office" xmlns:r="http://schemas.openxmlformats.org/officeDocument/2006/relationships" xmlns:m="http://schemas.openxmlformats.org/officeDocument/2006/math" xmlns:v="urn:schemas-microsoft-com:vml" xmlns:wp14="http://schemas.microsoft.com/office/word/2010/wordprocessingDrawing" xmlns:wp="http://schemas.openxmlformats.org/drawingml/2006/wordprocessingDrawing" xmlns:w10="urn:schemas-microsoft-com:office:word" xmlns:w="http://schemas.openxmlformats.org/wordprocessingml/2006/main" xmlns:w14="http://schemas.microsoft.com/office/word/2010/wordml" xmlns:w15="http://schemas.microsoft.com/office/word/2012/wordml" xmlns:w16se="http://schemas.microsoft.com/office/word/2015/wordml/symex" xmlns:wpg="http://schemas.microsoft.com/office/word/2010/wordprocessingGroup" xmlns:wpi="http://schemas.microsoft.com/office/word/2010/wordprocessingInk" xmlns:wne="http://schemas.microsoft.com/office/word/2006/wordml" xmlns:wps="http://schemas.microsoft.com/office/word/2010/wordprocessingShape" mc:Ignorable="w14 w15 w16se wp14">
-  <w:p>
-    <w:pPr>
-      <w:pStyle w:val="BodyText"/>
-      <w:spacing w:line="14" w:lineRule="auto"/>
-      <w:rPr>
-        <w:i w:val="0"/>
-        <w:sz w:val="20"/>
-      </w:rPr>
-    </w:pPr>
-    <w:r>
-      <w:rPr>
-        <w:noProof/>
-      </w:rPr>
-      <mc:AlternateContent>
-        <mc:Choice Requires="wps">
-          <w:drawing>
-            <wp:anchor distT="0" distB="0" distL="114300" distR="114300" simplePos="0" relativeHeight="503302352" behindDoc="1" locked="0" layoutInCell="1" allowOverlap="1">
-              <wp:simplePos x="0" y="0"/>
-              <wp:positionH relativeFrom="page">
-                <wp:posOffset>902335</wp:posOffset>
-              </wp:positionH>
-              <wp:positionV relativeFrom="page">
-                <wp:posOffset>1108075</wp:posOffset>
-              </wp:positionV>
-              <wp:extent cx="1834515" cy="178435"/>
-              <wp:effectExtent l="0" t="3175" r="0" b="0"/>
-              <wp:wrapNone/>
-              <wp:docPr id="8" name="Text Box 5"/>
-              <wp:cNvGraphicFramePr>
-                <a:graphicFrameLocks xmlns:a="http://schemas.openxmlformats.org/drawingml/2006/main"/>
-              </wp:cNvGraphicFramePr>
-              <a:graphic xmlns:a="http://schemas.openxmlformats.org/drawingml/2006/main">
-                <a:graphicData uri="http://schemas.microsoft.com/office/word/2010/wordprocessingShape">
-                  <wps:wsp>
-                    <wps:cNvSpPr txBox="1">
-                      <a:spLocks noChangeArrowheads="1"/>
-                    </wps:cNvSpPr>
-                    <wps:spPr bwMode="auto">
-                      <a:xfrm>
-                        <a:off x="0" y="0"/>
-                        <a:ext cx="1834515" cy="178435"/>
-                      </a:xfrm>
-                      <a:prstGeom prst="rect">
-                        <a:avLst/>
-                      </a:prstGeom>
-                      <a:noFill/>
-                      <a:ln>
-                        <a:noFill/>
-                      </a:ln>
-                      <a:extLst>
-                        <a:ext uri="{909E8E84-426E-40DD-AFC4-6F175D3DCCD1}">
-                          <a14:hiddenFill xmlns:a14="http://schemas.microsoft.com/office/drawing/2010/main">
-                            <a:solidFill>
-                              <a:srgbClr val="FFFFFF"/>
-                            </a:solidFill>
-                          </a14:hiddenFill>
-                        </a:ext>
-                        <a:ext uri="{91240B29-F687-4F45-9708-019B960494DF}">
-                          <a14:hiddenLine xmlns:a14="http://schemas.microsoft.com/office/drawing/2010/main" w="9525">
-                            <a:solidFill>
-                              <a:srgbClr val="000000"/>
-                            </a:solidFill>
-                            <a:miter lim="800000"/>
-                            <a:headEnd/>
-                            <a:tailEnd/>
-                          </a14:hiddenLine>
-                        </a:ext>
-                      </a:extLst>
-                    </wps:spPr>
-                    <wps:txbx>
-                      <w:txbxContent>
-                        <w:p>
-                          <w:pPr>
-                            <w:spacing w:line="260" w:lineRule="exact"/>
-                            <w:ind w:left="20"/>
-                            <w:rPr>
-                              <w:rFonts w:ascii="Cambria"/>
-                              <w:b/>
-                              <w:sz w:val="24"/>
-                            </w:rPr>
-                          </w:pPr>
-                        </w:p>
-                      </w:txbxContent>
-                    </wps:txbx>
-                    <wps:bodyPr rot="0" vert="horz" wrap="square" lIns="0" tIns="0" rIns="0" bIns="0" anchor="t" anchorCtr="0" upright="1">
-                      <a:noAutofit/>
-                    </wps:bodyPr>
-                  </wps:wsp>
-                </a:graphicData>
-              </a:graphic>
-              <wp14:sizeRelH relativeFrom="page">
-                <wp14:pctWidth>0</wp14:pctWidth>
-              </wp14:sizeRelH>
-              <wp14:sizeRelV relativeFrom="page">
-                <wp14:pctHeight>0</wp14:pctHeight>
-              </wp14:sizeRelV>
-            </wp:anchor>
-          </w:drawing>
-        </mc:Choice>
-        <mc:Fallback>
-          <w:pict>
-            <v:shapetype id="_x0000_t202" coordsize="21600,21600" o:spt="202" path="m,l,21600r21600,l21600,xe">
-              <v:stroke joinstyle="miter"/>
-              <v:path gradientshapeok="t" o:connecttype="rect"/>
-            </v:shapetype>
-            <v:shape id="Text Box 5" o:spid="_x0000_s1030" type="#_x0000_t202" style="position:absolute;margin-left:71.05pt;margin-top:87.25pt;width:144.45pt;height:14.05pt;z-index:-14128;visibility:visible;mso-wrap-style:square;mso-width-percent:0;mso-height-percent:0;mso-wrap-distance-left:9pt;mso-wrap-distance-top:0;mso-wrap-distance-right:9pt;mso-wrap-distance-bottom:0;mso-position-horizontal:absolute;mso-position-horizontal-relative:page;mso-position-vertical:absolute;mso-position-vertical-relative:page;mso-width-percent:0;mso-height-percent:0;mso-width-relative:page;mso-height-relative:page;v-text-anchor:top" o:gfxdata="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" filled="f" stroked="f">
-              <v:textbox inset="0,0,0,0">
-                <w:txbxContent>
-                  <w:p>
-                    <w:pPr>
-                      <w:spacing w:line="260" w:lineRule="exact"/>
-                      <w:ind w:left="20"/>
-                      <w:rPr>
-                        <w:rFonts w:ascii="Cambria"/>
-                        <w:b/>
-                        <w:sz w:val="24"/>
-                      </w:rPr>
-                    </w:pPr>
-                  </w:p>
-                </w:txbxContent>
-              </v:textbox>
-              <w10:wrap anchorx="page" anchory="page"/>
-            </v:shape>
-          </w:pict>
-        </mc:Fallback>
-      </mc:AlternateContent>
-    </w:r>
-  </w:p>
-</w:hdr>
-</file>
-
-<file path=word/header4.xml><?xml version="1.0" encoding="utf-8"?>
-<w:hdr xmlns:wpc="http://schemas.microsoft.com/office/word/2010/wordprocessingCanvas" xmlns:cx="http://schemas.microsoft.com/office/drawing/2014/chartex" xmlns:cx1="http://schemas.microsoft.com/office/drawing/2015/9/8/chartex" xmlns:mc="http://schemas.openxmlformats.org/markup-compatibility/2006" xmlns:o="urn:schemas-microsoft-com:office:office" xmlns:r="http://schemas.openxmlformats.org/officeDocument/2006/relationships" xmlns:m="http://schemas.openxmlformats.org/officeDocument/2006/math" xmlns:v="urn:schemas-microsoft-com:vml" xmlns:wp14="http://schemas.microsoft.com/office/word/2010/wordprocessingDrawing" xmlns:wp="http://schemas.openxmlformats.org/drawingml/2006/wordprocessingDrawing" xmlns:w10="urn:schemas-microsoft-com:office:word" xmlns:w="http://schemas.openxmlformats.org/wordprocessingml/2006/main" xmlns:w14="http://schemas.microsoft.com/office/word/2010/wordml" xmlns:w15="http://schemas.microsoft.com/office/word/2012/wordml" xmlns:w16se="http://schemas.microsoft.com/office/word/2015/wordml/symex" xmlns:wpg="http://schemas.microsoft.com/office/word/2010/wordprocessingGroup" xmlns:wpi="http://schemas.microsoft.com/office/word/2010/wordprocessingInk" xmlns:wne="http://schemas.microsoft.com/office/word/2006/wordml" xmlns:wps="http://schemas.microsoft.com/office/word/2010/wordprocessingShape" mc:Ignorable="w14 w15 w16se wp14">
-  <w:p>
-    <w:pPr>
-      <w:pStyle w:val="BodyText"/>
-      <w:spacing w:line="14" w:lineRule="auto"/>
-      <w:rPr>
-        <w:i w:val="0"/>
-        <w:sz w:val="20"/>
-      </w:rPr>
-    </w:pPr>
-    <w:r>
-      <w:rPr>
-        <w:noProof/>
-      </w:rPr>
-      <mc:AlternateContent>
-        <mc:Choice Requires="wps">
-          <w:drawing>
-            <wp:anchor distT="0" distB="0" distL="114300" distR="114300" simplePos="0" relativeHeight="503302376" behindDoc="1" locked="0" layoutInCell="1" allowOverlap="1">
-              <wp:simplePos x="0" y="0"/>
-              <wp:positionH relativeFrom="page">
-                <wp:posOffset>902335</wp:posOffset>
-              </wp:positionH>
-              <wp:positionV relativeFrom="page">
-                <wp:posOffset>1108075</wp:posOffset>
-              </wp:positionV>
-              <wp:extent cx="2011680" cy="178435"/>
-              <wp:effectExtent l="0" t="3175" r="635" b="0"/>
-              <wp:wrapNone/>
-              <wp:docPr id="7" name="Text Box 4"/>
-              <wp:cNvGraphicFramePr>
-                <a:graphicFrameLocks xmlns:a="http://schemas.openxmlformats.org/drawingml/2006/main"/>
-              </wp:cNvGraphicFramePr>
-              <a:graphic xmlns:a="http://schemas.openxmlformats.org/drawingml/2006/main">
-                <a:graphicData uri="http://schemas.microsoft.com/office/word/2010/wordprocessingShape">
-                  <wps:wsp>
-                    <wps:cNvSpPr txBox="1">
-                      <a:spLocks noChangeArrowheads="1"/>
-                    </wps:cNvSpPr>
-                    <wps:spPr bwMode="auto">
-                      <a:xfrm>
-                        <a:off x="0" y="0"/>
-                        <a:ext cx="2011680" cy="178435"/>
-                      </a:xfrm>
-                      <a:prstGeom prst="rect">
-                        <a:avLst/>
-                      </a:prstGeom>
-                      <a:noFill/>
-                      <a:ln>
-                        <a:noFill/>
-                      </a:ln>
-                      <a:extLst>
-                        <a:ext uri="{909E8E84-426E-40DD-AFC4-6F175D3DCCD1}">
-                          <a14:hiddenFill xmlns:a14="http://schemas.microsoft.com/office/drawing/2010/main">
-                            <a:solidFill>
-                              <a:srgbClr val="FFFFFF"/>
-                            </a:solidFill>
-                          </a14:hiddenFill>
-                        </a:ext>
-                        <a:ext uri="{91240B29-F687-4F45-9708-019B960494DF}">
-                          <a14:hiddenLine xmlns:a14="http://schemas.microsoft.com/office/drawing/2010/main" w="9525">
-                            <a:solidFill>
-                              <a:srgbClr val="000000"/>
-                            </a:solidFill>
-                            <a:miter lim="800000"/>
-                            <a:headEnd/>
-                            <a:tailEnd/>
-                          </a14:hiddenLine>
-                        </a:ext>
-                      </a:extLst>
-                    </wps:spPr>
-                    <wps:txbx>
-                      <w:txbxContent>
-                        <w:p>
-                          <w:pPr>
-                            <w:spacing w:line="260" w:lineRule="exact"/>
-                            <w:ind w:left="20"/>
-                            <w:rPr>
-                              <w:rFonts w:ascii="Cambria"/>
-                              <w:b/>
-                              <w:sz w:val="24"/>
-                            </w:rPr>
-                          </w:pPr>
-                        </w:p>
-                      </w:txbxContent>
-                    </wps:txbx>
-                    <wps:bodyPr rot="0" vert="horz" wrap="square" lIns="0" tIns="0" rIns="0" bIns="0" anchor="t" anchorCtr="0" upright="1">
-                      <a:noAutofit/>
-                    </wps:bodyPr>
-                  </wps:wsp>
-                </a:graphicData>
-              </a:graphic>
-              <wp14:sizeRelH relativeFrom="page">
-                <wp14:pctWidth>0</wp14:pctWidth>
-              </wp14:sizeRelH>
-              <wp14:sizeRelV relativeFrom="page">
-                <wp14:pctHeight>0</wp14:pctHeight>
-              </wp14:sizeRelV>
-            </wp:anchor>
-          </w:drawing>
-        </mc:Choice>
-        <mc:Fallback>
-          <w:pict>
-            <v:shapetype id="_x0000_t202" coordsize="21600,21600" o:spt="202" path="m,l,21600r21600,l21600,xe">
-              <v:stroke joinstyle="miter"/>
-              <v:path gradientshapeok="t" o:connecttype="rect"/>
-            </v:shapetype>
-            <v:shape id="Text Box 4" o:spid="_x0000_s1031" type="#_x0000_t202" style="position:absolute;margin-left:71.05pt;margin-top:87.25pt;width:158.4pt;height:14.05pt;z-index:-14104;visibility:visible;mso-wrap-style:square;mso-width-percent:0;mso-height-percent:0;mso-wrap-distance-left:9pt;mso-wrap-distance-top:0;mso-wrap-distance-right:9pt;mso-wrap-distance-bottom:0;mso-position-horizontal:absolute;mso-position-horizontal-relative:page;mso-position-vertical:absolute;mso-position-vertical-relative:page;mso-width-percent:0;mso-height-percent:0;mso-width-relative:page;mso-height-relative:page;v-text-anchor:top" o:gfxdata="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" filled="f" stroked="f">
-              <v:textbox inset="0,0,0,0">
-                <w:txbxContent>
-                  <w:p>
-                    <w:pPr>
-                      <w:spacing w:line="260" w:lineRule="exact"/>
-                      <w:ind w:left="20"/>
-                      <w:rPr>
-                        <w:rFonts w:ascii="Cambria"/>
-                        <w:b/>
-                        <w:sz w:val="24"/>
-                      </w:rPr>
-                    </w:pPr>
-                  </w:p>
-                </w:txbxContent>
-              </v:textbox>
-              <w10:wrap anchorx="page" anchory="page"/>
-            </v:shape>
-          </w:pict>
-        </mc:Fallback>
-      </mc:AlternateContent>
-    </w:r>
-  </w:p>
-</w:hdr>
-</file>
-
-<file path=word/header5.xml><?xml version="1.0" encoding="utf-8"?>
-<w:hdr xmlns:wpc="http://schemas.microsoft.com/office/word/2010/wordprocessingCanvas" xmlns:cx="http://schemas.microsoft.com/office/drawing/2014/chartex" xmlns:cx1="http://schemas.microsoft.com/office/drawing/2015/9/8/chartex" xmlns:mc="http://schemas.openxmlformats.org/markup-compatibility/2006" xmlns:o="urn:schemas-microsoft-com:office:office" xmlns:r="http://schemas.openxmlformats.org/officeDocument/2006/relationships" xmlns:m="http://schemas.openxmlformats.org/officeDocument/2006/math" xmlns:v="urn:schemas-microsoft-com:vml" xmlns:wp14="http://schemas.microsoft.com/office/word/2010/wordprocessingDrawing" xmlns:wp="http://schemas.openxmlformats.org/drawingml/2006/wordprocessingDrawing" xmlns:w10="urn:schemas-microsoft-com:office:word" xmlns:w="http://schemas.openxmlformats.org/wordprocessingml/2006/main" xmlns:w14="http://schemas.microsoft.com/office/word/2010/wordml" xmlns:w15="http://schemas.microsoft.com/office/word/2012/wordml" xmlns:w16se="http://schemas.microsoft.com/office/word/2015/wordml/symex" xmlns:wpg="http://schemas.microsoft.com/office/word/2010/wordprocessingGroup" xmlns:wpi="http://schemas.microsoft.com/office/word/2010/wordprocessingInk" xmlns:wne="http://schemas.microsoft.com/office/word/2006/wordml" xmlns:wps="http://schemas.microsoft.com/office/word/2010/wordprocessingShape" mc:Ignorable="w14 w15 w16se wp14">
-  <w:p>
-    <w:pPr>
-      <w:pStyle w:val="BodyText"/>
-      <w:spacing w:line="14" w:lineRule="auto"/>
-      <w:rPr>
-        <w:i w:val="0"/>
-        <w:sz w:val="20"/>
-      </w:rPr>
-    </w:pPr>
-    <w:r>
-      <w:rPr>
-        <w:noProof/>
-      </w:rPr>
-      <mc:AlternateContent>
-        <mc:Choice Requires="wps">
-          <w:drawing>
-            <wp:anchor distT="0" distB="0" distL="114300" distR="114300" simplePos="0" relativeHeight="503302400" behindDoc="1" locked="0" layoutInCell="1" allowOverlap="1">
-              <wp:simplePos x="0" y="0"/>
-              <wp:positionH relativeFrom="page">
-                <wp:posOffset>902335</wp:posOffset>
-              </wp:positionH>
-              <wp:positionV relativeFrom="page">
-                <wp:posOffset>1108075</wp:posOffset>
-              </wp:positionV>
-              <wp:extent cx="1022350" cy="178435"/>
-              <wp:effectExtent l="0" t="3175" r="0" b="0"/>
-              <wp:wrapNone/>
-              <wp:docPr id="6" name="Text Box 3"/>
-              <wp:cNvGraphicFramePr>
-                <a:graphicFrameLocks xmlns:a="http://schemas.openxmlformats.org/drawingml/2006/main"/>
-              </wp:cNvGraphicFramePr>
-              <a:graphic xmlns:a="http://schemas.openxmlformats.org/drawingml/2006/main">
-                <a:graphicData uri="http://schemas.microsoft.com/office/word/2010/wordprocessingShape">
-                  <wps:wsp>
-                    <wps:cNvSpPr txBox="1">
-                      <a:spLocks noChangeArrowheads="1"/>
-                    </wps:cNvSpPr>
-                    <wps:spPr bwMode="auto">
-                      <a:xfrm>
-                        <a:off x="0" y="0"/>
-                        <a:ext cx="1022350" cy="178435"/>
-                      </a:xfrm>
-                      <a:prstGeom prst="rect">
-                        <a:avLst/>
-                      </a:prstGeom>
-                      <a:noFill/>
-                      <a:ln>
-                        <a:noFill/>
-                      </a:ln>
-                      <a:extLst>
-                        <a:ext uri="{909E8E84-426E-40DD-AFC4-6F175D3DCCD1}">
-                          <a14:hiddenFill xmlns:a14="http://schemas.microsoft.com/office/drawing/2010/main">
-                            <a:solidFill>
-                              <a:srgbClr val="FFFFFF"/>
-                            </a:solidFill>
-                          </a14:hiddenFill>
-                        </a:ext>
-                        <a:ext uri="{91240B29-F687-4F45-9708-019B960494DF}">
-                          <a14:hiddenLine xmlns:a14="http://schemas.microsoft.com/office/drawing/2010/main" w="9525">
-                            <a:solidFill>
-                              <a:srgbClr val="000000"/>
-                            </a:solidFill>
-                            <a:miter lim="800000"/>
-                            <a:headEnd/>
-                            <a:tailEnd/>
-                          </a14:hiddenLine>
-                        </a:ext>
-                      </a:extLst>
-                    </wps:spPr>
-                    <wps:txbx>
-                      <w:txbxContent>
-                        <w:p>
-                          <w:pPr>
-                            <w:spacing w:line="260" w:lineRule="exact"/>
-                            <w:ind w:left="20"/>
-                            <w:rPr>
-                              <w:rFonts w:ascii="Cambria"/>
-                              <w:b/>
-                              <w:sz w:val="24"/>
-                            </w:rPr>
-                          </w:pPr>
-                        </w:p>
-                      </w:txbxContent>
-                    </wps:txbx>
-                    <wps:bodyPr rot="0" vert="horz" wrap="square" lIns="0" tIns="0" rIns="0" bIns="0" anchor="t" anchorCtr="0" upright="1">
-                      <a:noAutofit/>
-                    </wps:bodyPr>
-                  </wps:wsp>
-                </a:graphicData>
-              </a:graphic>
-              <wp14:sizeRelH relativeFrom="page">
-                <wp14:pctWidth>0</wp14:pctWidth>
-              </wp14:sizeRelH>
-              <wp14:sizeRelV relativeFrom="page">
-                <wp14:pctHeight>0</wp14:pctHeight>
-              </wp14:sizeRelV>
-            </wp:anchor>
-          </w:drawing>
-        </mc:Choice>
-        <mc:Fallback>
-          <w:pict>
-            <v:shapetype id="_x0000_t202" coordsize="21600,21600" o:spt="202" path="m,l,21600r21600,l21600,xe">
-              <v:stroke joinstyle="miter"/>
-              <v:path gradientshapeok="t" o:connecttype="rect"/>
-            </v:shapetype>
-            <v:shape id="Text Box 3" o:spid="_x0000_s1032" type="#_x0000_t202" style="position:absolute;margin-left:71.05pt;margin-top:87.25pt;width:80.5pt;height:14.05pt;z-index:-14080;visibility:visible;mso-wrap-style:square;mso-width-percent:0;mso-height-percent:0;mso-wrap-distance-left:9pt;mso-wrap-distance-top:0;mso-wrap-distance-right:9pt;mso-wrap-distance-bottom:0;mso-position-horizontal:absolute;mso-position-horizontal-relative:page;mso-position-vertical:absolute;mso-position-vertical-relative:page;mso-width-percent:0;mso-height-percent:0;mso-width-relative:page;mso-height-relative:page;v-text-anchor:top" o:gfxdata="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" filled="f" stroked="f">
-              <v:textbox inset="0,0,0,0">
-                <w:txbxContent>
-                  <w:p>
-                    <w:pPr>
-                      <w:spacing w:line="260" w:lineRule="exact"/>
-                      <w:ind w:left="20"/>
-                      <w:rPr>
-                        <w:rFonts w:ascii="Cambria"/>
-                        <w:b/>
-                        <w:sz w:val="24"/>
-                      </w:rPr>
-                    </w:pPr>
-                  </w:p>
-                </w:txbxContent>
-              </v:textbox>
-              <w10:wrap anchorx="page" anchory="page"/>
-            </v:shape>
-          </w:pict>
-        </mc:Fallback>
-      </mc:AlternateContent>
-    </w:r>
-  </w:p>
-</w:hdr>
-</file>
-
-<file path=word/header6.xml><?xml version="1.0" encoding="utf-8"?>
-<w:hdr xmlns:wpc="http://schemas.microsoft.com/office/word/2010/wordprocessingCanvas" xmlns:cx="http://schemas.microsoft.com/office/drawing/2014/chartex" xmlns:cx1="http://schemas.microsoft.com/office/drawing/2015/9/8/chartex" xmlns:mc="http://schemas.openxmlformats.org/markup-compatibility/2006" xmlns:o="urn:schemas-microsoft-com:office:office" xmlns:r="http://schemas.openxmlformats.org/officeDocument/2006/relationships" xmlns:m="http://schemas.openxmlformats.org/officeDocument/2006/math" xmlns:v="urn:schemas-microsoft-com:vml" xmlns:wp14="http://schemas.microsoft.com/office/word/2010/wordprocessingDrawing" xmlns:wp="http://schemas.openxmlformats.org/drawingml/2006/wordprocessingDrawing" xmlns:w10="urn:schemas-microsoft-com:office:word" xmlns:w="http://schemas.openxmlformats.org/wordprocessingml/2006/main" xmlns:w14="http://schemas.microsoft.com/office/word/2010/wordml" xmlns:w15="http://schemas.microsoft.com/office/word/2012/wordml" xmlns:w16se="http://schemas.microsoft.com/office/word/2015/wordml/symex" xmlns:wpg="http://schemas.microsoft.com/office/word/2010/wordprocessingGroup" xmlns:wpi="http://schemas.microsoft.com/office/word/2010/wordprocessingInk" xmlns:wne="http://schemas.microsoft.com/office/word/2006/wordml" xmlns:wps="http://schemas.microsoft.com/office/word/2010/wordprocessingShape" mc:Ignorable="w14 w15 w16se wp14">
-  <w:p>
-    <w:pPr>
-      <w:pStyle w:val="BodyText"/>
-      <w:spacing w:line="14" w:lineRule="auto"/>
-      <w:rPr>
-        <w:i w:val="0"/>
-        <w:sz w:val="20"/>
-      </w:rPr>
-    </w:pPr>
-    <w:r>
-      <w:rPr>
-        <w:noProof/>
-      </w:rPr>
-      <mc:AlternateContent>
-        <mc:Choice Requires="wps">
-          <w:drawing>
-            <wp:anchor distT="0" distB="0" distL="114300" distR="114300" simplePos="0" relativeHeight="503302424" behindDoc="1" locked="0" layoutInCell="1" allowOverlap="1">
-              <wp:simplePos x="0" y="0"/>
-              <wp:positionH relativeFrom="page">
-                <wp:posOffset>902335</wp:posOffset>
-              </wp:positionH>
-              <wp:positionV relativeFrom="page">
-                <wp:posOffset>1108075</wp:posOffset>
-              </wp:positionV>
-              <wp:extent cx="1220470" cy="178435"/>
-              <wp:effectExtent l="0" t="3175" r="1270" b="0"/>
-              <wp:wrapNone/>
-              <wp:docPr id="3" name="Text Box 2"/>
-              <wp:cNvGraphicFramePr>
-                <a:graphicFrameLocks xmlns:a="http://schemas.openxmlformats.org/drawingml/2006/main"/>
-              </wp:cNvGraphicFramePr>
-              <a:graphic xmlns:a="http://schemas.openxmlformats.org/drawingml/2006/main">
-                <a:graphicData uri="http://schemas.microsoft.com/office/word/2010/wordprocessingShape">
-                  <wps:wsp>
-                    <wps:cNvSpPr txBox="1">
-                      <a:spLocks noChangeArrowheads="1"/>
-                    </wps:cNvSpPr>
-                    <wps:spPr bwMode="auto">
-                      <a:xfrm>
-                        <a:off x="0" y="0"/>
-                        <a:ext cx="1220470" cy="178435"/>
-                      </a:xfrm>
-                      <a:prstGeom prst="rect">
-                        <a:avLst/>
-                      </a:prstGeom>
-                      <a:noFill/>
-                      <a:ln>
-                        <a:noFill/>
-                      </a:ln>
-                      <a:extLst>
-                        <a:ext uri="{909E8E84-426E-40DD-AFC4-6F175D3DCCD1}">
-                          <a14:hiddenFill xmlns:a14="http://schemas.microsoft.com/office/drawing/2010/main">
-                            <a:solidFill>
-                              <a:srgbClr val="FFFFFF"/>
-                            </a:solidFill>
-                          </a14:hiddenFill>
-                        </a:ext>
-                        <a:ext uri="{91240B29-F687-4F45-9708-019B960494DF}">
-                          <a14:hiddenLine xmlns:a14="http://schemas.microsoft.com/office/drawing/2010/main" w="9525">
-                            <a:solidFill>
-                              <a:srgbClr val="000000"/>
-                            </a:solidFill>
-                            <a:miter lim="800000"/>
-                            <a:headEnd/>
-                            <a:tailEnd/>
-                          </a14:hiddenLine>
-                        </a:ext>
-                      </a:extLst>
-                    </wps:spPr>
-                    <wps:txbx>
-                      <w:txbxContent>
-                        <w:p>
-                          <w:pPr>
-                            <w:spacing w:line="260" w:lineRule="exact"/>
-                            <w:ind w:left="20"/>
-                            <w:rPr>
-                              <w:rFonts w:ascii="Cambria"/>
-                              <w:b/>
-                              <w:sz w:val="24"/>
-                            </w:rPr>
-                          </w:pPr>
-                        </w:p>
-                      </w:txbxContent>
-                    </wps:txbx>
-                    <wps:bodyPr rot="0" vert="horz" wrap="square" lIns="0" tIns="0" rIns="0" bIns="0" anchor="t" anchorCtr="0" upright="1">
-                      <a:noAutofit/>
-                    </wps:bodyPr>
-                  </wps:wsp>
-                </a:graphicData>
-              </a:graphic>
-              <wp14:sizeRelH relativeFrom="page">
-                <wp14:pctWidth>0</wp14:pctWidth>
-              </wp14:sizeRelH>
-              <wp14:sizeRelV relativeFrom="page">
-                <wp14:pctHeight>0</wp14:pctHeight>
-              </wp14:sizeRelV>
-            </wp:anchor>
-          </w:drawing>
-        </mc:Choice>
-        <mc:Fallback>
-          <w:pict>
-            <v:shapetype id="_x0000_t202" coordsize="21600,21600" o:spt="202" path="m,l,21600r21600,l21600,xe">
-              <v:stroke joinstyle="miter"/>
-              <v:path gradientshapeok="t" o:connecttype="rect"/>
-            </v:shapetype>
-            <v:shape id="Text Box 2" o:spid="_x0000_s1033" type="#_x0000_t202" style="position:absolute;margin-left:71.05pt;margin-top:87.25pt;width:96.1pt;height:14.05pt;z-index:-14056;visibility:visible;mso-wrap-style:square;mso-width-percent:0;mso-height-percent:0;mso-wrap-distance-left:9pt;mso-wrap-distance-top:0;mso-wrap-distance-right:9pt;mso-wrap-distance-bottom:0;mso-position-horizontal:absolute;mso-position-horizontal-relative:page;mso-position-vertical:absolute;mso-position-vertical-relative:page;mso-width-percent:0;mso-height-percent:0;mso-width-relative:page;mso-height-relative:page;v-text-anchor:top" o:gfxdata="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" filled="f" stroked="f">
-              <v:textbox inset="0,0,0,0">
-                <w:txbxContent>
-                  <w:p>
-                    <w:pPr>
-                      <w:spacing w:line="260" w:lineRule="exact"/>
-                      <w:ind w:left="20"/>
-                      <w:rPr>
-                        <w:rFonts w:ascii="Cambria"/>
-                        <w:b/>
-                        <w:sz w:val="24"/>
-                      </w:rPr>
-                    </w:pPr>
-                  </w:p>
-                </w:txbxContent>
-              </v:textbox>
-              <w10:wrap anchorx="page" anchory="page"/>
-            </v:shape>
-          </w:pict>
-        </mc:Fallback>
-      </mc:AlternateContent>
-    </w:r>
-  </w:p>
-</w:hdr>
-</file>
-
-<file path=word/header7.xml><?xml version="1.0" encoding="utf-8"?>
 <w:hdr xmlns:wpc="http://schemas.microsoft.com/office/word/2010/wordprocessingCanvas" xmlns:cx="http://schemas.microsoft.com/office/drawing/2014/chartex" xmlns:cx1="http://schemas.microsoft.com/office/drawing/2015/9/8/chartex" xmlns:mc="http://schemas.openxmlformats.org/markup-compatibility/2006" xmlns:o="urn:schemas-microsoft-com:office:office" xmlns:r="http://schemas.openxmlformats.org/officeDocument/2006/relationships" xmlns:m="http://schemas.openxmlformats.org/officeDocument/2006/math" xmlns:v="urn:schemas-microsoft-com:vml" xmlns:wp14="http://schemas.microsoft.com/office/word/2010/wordprocessingDrawing" xmlns:wp="http://schemas.openxmlformats.org/drawingml/2006/wordprocessingDrawing" xmlns:w10="urn:schemas-microsoft-com:office:word" xmlns:w="http://schemas.openxmlformats.org/wordprocessingml/2006/main" xmlns:w14="http://schemas.microsoft.com/office/word/2010/wordml" xmlns:w15="http://schemas.microsoft.com/office/word/2012/wordml" xmlns:w16se="http://schemas.microsoft.com/office/word/2015/wordml/symex" xmlns:wpg="http://schemas.microsoft.com/office/word/2010/wordprocessingGroup" xmlns:wpi="http://schemas.microsoft.com/office/word/2010/wordprocessingInk" xmlns:wne="http://schemas.microsoft.com/office/word/2006/wordml" xmlns:wps="http://schemas.microsoft.com/office/word/2010/wordprocessingShape" mc:Ignorable="w14 w15 w16se wp14">
   <w:p>
     <w:pPr>
@@ -9573,6 +8842,119 @@
       </w:rPr>
     </w:lvl>
   </w:abstractNum>
+  <w:abstractNum w:abstractNumId="24" w15:restartNumberingAfterBreak="0">
+    <w:nsid w:val="7F330FE8"/>
+    <w:multiLevelType w:val="hybridMultilevel"/>
+    <w:tmpl w:val="5AFC114A"/>
+    <w:lvl w:ilvl="0" w:tplc="41E20970">
+      <w:start w:val="1"/>
+      <w:numFmt w:val="bullet"/>
+      <w:lvlText w:val="-"/>
+      <w:lvlJc w:val="left"/>
+      <w:pPr>
+        <w:ind w:left="1681" w:hanging="360"/>
+      </w:pPr>
+      <w:rPr>
+        <w:rFonts w:ascii="Trebuchet MS" w:eastAsia="Trebuchet MS" w:hAnsi="Trebuchet MS" w:cs="Trebuchet MS" w:hint="default"/>
+      </w:rPr>
+    </w:lvl>
+    <w:lvl w:ilvl="1" w:tplc="04090003" w:tentative="1">
+      <w:start w:val="1"/>
+      <w:numFmt w:val="bullet"/>
+      <w:lvlText w:val="o"/>
+      <w:lvlJc w:val="left"/>
+      <w:pPr>
+        <w:ind w:left="2401" w:hanging="360"/>
+      </w:pPr>
+      <w:rPr>
+        <w:rFonts w:ascii="Courier New" w:hAnsi="Courier New" w:cs="Courier New" w:hint="default"/>
+      </w:rPr>
+    </w:lvl>
+    <w:lvl w:ilvl="2" w:tplc="04090005" w:tentative="1">
+      <w:start w:val="1"/>
+      <w:numFmt w:val="bullet"/>
+      <w:lvlText w:val=""/>
+      <w:lvlJc w:val="left"/>
+      <w:pPr>
+        <w:ind w:left="3121" w:hanging="360"/>
+      </w:pPr>
+      <w:rPr>
+        <w:rFonts w:ascii="Wingdings" w:hAnsi="Wingdings" w:hint="default"/>
+      </w:rPr>
+    </w:lvl>
+    <w:lvl w:ilvl="3" w:tplc="04090001" w:tentative="1">
+      <w:start w:val="1"/>
+      <w:numFmt w:val="bullet"/>
+      <w:lvlText w:val=""/>
+      <w:lvlJc w:val="left"/>
+      <w:pPr>
+        <w:ind w:left="3841" w:hanging="360"/>
+      </w:pPr>
+      <w:rPr>
+        <w:rFonts w:ascii="Symbol" w:hAnsi="Symbol" w:hint="default"/>
+      </w:rPr>
+    </w:lvl>
+    <w:lvl w:ilvl="4" w:tplc="04090003" w:tentative="1">
+      <w:start w:val="1"/>
+      <w:numFmt w:val="bullet"/>
+      <w:lvlText w:val="o"/>
+      <w:lvlJc w:val="left"/>
+      <w:pPr>
+        <w:ind w:left="4561" w:hanging="360"/>
+      </w:pPr>
+      <w:rPr>
+        <w:rFonts w:ascii="Courier New" w:hAnsi="Courier New" w:cs="Courier New" w:hint="default"/>
+      </w:rPr>
+    </w:lvl>
+    <w:lvl w:ilvl="5" w:tplc="04090005" w:tentative="1">
+      <w:start w:val="1"/>
+      <w:numFmt w:val="bullet"/>
+      <w:lvlText w:val=""/>
+      <w:lvlJc w:val="left"/>
+      <w:pPr>
+        <w:ind w:left="5281" w:hanging="360"/>
+      </w:pPr>
+      <w:rPr>
+        <w:rFonts w:ascii="Wingdings" w:hAnsi="Wingdings" w:hint="default"/>
+      </w:rPr>
+    </w:lvl>
+    <w:lvl w:ilvl="6" w:tplc="04090001" w:tentative="1">
+      <w:start w:val="1"/>
+      <w:numFmt w:val="bullet"/>
+      <w:lvlText w:val=""/>
+      <w:lvlJc w:val="left"/>
+      <w:pPr>
+        <w:ind w:left="6001" w:hanging="360"/>
+      </w:pPr>
+      <w:rPr>
+        <w:rFonts w:ascii="Symbol" w:hAnsi="Symbol" w:hint="default"/>
+      </w:rPr>
+    </w:lvl>
+    <w:lvl w:ilvl="7" w:tplc="04090003" w:tentative="1">
+      <w:start w:val="1"/>
+      <w:numFmt w:val="bullet"/>
+      <w:lvlText w:val="o"/>
+      <w:lvlJc w:val="left"/>
+      <w:pPr>
+        <w:ind w:left="6721" w:hanging="360"/>
+      </w:pPr>
+      <w:rPr>
+        <w:rFonts w:ascii="Courier New" w:hAnsi="Courier New" w:cs="Courier New" w:hint="default"/>
+      </w:rPr>
+    </w:lvl>
+    <w:lvl w:ilvl="8" w:tplc="04090005" w:tentative="1">
+      <w:start w:val="1"/>
+      <w:numFmt w:val="bullet"/>
+      <w:lvlText w:val=""/>
+      <w:lvlJc w:val="left"/>
+      <w:pPr>
+        <w:ind w:left="7441" w:hanging="360"/>
+      </w:pPr>
+      <w:rPr>
+        <w:rFonts w:ascii="Wingdings" w:hAnsi="Wingdings" w:hint="default"/>
+      </w:rPr>
+    </w:lvl>
+  </w:abstractNum>
   <w:num w:numId="1">
     <w:abstractNumId w:val="20"/>
   </w:num>
@@ -9791,6 +9173,9 @@
   </w:num>
   <w:num w:numId="27">
     <w:abstractNumId w:val="22"/>
+  </w:num>
+  <w:num w:numId="28">
+    <w:abstractNumId w:val="24"/>
   </w:num>
 </w:numbering>
 </file>

</xml_diff>

<commit_message>
Updated documentation as per code review
Updated documentation as per code review feedback
</commit_message>
<xml_diff>
--- a/documentation/GLOVIA OMS Documentation.docx
+++ b/documentation/GLOVIA OMS Documentation.docx
@@ -5,7 +5,7 @@
     <w:p>
       <w:pPr>
         <w:pStyle w:val="Title"/>
-        <w:jc w:val="right"/>
+        <w:jc w:val="center"/>
         <w:rPr>
           <w:rFonts w:ascii="Cambria"/>
           <w:b/>
@@ -17,7 +17,7 @@
           <w:sz w:val="72"/>
           <w:szCs w:val="72"/>
         </w:rPr>
-        <w:t>GLOVIA OMS</w:t>
+        <w:t>GLOVIA OM</w:t>
       </w:r>
       <w:r>
         <w:rPr>
@@ -250,7 +250,7 @@
             <w:fldChar w:fldCharType="begin"/>
           </w:r>
           <w:r>
-            <w:instrText xml:space="preserve"> PAGEREF _Toc10557940 \h </w:instrText>
+            <w:instrText xml:space="preserve"> PAGEREF _Toc13245855 \h </w:instrText>
           </w:r>
           <w:r>
             <w:fldChar w:fldCharType="separate"/>
@@ -279,13 +279,13 @@
             <w:fldChar w:fldCharType="begin"/>
           </w:r>
           <w:r>
-            <w:instrText xml:space="preserve"> PAGEREF _Toc10557941 \h </w:instrText>
+            <w:instrText xml:space="preserve"> PAGEREF _Toc13245856 \h </w:instrText>
           </w:r>
           <w:r>
             <w:fldChar w:fldCharType="separate"/>
           </w:r>
           <w:r>
-            <w:t>4</w:t>
+            <w:t>3</w:t>
           </w:r>
           <w:r>
             <w:fldChar w:fldCharType="end"/>
@@ -336,7 +336,7 @@
             <w:rPr>
               <w:noProof/>
             </w:rPr>
-            <w:instrText xml:space="preserve"> PAGEREF _Toc10557942 \h </w:instrText>
+            <w:instrText xml:space="preserve"> PAGEREF _Toc13245857 \h </w:instrText>
           </w:r>
           <w:r>
             <w:rPr>
@@ -353,7 +353,7 @@
             <w:rPr>
               <w:noProof/>
             </w:rPr>
-            <w:t>4</w:t>
+            <w:t>3</w:t>
           </w:r>
           <w:r>
             <w:rPr>
@@ -420,7 +420,7 @@
             <w:rPr>
               <w:noProof/>
             </w:rPr>
-            <w:instrText xml:space="preserve"> PAGEREF _Toc10557943 \h </w:instrText>
+            <w:instrText xml:space="preserve"> PAGEREF _Toc13245858 \h </w:instrText>
           </w:r>
           <w:r>
             <w:rPr>
@@ -437,7 +437,7 @@
             <w:rPr>
               <w:noProof/>
             </w:rPr>
-            <w:t>4</w:t>
+            <w:t>3</w:t>
           </w:r>
           <w:r>
             <w:rPr>
@@ -504,7 +504,7 @@
             <w:rPr>
               <w:noProof/>
             </w:rPr>
-            <w:instrText xml:space="preserve"> PAGEREF _Toc10557944 \h </w:instrText>
+            <w:instrText xml:space="preserve"> PAGEREF _Toc13245859 \h </w:instrText>
           </w:r>
           <w:r>
             <w:rPr>
@@ -521,7 +521,7 @@
             <w:rPr>
               <w:noProof/>
             </w:rPr>
-            <w:t>4</w:t>
+            <w:t>3</w:t>
           </w:r>
           <w:r>
             <w:rPr>
@@ -575,7 +575,7 @@
             <w:rPr>
               <w:noProof/>
             </w:rPr>
-            <w:instrText xml:space="preserve"> PAGEREF _Toc10557945 \h </w:instrText>
+            <w:instrText xml:space="preserve"> PAGEREF _Toc13245860 \h </w:instrText>
           </w:r>
           <w:r>
             <w:rPr>
@@ -592,7 +592,7 @@
             <w:rPr>
               <w:noProof/>
             </w:rPr>
-            <w:t>4</w:t>
+            <w:t>3</w:t>
           </w:r>
           <w:r>
             <w:rPr>
@@ -659,7 +659,7 @@
             <w:rPr>
               <w:noProof/>
             </w:rPr>
-            <w:instrText xml:space="preserve"> PAGEREF _Toc10557946 \h </w:instrText>
+            <w:instrText xml:space="preserve"> PAGEREF _Toc13245861 \h </w:instrText>
           </w:r>
           <w:r>
             <w:rPr>
@@ -702,13 +702,13 @@
             <w:fldChar w:fldCharType="begin"/>
           </w:r>
           <w:r>
-            <w:instrText xml:space="preserve"> PAGEREF _Toc10557947 \h </w:instrText>
+            <w:instrText xml:space="preserve"> PAGEREF _Toc13245862 \h </w:instrText>
           </w:r>
           <w:r>
             <w:fldChar w:fldCharType="separate"/>
           </w:r>
           <w:r>
-            <w:t>5</w:t>
+            <w:t>4</w:t>
           </w:r>
           <w:r>
             <w:fldChar w:fldCharType="end"/>
@@ -759,7 +759,7 @@
             <w:rPr>
               <w:noProof/>
             </w:rPr>
-            <w:instrText xml:space="preserve"> PAGEREF _Toc10557948 \h </w:instrText>
+            <w:instrText xml:space="preserve"> PAGEREF _Toc13245863 \h </w:instrText>
           </w:r>
           <w:r>
             <w:rPr>
@@ -776,7 +776,7 @@
             <w:rPr>
               <w:noProof/>
             </w:rPr>
-            <w:t>5</w:t>
+            <w:t>4</w:t>
           </w:r>
           <w:r>
             <w:rPr>
@@ -831,7 +831,7 @@
             <w:rPr>
               <w:noProof/>
             </w:rPr>
-            <w:instrText xml:space="preserve"> PAGEREF _Toc10557949 \h </w:instrText>
+            <w:instrText xml:space="preserve"> PAGEREF _Toc13245864 \h </w:instrText>
           </w:r>
           <w:r>
             <w:rPr>
@@ -848,7 +848,7 @@
             <w:rPr>
               <w:noProof/>
             </w:rPr>
-            <w:t>5</w:t>
+            <w:t>4</w:t>
           </w:r>
           <w:r>
             <w:rPr>
@@ -900,7 +900,7 @@
             <w:rPr>
               <w:noProof/>
             </w:rPr>
-            <w:instrText xml:space="preserve"> PAGEREF _Toc10557950 \h </w:instrText>
+            <w:instrText xml:space="preserve"> PAGEREF _Toc13245865 \h </w:instrText>
           </w:r>
           <w:r>
             <w:rPr>
@@ -917,7 +917,214 @@
             <w:rPr>
               <w:noProof/>
             </w:rPr>
-            <w:t>5</w:t>
+            <w:t>4</w:t>
+          </w:r>
+          <w:r>
+            <w:rPr>
+              <w:noProof/>
+            </w:rPr>
+            <w:fldChar w:fldCharType="end"/>
+          </w:r>
+        </w:p>
+        <w:p>
+          <w:pPr>
+            <w:pStyle w:val="TOC3"/>
+            <w:rPr>
+              <w:rFonts w:asciiTheme="minorHAnsi" w:eastAsiaTheme="minorEastAsia" w:hAnsiTheme="minorHAnsi" w:cstheme="minorBidi"/>
+              <w:noProof/>
+            </w:rPr>
+          </w:pPr>
+          <w:r>
+            <w:rPr>
+              <w:noProof/>
+            </w:rPr>
+            <w:t>3.2.2</w:t>
+          </w:r>
+          <w:r>
+            <w:rPr>
+              <w:rFonts w:asciiTheme="minorHAnsi" w:eastAsiaTheme="minorEastAsia" w:hAnsiTheme="minorHAnsi" w:cstheme="minorBidi"/>
+              <w:noProof/>
+            </w:rPr>
+            <w:tab/>
+          </w:r>
+          <w:r>
+            <w:rPr>
+              <w:noProof/>
+            </w:rPr>
+            <w:t>Import Metadata</w:t>
+          </w:r>
+          <w:r>
+            <w:rPr>
+              <w:noProof/>
+            </w:rPr>
+            <w:tab/>
+          </w:r>
+          <w:r>
+            <w:rPr>
+              <w:noProof/>
+            </w:rPr>
+            <w:fldChar w:fldCharType="begin"/>
+          </w:r>
+          <w:r>
+            <w:rPr>
+              <w:noProof/>
+            </w:rPr>
+            <w:instrText xml:space="preserve"> PAGEREF _Toc13245866 \h </w:instrText>
+          </w:r>
+          <w:r>
+            <w:rPr>
+              <w:noProof/>
+            </w:rPr>
+          </w:r>
+          <w:r>
+            <w:rPr>
+              <w:noProof/>
+            </w:rPr>
+            <w:fldChar w:fldCharType="separate"/>
+          </w:r>
+          <w:r>
+            <w:rPr>
+              <w:noProof/>
+            </w:rPr>
+            <w:t>4</w:t>
+          </w:r>
+          <w:r>
+            <w:rPr>
+              <w:noProof/>
+            </w:rPr>
+            <w:fldChar w:fldCharType="end"/>
+          </w:r>
+        </w:p>
+        <w:p>
+          <w:pPr>
+            <w:pStyle w:val="TOC3"/>
+            <w:rPr>
+              <w:rFonts w:asciiTheme="minorHAnsi" w:eastAsiaTheme="minorEastAsia" w:hAnsiTheme="minorHAnsi" w:cstheme="minorBidi"/>
+              <w:noProof/>
+            </w:rPr>
+          </w:pPr>
+          <w:r>
+            <w:rPr>
+              <w:noProof/>
+            </w:rPr>
+            <w:t>3.2.3</w:t>
+          </w:r>
+          <w:r>
+            <w:rPr>
+              <w:rFonts w:asciiTheme="minorHAnsi" w:eastAsiaTheme="minorEastAsia" w:hAnsiTheme="minorHAnsi" w:cstheme="minorBidi"/>
+              <w:noProof/>
+            </w:rPr>
+            <w:tab/>
+          </w:r>
+          <w:r>
+            <w:rPr>
+              <w:noProof/>
+            </w:rPr>
+            <w:t>Service Framework Setup</w:t>
+          </w:r>
+          <w:r>
+            <w:rPr>
+              <w:noProof/>
+            </w:rPr>
+            <w:tab/>
+          </w:r>
+          <w:r>
+            <w:rPr>
+              <w:noProof/>
+            </w:rPr>
+            <w:fldChar w:fldCharType="begin"/>
+          </w:r>
+          <w:r>
+            <w:rPr>
+              <w:noProof/>
+            </w:rPr>
+            <w:instrText xml:space="preserve"> PAGEREF _Toc13245867 \h </w:instrText>
+          </w:r>
+          <w:r>
+            <w:rPr>
+              <w:noProof/>
+            </w:rPr>
+          </w:r>
+          <w:r>
+            <w:rPr>
+              <w:noProof/>
+            </w:rPr>
+            <w:fldChar w:fldCharType="separate"/>
+          </w:r>
+          <w:r>
+            <w:rPr>
+              <w:noProof/>
+            </w:rPr>
+            <w:t>4</w:t>
+          </w:r>
+          <w:r>
+            <w:rPr>
+              <w:noProof/>
+            </w:rPr>
+            <w:fldChar w:fldCharType="end"/>
+          </w:r>
+        </w:p>
+        <w:p>
+          <w:pPr>
+            <w:pStyle w:val="TOC3"/>
+            <w:rPr>
+              <w:rFonts w:asciiTheme="minorHAnsi" w:eastAsiaTheme="minorEastAsia" w:hAnsiTheme="minorHAnsi" w:cstheme="minorBidi"/>
+              <w:noProof/>
+            </w:rPr>
+          </w:pPr>
+          <w:r>
+            <w:rPr>
+              <w:noProof/>
+            </w:rPr>
+            <w:t>3.2.4</w:t>
+          </w:r>
+          <w:r>
+            <w:rPr>
+              <w:rFonts w:asciiTheme="minorHAnsi" w:eastAsiaTheme="minorEastAsia" w:hAnsiTheme="minorHAnsi" w:cstheme="minorBidi"/>
+              <w:noProof/>
+            </w:rPr>
+            <w:tab/>
+          </w:r>
+          <w:r>
+            <w:rPr>
+              <w:noProof/>
+            </w:rPr>
+            <w:t>Custom Site Preference</w:t>
+          </w:r>
+          <w:r>
+            <w:rPr>
+              <w:noProof/>
+            </w:rPr>
+            <w:tab/>
+          </w:r>
+          <w:r>
+            <w:rPr>
+              <w:noProof/>
+            </w:rPr>
+            <w:fldChar w:fldCharType="begin"/>
+          </w:r>
+          <w:r>
+            <w:rPr>
+              <w:noProof/>
+            </w:rPr>
+            <w:instrText xml:space="preserve"> PAGEREF _Toc13245868 \h </w:instrText>
+          </w:r>
+          <w:r>
+            <w:rPr>
+              <w:noProof/>
+            </w:rPr>
+          </w:r>
+          <w:r>
+            <w:rPr>
+              <w:noProof/>
+            </w:rPr>
+            <w:fldChar w:fldCharType="separate"/>
+          </w:r>
+          <w:r>
+            <w:rPr>
+              <w:noProof/>
+            </w:rPr>
+            <w:t>4</w:t>
           </w:r>
           <w:r>
             <w:rPr>
@@ -953,12 +1160,12 @@
             <w:rPr>
               <w:noProof/>
             </w:rPr>
-            <w:t>Custom</w:t>
-          </w:r>
-          <w:r>
-            <w:rPr>
-              <w:noProof/>
-              <w:spacing w:val="-1"/>
+            <w:t>External</w:t>
+          </w:r>
+          <w:r>
+            <w:rPr>
+              <w:noProof/>
+              <w:spacing w:val="20"/>
             </w:rPr>
             <w:t xml:space="preserve"> </w:t>
           </w:r>
@@ -966,7 +1173,7 @@
             <w:rPr>
               <w:noProof/>
             </w:rPr>
-            <w:t>Code</w:t>
+            <w:t>Interfaces</w:t>
           </w:r>
           <w:r>
             <w:rPr>
@@ -984,76 +1191,7 @@
             <w:rPr>
               <w:noProof/>
             </w:rPr>
-            <w:instrText xml:space="preserve"> PAGEREF _Toc10557951 \h </w:instrText>
-          </w:r>
-          <w:r>
-            <w:rPr>
-              <w:noProof/>
-            </w:rPr>
-          </w:r>
-          <w:r>
-            <w:rPr>
-              <w:noProof/>
-            </w:rPr>
-            <w:fldChar w:fldCharType="separate"/>
-          </w:r>
-          <w:r>
-            <w:rPr>
-              <w:noProof/>
-            </w:rPr>
-            <w:t>5</w:t>
-          </w:r>
-          <w:r>
-            <w:rPr>
-              <w:noProof/>
-            </w:rPr>
-            <w:fldChar w:fldCharType="end"/>
-          </w:r>
-        </w:p>
-        <w:p>
-          <w:pPr>
-            <w:pStyle w:val="TOC4"/>
-            <w:rPr>
-              <w:rFonts w:asciiTheme="minorHAnsi" w:eastAsiaTheme="minorEastAsia" w:hAnsiTheme="minorHAnsi" w:cstheme="minorBidi"/>
-              <w:noProof/>
-            </w:rPr>
-          </w:pPr>
-          <w:r>
-            <w:rPr>
-              <w:noProof/>
-            </w:rPr>
-            <w:t>3.3.1.1</w:t>
-          </w:r>
-          <w:r>
-            <w:rPr>
-              <w:rFonts w:asciiTheme="minorHAnsi" w:eastAsiaTheme="minorEastAsia" w:hAnsiTheme="minorHAnsi" w:cstheme="minorBidi"/>
-              <w:noProof/>
-            </w:rPr>
-            <w:tab/>
-          </w:r>
-          <w:r>
-            <w:rPr>
-              <w:noProof/>
-            </w:rPr>
-            <w:t>Connected App of Salesforce Setup Implementation</w:t>
-          </w:r>
-          <w:r>
-            <w:rPr>
-              <w:noProof/>
-            </w:rPr>
-            <w:tab/>
-          </w:r>
-          <w:r>
-            <w:rPr>
-              <w:noProof/>
-            </w:rPr>
-            <w:fldChar w:fldCharType="begin"/>
-          </w:r>
-          <w:r>
-            <w:rPr>
-              <w:noProof/>
-            </w:rPr>
-            <w:instrText xml:space="preserve"> PAGEREF _Toc10557952 \h </w:instrText>
+            <w:instrText xml:space="preserve"> PAGEREF _Toc13245869 \h </w:instrText>
           </w:r>
           <w:r>
             <w:rPr>
@@ -1106,20 +1244,7 @@
             <w:rPr>
               <w:noProof/>
             </w:rPr>
-            <w:t>External</w:t>
-          </w:r>
-          <w:r>
-            <w:rPr>
-              <w:noProof/>
-              <w:spacing w:val="20"/>
-            </w:rPr>
-            <w:t xml:space="preserve"> </w:t>
-          </w:r>
-          <w:r>
-            <w:rPr>
-              <w:noProof/>
-            </w:rPr>
-            <w:t>Interfaces</w:t>
+            <w:t>Firewall Requirements</w:t>
           </w:r>
           <w:r>
             <w:rPr>
@@ -1137,7 +1262,7 @@
             <w:rPr>
               <w:noProof/>
             </w:rPr>
-            <w:instrText xml:space="preserve"> PAGEREF _Toc10557953 \h </w:instrText>
+            <w:instrText xml:space="preserve"> PAGEREF _Toc13245870 \h </w:instrText>
           </w:r>
           <w:r>
             <w:rPr>
@@ -1190,7 +1315,7 @@
             <w:rPr>
               <w:noProof/>
             </w:rPr>
-            <w:t>Firewall Requirements</w:t>
+            <w:t>Testing</w:t>
           </w:r>
           <w:r>
             <w:rPr>
@@ -1208,7 +1333,7 @@
             <w:rPr>
               <w:noProof/>
             </w:rPr>
-            <w:instrText xml:space="preserve"> PAGEREF _Toc10557954 \h </w:instrText>
+            <w:instrText xml:space="preserve"> PAGEREF _Toc13245871 \h </w:instrText>
           </w:r>
           <w:r>
             <w:rPr>
@@ -1231,6 +1356,35 @@
             <w:rPr>
               <w:noProof/>
             </w:rPr>
+            <w:fldChar w:fldCharType="end"/>
+          </w:r>
+        </w:p>
+        <w:p>
+          <w:pPr>
+            <w:pStyle w:val="TOC1"/>
+            <w:rPr>
+              <w:rFonts w:asciiTheme="minorHAnsi" w:eastAsiaTheme="minorEastAsia" w:hAnsiTheme="minorHAnsi" w:cstheme="minorBidi"/>
+            </w:rPr>
+          </w:pPr>
+          <w:r>
+            <w:t>4.   Operations, Maintenance</w:t>
+          </w:r>
+          <w:r>
+            <w:tab/>
+          </w:r>
+          <w:r>
+            <w:fldChar w:fldCharType="begin"/>
+          </w:r>
+          <w:r>
+            <w:instrText xml:space="preserve"> PAGEREF _Toc13245872 \h </w:instrText>
+          </w:r>
+          <w:r>
+            <w:fldChar w:fldCharType="separate"/>
+          </w:r>
+          <w:r>
+            <w:t>6</w:t>
+          </w:r>
+          <w:r>
             <w:fldChar w:fldCharType="end"/>
           </w:r>
         </w:p>
@@ -1248,7 +1402,7 @@
               <w:noProof/>
               <w:w w:val="73"/>
             </w:rPr>
-            <w:t>3.6</w:t>
+            <w:t>4.1</w:t>
           </w:r>
           <w:r>
             <w:rPr>
@@ -1261,7 +1415,7 @@
             <w:rPr>
               <w:noProof/>
             </w:rPr>
-            <w:t>Testing</w:t>
+            <w:t>Data Storage</w:t>
           </w:r>
           <w:r>
             <w:rPr>
@@ -1279,7 +1433,150 @@
             <w:rPr>
               <w:noProof/>
             </w:rPr>
-            <w:instrText xml:space="preserve"> PAGEREF _Toc10557955 \h </w:instrText>
+            <w:instrText xml:space="preserve"> PAGEREF _Toc13245873 \h </w:instrText>
+          </w:r>
+          <w:r>
+            <w:rPr>
+              <w:noProof/>
+            </w:rPr>
+          </w:r>
+          <w:r>
+            <w:rPr>
+              <w:noProof/>
+            </w:rPr>
+            <w:fldChar w:fldCharType="separate"/>
+          </w:r>
+          <w:r>
+            <w:rPr>
+              <w:noProof/>
+            </w:rPr>
+            <w:t>6</w:t>
+          </w:r>
+          <w:r>
+            <w:rPr>
+              <w:noProof/>
+            </w:rPr>
+            <w:fldChar w:fldCharType="end"/>
+          </w:r>
+        </w:p>
+        <w:p>
+          <w:pPr>
+            <w:pStyle w:val="TOC2"/>
+            <w:rPr>
+              <w:rFonts w:asciiTheme="minorHAnsi" w:eastAsiaTheme="minorEastAsia" w:hAnsiTheme="minorHAnsi" w:cstheme="minorBidi"/>
+              <w:noProof/>
+            </w:rPr>
+          </w:pPr>
+          <w:r>
+            <w:rPr>
+              <w:rFonts w:eastAsia="Arial" w:hAnsi="Arial" w:cs="Arial"/>
+              <w:noProof/>
+              <w:w w:val="73"/>
+            </w:rPr>
+            <w:t>4.2</w:t>
+          </w:r>
+          <w:r>
+            <w:rPr>
+              <w:rFonts w:asciiTheme="minorHAnsi" w:eastAsiaTheme="minorEastAsia" w:hAnsiTheme="minorHAnsi" w:cstheme="minorBidi"/>
+              <w:noProof/>
+            </w:rPr>
+            <w:tab/>
+          </w:r>
+          <w:r>
+            <w:rPr>
+              <w:noProof/>
+            </w:rPr>
+            <w:t>Availability</w:t>
+          </w:r>
+          <w:r>
+            <w:rPr>
+              <w:noProof/>
+            </w:rPr>
+            <w:tab/>
+          </w:r>
+          <w:r>
+            <w:rPr>
+              <w:noProof/>
+            </w:rPr>
+            <w:fldChar w:fldCharType="begin"/>
+          </w:r>
+          <w:r>
+            <w:rPr>
+              <w:noProof/>
+            </w:rPr>
+            <w:instrText xml:space="preserve"> PAGEREF _Toc13245874 \h </w:instrText>
+          </w:r>
+          <w:r>
+            <w:rPr>
+              <w:noProof/>
+            </w:rPr>
+          </w:r>
+          <w:r>
+            <w:rPr>
+              <w:noProof/>
+            </w:rPr>
+            <w:fldChar w:fldCharType="separate"/>
+          </w:r>
+          <w:r>
+            <w:rPr>
+              <w:noProof/>
+            </w:rPr>
+            <w:t>6</w:t>
+          </w:r>
+          <w:r>
+            <w:rPr>
+              <w:noProof/>
+            </w:rPr>
+            <w:fldChar w:fldCharType="end"/>
+          </w:r>
+        </w:p>
+        <w:p>
+          <w:pPr>
+            <w:pStyle w:val="TOC2"/>
+            <w:rPr>
+              <w:rFonts w:asciiTheme="minorHAnsi" w:eastAsiaTheme="minorEastAsia" w:hAnsiTheme="minorHAnsi" w:cstheme="minorBidi"/>
+              <w:noProof/>
+            </w:rPr>
+          </w:pPr>
+          <w:r>
+            <w:rPr>
+              <w:rFonts w:eastAsia="Arial" w:hAnsi="Arial" w:cs="Arial"/>
+              <w:noProof/>
+              <w:w w:val="73"/>
+            </w:rPr>
+            <w:t>4.3</w:t>
+          </w:r>
+          <w:r>
+            <w:rPr>
+              <w:rFonts w:asciiTheme="minorHAnsi" w:eastAsiaTheme="minorEastAsia" w:hAnsiTheme="minorHAnsi" w:cstheme="minorBidi"/>
+              <w:noProof/>
+            </w:rPr>
+            <w:tab/>
+          </w:r>
+          <w:r>
+            <w:rPr>
+              <w:noProof/>
+              <w:w w:val="105"/>
+            </w:rPr>
+            <w:t>Support</w:t>
+          </w:r>
+          <w:r>
+            <w:rPr>
+              <w:noProof/>
+            </w:rPr>
+            <w:tab/>
+          </w:r>
+          <w:r>
+            <w:rPr>
+              <w:noProof/>
+            </w:rPr>
+            <w:fldChar w:fldCharType="begin"/>
+          </w:r>
+          <w:r>
+            <w:rPr>
+              <w:noProof/>
+            </w:rPr>
+            <w:instrText xml:space="preserve"> PAGEREF _Toc13245875 \h </w:instrText>
           </w:r>
           <w:r>
             <w:rPr>
@@ -1313,7 +1610,7 @@
             </w:rPr>
           </w:pPr>
           <w:r>
-            <w:t>4.   Operations, Maintenance</w:t>
+            <w:t>5.   User Guide</w:t>
           </w:r>
           <w:r>
             <w:tab/>
@@ -1322,13 +1619,13 @@
             <w:fldChar w:fldCharType="begin"/>
           </w:r>
           <w:r>
-            <w:instrText xml:space="preserve"> PAGEREF _Toc10557956 \h </w:instrText>
+            <w:instrText xml:space="preserve"> PAGEREF _Toc13245876 \h </w:instrText>
           </w:r>
           <w:r>
             <w:fldChar w:fldCharType="separate"/>
           </w:r>
           <w:r>
-            <w:t>7</w:t>
+            <w:t>6</w:t>
           </w:r>
           <w:r>
             <w:fldChar w:fldCharType="end"/>
@@ -1348,7 +1645,7 @@
               <w:noProof/>
               <w:w w:val="73"/>
             </w:rPr>
-            <w:t>4.1</w:t>
+            <w:t>5.1</w:t>
           </w:r>
           <w:r>
             <w:rPr>
@@ -1361,7 +1658,7 @@
             <w:rPr>
               <w:noProof/>
             </w:rPr>
-            <w:t>Data Storage</w:t>
+            <w:t>Roles, Responsibilities</w:t>
           </w:r>
           <w:r>
             <w:rPr>
@@ -1379,7 +1676,7 @@
             <w:rPr>
               <w:noProof/>
             </w:rPr>
-            <w:instrText xml:space="preserve"> PAGEREF _Toc10557957 \h </w:instrText>
+            <w:instrText xml:space="preserve"> PAGEREF _Toc13245877 \h </w:instrText>
           </w:r>
           <w:r>
             <w:rPr>
@@ -1396,7 +1693,7 @@
             <w:rPr>
               <w:noProof/>
             </w:rPr>
-            <w:t>7</w:t>
+            <w:t>6</w:t>
           </w:r>
           <w:r>
             <w:rPr>
@@ -1419,7 +1716,7 @@
               <w:noProof/>
               <w:w w:val="73"/>
             </w:rPr>
-            <w:t>4.2</w:t>
+            <w:t>5.2</w:t>
           </w:r>
           <w:r>
             <w:rPr>
@@ -1432,7 +1729,20 @@
             <w:rPr>
               <w:noProof/>
             </w:rPr>
-            <w:t>Availability</w:t>
+            <w:t>Business</w:t>
+          </w:r>
+          <w:r>
+            <w:rPr>
+              <w:noProof/>
+              <w:spacing w:val="-4"/>
+            </w:rPr>
+            <w:t xml:space="preserve"> </w:t>
+          </w:r>
+          <w:r>
+            <w:rPr>
+              <w:noProof/>
+            </w:rPr>
+            <w:t>Manager</w:t>
           </w:r>
           <w:r>
             <w:rPr>
@@ -1450,7 +1760,7 @@
             <w:rPr>
               <w:noProof/>
             </w:rPr>
-            <w:instrText xml:space="preserve"> PAGEREF _Toc10557958 \h </w:instrText>
+            <w:instrText xml:space="preserve"> PAGEREF _Toc13245878 \h </w:instrText>
           </w:r>
           <w:r>
             <w:rPr>
@@ -1467,7 +1777,7 @@
             <w:rPr>
               <w:noProof/>
             </w:rPr>
-            <w:t>7</w:t>
+            <w:t>6</w:t>
           </w:r>
           <w:r>
             <w:rPr>
@@ -1490,7 +1800,7 @@
               <w:noProof/>
               <w:w w:val="73"/>
             </w:rPr>
-            <w:t>4.3</w:t>
+            <w:t>5.3</w:t>
           </w:r>
           <w:r>
             <w:rPr>
@@ -1502,9 +1812,21 @@
           <w:r>
             <w:rPr>
               <w:noProof/>
-              <w:w w:val="105"/>
-            </w:rPr>
-            <w:t>Support</w:t>
+            </w:rPr>
+            <w:t>Storefront</w:t>
+          </w:r>
+          <w:r>
+            <w:rPr>
+              <w:noProof/>
+              <w:spacing w:val="52"/>
+            </w:rPr>
+            <w:t xml:space="preserve"> </w:t>
+          </w:r>
+          <w:r>
+            <w:rPr>
+              <w:noProof/>
+            </w:rPr>
+            <w:t>Functionality</w:t>
           </w:r>
           <w:r>
             <w:rPr>
@@ -1522,7 +1844,7 @@
             <w:rPr>
               <w:noProof/>
             </w:rPr>
-            <w:instrText xml:space="preserve"> PAGEREF _Toc10557959 \h </w:instrText>
+            <w:instrText xml:space="preserve"> PAGEREF _Toc13245879 \h </w:instrText>
           </w:r>
           <w:r>
             <w:rPr>
@@ -1539,7 +1861,7 @@
             <w:rPr>
               <w:noProof/>
             </w:rPr>
-            <w:t>7</w:t>
+            <w:t>6</w:t>
           </w:r>
           <w:r>
             <w:rPr>
@@ -1556,7 +1878,7 @@
             </w:rPr>
           </w:pPr>
           <w:r>
-            <w:t>5.   User Guide</w:t>
+            <w:t>6.   Known Issues</w:t>
           </w:r>
           <w:r>
             <w:tab/>
@@ -1565,254 +1887,15 @@
             <w:fldChar w:fldCharType="begin"/>
           </w:r>
           <w:r>
-            <w:instrText xml:space="preserve"> PAGEREF _Toc10557960 \h </w:instrText>
+            <w:instrText xml:space="preserve"> PAGEREF _Toc13245880 \h </w:instrText>
           </w:r>
           <w:r>
             <w:fldChar w:fldCharType="separate"/>
           </w:r>
           <w:r>
-            <w:t>8</w:t>
-          </w:r>
-          <w:r>
-            <w:fldChar w:fldCharType="end"/>
-          </w:r>
-        </w:p>
-        <w:p>
-          <w:pPr>
-            <w:pStyle w:val="TOC2"/>
-            <w:rPr>
-              <w:rFonts w:asciiTheme="minorHAnsi" w:eastAsiaTheme="minorEastAsia" w:hAnsiTheme="minorHAnsi" w:cstheme="minorBidi"/>
-              <w:noProof/>
-            </w:rPr>
-          </w:pPr>
-          <w:r>
-            <w:rPr>
-              <w:rFonts w:eastAsia="Arial" w:hAnsi="Arial" w:cs="Arial"/>
-              <w:noProof/>
-              <w:w w:val="73"/>
-            </w:rPr>
-            <w:t>5.1</w:t>
-          </w:r>
-          <w:r>
-            <w:rPr>
-              <w:rFonts w:asciiTheme="minorHAnsi" w:eastAsiaTheme="minorEastAsia" w:hAnsiTheme="minorHAnsi" w:cstheme="minorBidi"/>
-              <w:noProof/>
-            </w:rPr>
-            <w:tab/>
-          </w:r>
-          <w:r>
-            <w:rPr>
-              <w:noProof/>
-            </w:rPr>
-            <w:t>Roles, Responsibilities</w:t>
-          </w:r>
-          <w:r>
-            <w:rPr>
-              <w:noProof/>
-            </w:rPr>
-            <w:tab/>
-          </w:r>
-          <w:r>
-            <w:rPr>
-              <w:noProof/>
-            </w:rPr>
-            <w:fldChar w:fldCharType="begin"/>
-          </w:r>
-          <w:r>
-            <w:rPr>
-              <w:noProof/>
-            </w:rPr>
-            <w:instrText xml:space="preserve"> PAGEREF _Toc10557961 \h </w:instrText>
-          </w:r>
-          <w:r>
-            <w:rPr>
-              <w:noProof/>
-            </w:rPr>
-          </w:r>
-          <w:r>
-            <w:rPr>
-              <w:noProof/>
-            </w:rPr>
-            <w:fldChar w:fldCharType="separate"/>
-          </w:r>
-          <w:r>
-            <w:rPr>
-              <w:noProof/>
-            </w:rPr>
-            <w:t>8</w:t>
-          </w:r>
-          <w:r>
-            <w:rPr>
-              <w:noProof/>
-            </w:rPr>
-            <w:fldChar w:fldCharType="end"/>
-          </w:r>
-        </w:p>
-        <w:p>
-          <w:pPr>
-            <w:pStyle w:val="TOC2"/>
-            <w:rPr>
-              <w:rFonts w:asciiTheme="minorHAnsi" w:eastAsiaTheme="minorEastAsia" w:hAnsiTheme="minorHAnsi" w:cstheme="minorBidi"/>
-              <w:noProof/>
-            </w:rPr>
-          </w:pPr>
-          <w:r>
-            <w:rPr>
-              <w:rFonts w:eastAsia="Arial" w:hAnsi="Arial" w:cs="Arial"/>
-              <w:noProof/>
-              <w:w w:val="73"/>
-            </w:rPr>
-            <w:t>5.2</w:t>
-          </w:r>
-          <w:r>
-            <w:rPr>
-              <w:rFonts w:asciiTheme="minorHAnsi" w:eastAsiaTheme="minorEastAsia" w:hAnsiTheme="minorHAnsi" w:cstheme="minorBidi"/>
-              <w:noProof/>
-            </w:rPr>
-            <w:tab/>
-          </w:r>
-          <w:r>
-            <w:rPr>
-              <w:noProof/>
-            </w:rPr>
-            <w:t>Business</w:t>
-          </w:r>
-          <w:r>
-            <w:rPr>
-              <w:noProof/>
-              <w:spacing w:val="-4"/>
-            </w:rPr>
-            <w:t xml:space="preserve"> </w:t>
-          </w:r>
-          <w:r>
-            <w:rPr>
-              <w:noProof/>
-            </w:rPr>
-            <w:t>Manager</w:t>
-          </w:r>
-          <w:r>
-            <w:rPr>
-              <w:noProof/>
-            </w:rPr>
-            <w:tab/>
-          </w:r>
-          <w:r>
-            <w:rPr>
-              <w:noProof/>
-            </w:rPr>
-            <w:fldChar w:fldCharType="begin"/>
-          </w:r>
-          <w:r>
-            <w:rPr>
-              <w:noProof/>
-            </w:rPr>
-            <w:instrText xml:space="preserve"> PAGEREF _Toc10557962 \h </w:instrText>
-          </w:r>
-          <w:r>
-            <w:rPr>
-              <w:noProof/>
-            </w:rPr>
-          </w:r>
-          <w:r>
-            <w:rPr>
-              <w:noProof/>
-            </w:rPr>
-            <w:fldChar w:fldCharType="separate"/>
-          </w:r>
-          <w:r>
-            <w:rPr>
-              <w:noProof/>
-            </w:rPr>
-            <w:t>8</w:t>
-          </w:r>
-          <w:r>
-            <w:rPr>
-              <w:noProof/>
-            </w:rPr>
-            <w:fldChar w:fldCharType="end"/>
-          </w:r>
-        </w:p>
-        <w:p>
-          <w:pPr>
-            <w:pStyle w:val="TOC2"/>
-            <w:rPr>
-              <w:rFonts w:asciiTheme="minorHAnsi" w:eastAsiaTheme="minorEastAsia" w:hAnsiTheme="minorHAnsi" w:cstheme="minorBidi"/>
-              <w:noProof/>
-            </w:rPr>
-          </w:pPr>
-          <w:r>
-            <w:rPr>
-              <w:rFonts w:eastAsia="Arial" w:hAnsi="Arial" w:cs="Arial"/>
-              <w:noProof/>
-              <w:w w:val="73"/>
-            </w:rPr>
-            <w:t>5.3</w:t>
-          </w:r>
-          <w:r>
-            <w:rPr>
-              <w:rFonts w:asciiTheme="minorHAnsi" w:eastAsiaTheme="minorEastAsia" w:hAnsiTheme="minorHAnsi" w:cstheme="minorBidi"/>
-              <w:noProof/>
-            </w:rPr>
-            <w:tab/>
-          </w:r>
-          <w:r>
-            <w:rPr>
-              <w:noProof/>
-            </w:rPr>
-            <w:t>Storefront</w:t>
-          </w:r>
-          <w:r>
-            <w:rPr>
-              <w:noProof/>
-              <w:spacing w:val="52"/>
-            </w:rPr>
-            <w:t xml:space="preserve"> </w:t>
-          </w:r>
-          <w:r>
-            <w:rPr>
-              <w:noProof/>
-            </w:rPr>
-            <w:t>Functionality</w:t>
-          </w:r>
-          <w:r>
-            <w:rPr>
-              <w:noProof/>
-            </w:rPr>
-            <w:tab/>
-          </w:r>
-          <w:r>
-            <w:rPr>
-              <w:noProof/>
-            </w:rPr>
-            <w:fldChar w:fldCharType="begin"/>
-          </w:r>
-          <w:r>
-            <w:rPr>
-              <w:noProof/>
-            </w:rPr>
-            <w:instrText xml:space="preserve"> PAGEREF _Toc10557963 \h </w:instrText>
-          </w:r>
-          <w:r>
-            <w:rPr>
-              <w:noProof/>
-            </w:rPr>
-          </w:r>
-          <w:r>
-            <w:rPr>
-              <w:noProof/>
-            </w:rPr>
-            <w:fldChar w:fldCharType="separate"/>
-          </w:r>
-          <w:r>
-            <w:rPr>
-              <w:noProof/>
-            </w:rPr>
-            <w:t>8</w:t>
-          </w:r>
-          <w:r>
-            <w:rPr>
-              <w:noProof/>
-            </w:rPr>
+            <w:t>6</w:t>
+          </w:r>
+          <w:r>
             <w:fldChar w:fldCharType="end"/>
           </w:r>
         </w:p>
@@ -1824,7 +1907,7 @@
             </w:rPr>
           </w:pPr>
           <w:r>
-            <w:t>6.   Known Issues</w:t>
+            <w:t>7.   Release History</w:t>
           </w:r>
           <w:r>
             <w:tab/>
@@ -1833,42 +1916,13 @@
             <w:fldChar w:fldCharType="begin"/>
           </w:r>
           <w:r>
-            <w:instrText xml:space="preserve"> PAGEREF _Toc10557964 \h </w:instrText>
+            <w:instrText xml:space="preserve"> PAGEREF _Toc13245881 \h </w:instrText>
           </w:r>
           <w:r>
             <w:fldChar w:fldCharType="separate"/>
           </w:r>
           <w:r>
-            <w:t>9</w:t>
-          </w:r>
-          <w:r>
-            <w:fldChar w:fldCharType="end"/>
-          </w:r>
-        </w:p>
-        <w:p>
-          <w:pPr>
-            <w:pStyle w:val="TOC1"/>
-            <w:rPr>
-              <w:rFonts w:asciiTheme="minorHAnsi" w:eastAsiaTheme="minorEastAsia" w:hAnsiTheme="minorHAnsi" w:cstheme="minorBidi"/>
-            </w:rPr>
-          </w:pPr>
-          <w:r>
-            <w:t>7.   Release History</w:t>
-          </w:r>
-          <w:r>
-            <w:tab/>
-          </w:r>
-          <w:r>
-            <w:fldChar w:fldCharType="begin"/>
-          </w:r>
-          <w:r>
-            <w:instrText xml:space="preserve"> PAGEREF _Toc10557965 \h </w:instrText>
-          </w:r>
-          <w:r>
-            <w:fldChar w:fldCharType="separate"/>
-          </w:r>
-          <w:r>
-            <w:t>10</w:t>
+            <w:t>6</w:t>
           </w:r>
           <w:r>
             <w:fldChar w:fldCharType="end"/>
@@ -1905,7 +1959,7 @@
         <w:pStyle w:val="Heading1"/>
       </w:pPr>
       <w:bookmarkStart w:id="0" w:name="_Toc493849508"/>
-      <w:bookmarkStart w:id="1" w:name="_Toc10557940"/>
+      <w:bookmarkStart w:id="1" w:name="_Toc13245855"/>
       <w:r>
         <w:lastRenderedPageBreak/>
         <w:t>1.   Summary</w:t>
@@ -2261,7 +2315,16 @@
           <w:sz w:val="20"/>
           <w:szCs w:val="20"/>
         </w:rPr>
-        <w:t xml:space="preserve">This was designed and implemented to work with </w:t>
+        <w:t>GLOVIAOM cartridge</w:t>
+      </w:r>
+      <w:r>
+        <w:rPr>
+          <w:i/>
+          <w:color w:val="808080"/>
+          <w:sz w:val="20"/>
+          <w:szCs w:val="20"/>
+        </w:rPr>
+        <w:t xml:space="preserve"> designed and implemented to work with </w:t>
       </w:r>
       <w:r>
         <w:rPr>
@@ -2493,7 +2556,6 @@
         </w:rPr>
         <w:t>“</w:t>
       </w:r>
-      <w:proofErr w:type="spellStart"/>
       <w:r>
         <w:rPr>
           <w:rStyle w:val="SubtleEmphasis"/>
@@ -2510,9 +2572,17 @@
           <w:sz w:val="20"/>
           <w:szCs w:val="20"/>
         </w:rPr>
-        <w:t>GLOVIAOMS_SFRA</w:t>
-      </w:r>
-      <w:proofErr w:type="spellEnd"/>
+        <w:t>gloviaom</w:t>
+      </w:r>
+      <w:r>
+        <w:rPr>
+          <w:rStyle w:val="SubtleEmphasis"/>
+          <w:color w:val="808080" w:themeColor="background1" w:themeShade="80"/>
+          <w:sz w:val="20"/>
+          <w:szCs w:val="20"/>
+        </w:rPr>
+        <w:t>_sfra</w:t>
+      </w:r>
       <w:r>
         <w:rPr>
           <w:rStyle w:val="SubtleEmphasis"/>
@@ -2626,7 +2696,7 @@
         <w:pStyle w:val="Heading1"/>
       </w:pPr>
       <w:bookmarkStart w:id="2" w:name="_Toc493849509"/>
-      <w:bookmarkStart w:id="3" w:name="_Toc10557941"/>
+      <w:bookmarkStart w:id="3" w:name="_Toc13245856"/>
       <w:r>
         <w:t>2.   Component Overview</w:t>
       </w:r>
@@ -2647,7 +2717,7 @@
         <w:pStyle w:val="Heading2"/>
       </w:pPr>
       <w:bookmarkStart w:id="4" w:name="_Toc493849510"/>
-      <w:bookmarkStart w:id="5" w:name="_Toc10557942"/>
+      <w:bookmarkStart w:id="5" w:name="_Toc13245857"/>
       <w:r>
         <w:t>Functional Overview</w:t>
       </w:r>
@@ -2715,7 +2785,39 @@
           <w:sz w:val="20"/>
           <w:szCs w:val="20"/>
         </w:rPr>
-        <w:t>This was designed and implemented to work with Salesforce Commerce Cloud version 19.5 and Storefront Reference Architecture (SFRA).</w:t>
+        <w:t xml:space="preserve">This </w:t>
+      </w:r>
+      <w:r>
+        <w:rPr>
+          <w:color w:val="808080"/>
+          <w:sz w:val="20"/>
+          <w:szCs w:val="20"/>
+        </w:rPr>
+        <w:t>cartridge</w:t>
+      </w:r>
+      <w:r>
+        <w:rPr>
+          <w:color w:val="808080"/>
+          <w:sz w:val="20"/>
+          <w:szCs w:val="20"/>
+        </w:rPr>
+        <w:t xml:space="preserve"> </w:t>
+      </w:r>
+      <w:r>
+        <w:rPr>
+          <w:color w:val="808080"/>
+          <w:sz w:val="20"/>
+          <w:szCs w:val="20"/>
+        </w:rPr>
+        <w:t>is design</w:t>
+      </w:r>
+      <w:r>
+        <w:rPr>
+          <w:color w:val="808080"/>
+          <w:sz w:val="20"/>
+          <w:szCs w:val="20"/>
+        </w:rPr>
+        <w:t xml:space="preserve"> and implemented to work with Salesforce Commerce Cloud version 19.5 and Storefront Reference Architecture (SFRA).</w:t>
       </w:r>
     </w:p>
     <w:p>
@@ -2732,7 +2834,7 @@
         <w:pStyle w:val="Heading2"/>
       </w:pPr>
       <w:bookmarkStart w:id="6" w:name="_Toc493849511"/>
-      <w:bookmarkStart w:id="7" w:name="_Toc10557943"/>
+      <w:bookmarkStart w:id="7" w:name="_Toc13245858"/>
       <w:r>
         <w:t>Use</w:t>
       </w:r>
@@ -2935,7 +3037,7 @@
           <w:sz w:val="20"/>
           <w:szCs w:val="20"/>
         </w:rPr>
-        <w:t xml:space="preserve"> from GLOVIA OMS, </w:t>
+        <w:t xml:space="preserve"> from GLOVIA OM, </w:t>
       </w:r>
       <w:r>
         <w:rPr>
@@ -2983,7 +3085,25 @@
           <w:sz w:val="20"/>
           <w:szCs w:val="20"/>
         </w:rPr>
-        <w:t xml:space="preserve"> ExternalOrderNumber of Order into Salesforce Commerce Cloud using hook</w:t>
+        <w:t xml:space="preserve"> </w:t>
+      </w:r>
+      <w:proofErr w:type="spellStart"/>
+      <w:r>
+        <w:rPr>
+          <w:color w:val="808080"/>
+          <w:sz w:val="20"/>
+          <w:szCs w:val="20"/>
+        </w:rPr>
+        <w:t>ExternalOrderNumber</w:t>
+      </w:r>
+      <w:proofErr w:type="spellEnd"/>
+      <w:r>
+        <w:rPr>
+          <w:color w:val="808080"/>
+          <w:sz w:val="20"/>
+          <w:szCs w:val="20"/>
+        </w:rPr>
+        <w:t xml:space="preserve"> of Order into Salesforce Commerce Cloud using hook</w:t>
       </w:r>
       <w:r>
         <w:rPr>
@@ -3018,7 +3138,7 @@
         <w:pStyle w:val="Heading2"/>
       </w:pPr>
       <w:bookmarkStart w:id="8" w:name="_Toc493849512"/>
-      <w:bookmarkStart w:id="9" w:name="_Toc10557944"/>
+      <w:bookmarkStart w:id="9" w:name="_Toc13245859"/>
       <w:r>
         <w:t>Limitations</w:t>
       </w:r>
@@ -3143,7 +3263,7 @@
         <w:pStyle w:val="Heading2"/>
       </w:pPr>
       <w:bookmarkStart w:id="10" w:name="_Toc493849513"/>
-      <w:bookmarkStart w:id="11" w:name="_Toc10557945"/>
+      <w:bookmarkStart w:id="11" w:name="_Toc13245860"/>
       <w:r>
         <w:t>Compatibility</w:t>
       </w:r>
@@ -3175,7 +3295,15 @@
           <w:sz w:val="20"/>
           <w:szCs w:val="20"/>
         </w:rPr>
-        <w:t>This was designed and implemented to work with Salesforce Commerce Cloud</w:t>
+        <w:t>GLOVIAOM cartridge is design</w:t>
+      </w:r>
+      <w:r>
+        <w:rPr>
+          <w:color w:val="808080"/>
+          <w:sz w:val="20"/>
+          <w:szCs w:val="20"/>
+        </w:rPr>
+        <w:t xml:space="preserve"> to work with Salesforce Commerce Cloud</w:t>
       </w:r>
       <w:r>
         <w:rPr>
@@ -3212,8 +3340,6 @@
         </w:rPr>
         <w:t>.</w:t>
       </w:r>
-      <w:bookmarkStart w:id="12" w:name="_GoBack"/>
-      <w:bookmarkEnd w:id="12"/>
     </w:p>
     <w:p>
       <w:pPr>
@@ -3237,8 +3363,8 @@
       <w:pPr>
         <w:pStyle w:val="Heading2"/>
       </w:pPr>
-      <w:bookmarkStart w:id="13" w:name="_Toc493849514"/>
-      <w:bookmarkStart w:id="14" w:name="_Toc10557946"/>
+      <w:bookmarkStart w:id="12" w:name="_Toc493849514"/>
+      <w:bookmarkStart w:id="13" w:name="_Toc13245861"/>
       <w:r>
         <w:lastRenderedPageBreak/>
         <w:t>Privacy,</w:t>
@@ -3252,8 +3378,8 @@
       <w:r>
         <w:t>Payment</w:t>
       </w:r>
+      <w:bookmarkEnd w:id="12"/>
       <w:bookmarkEnd w:id="13"/>
-      <w:bookmarkEnd w:id="14"/>
     </w:p>
     <w:p>
       <w:pPr>
@@ -3291,13 +3417,13 @@
       <w:pPr>
         <w:pStyle w:val="Heading1"/>
       </w:pPr>
-      <w:bookmarkStart w:id="15" w:name="_Toc493849515"/>
-      <w:bookmarkStart w:id="16" w:name="_Toc10557947"/>
+      <w:bookmarkStart w:id="14" w:name="_Toc493849515"/>
+      <w:bookmarkStart w:id="15" w:name="_Toc13245862"/>
       <w:r>
         <w:t>3.   Implementation Guide</w:t>
       </w:r>
+      <w:bookmarkEnd w:id="14"/>
       <w:bookmarkEnd w:id="15"/>
-      <w:bookmarkEnd w:id="16"/>
     </w:p>
     <w:p>
       <w:pPr>
@@ -3316,13 +3442,13 @@
           <w:numId w:val="3"/>
         </w:numPr>
       </w:pPr>
-      <w:bookmarkStart w:id="17" w:name="_Toc493849516"/>
-      <w:bookmarkStart w:id="18" w:name="_Toc10557948"/>
+      <w:bookmarkStart w:id="16" w:name="_Toc493849516"/>
+      <w:bookmarkStart w:id="17" w:name="_Toc13245863"/>
       <w:r>
         <w:t>Setup</w:t>
       </w:r>
+      <w:bookmarkEnd w:id="16"/>
       <w:bookmarkEnd w:id="17"/>
-      <w:bookmarkEnd w:id="18"/>
     </w:p>
     <w:p>
       <w:pPr>
@@ -3352,7 +3478,25 @@
           <w:sz w:val="20"/>
           <w:szCs w:val="20"/>
         </w:rPr>
-        <w:t>Unzip the link release file, then import the following cartridges into your workspace:</w:t>
+        <w:t xml:space="preserve">Unzip the link release file, </w:t>
+      </w:r>
+      <w:r>
+        <w:rPr>
+          <w:rStyle w:val="SubtleEmphasis"/>
+          <w:color w:val="808080" w:themeColor="background1" w:themeShade="80"/>
+          <w:sz w:val="20"/>
+          <w:szCs w:val="20"/>
+        </w:rPr>
+        <w:t>and</w:t>
+      </w:r>
+      <w:r>
+        <w:rPr>
+          <w:rStyle w:val="SubtleEmphasis"/>
+          <w:color w:val="808080" w:themeColor="background1" w:themeShade="80"/>
+          <w:sz w:val="20"/>
+          <w:szCs w:val="20"/>
+        </w:rPr>
+        <w:t xml:space="preserve"> import the following cartridges into your workspace:</w:t>
       </w:r>
     </w:p>
     <w:p>
@@ -3376,7 +3520,6 @@
           <w:szCs w:val="20"/>
         </w:rPr>
       </w:pPr>
-      <w:proofErr w:type="spellStart"/>
       <w:r>
         <w:rPr>
           <w:rStyle w:val="SubtleEmphasis"/>
@@ -3393,9 +3536,17 @@
           <w:sz w:val="20"/>
           <w:szCs w:val="20"/>
         </w:rPr>
-        <w:t>GLOVIAOMS_SFRA</w:t>
-      </w:r>
-      <w:proofErr w:type="spellEnd"/>
+        <w:t>gloviaom</w:t>
+      </w:r>
+      <w:r>
+        <w:rPr>
+          <w:rStyle w:val="SubtleEmphasis"/>
+          <w:color w:val="808080" w:themeColor="background1" w:themeShade="80"/>
+          <w:sz w:val="20"/>
+          <w:szCs w:val="20"/>
+        </w:rPr>
+        <w:t>_sfra</w:t>
+      </w:r>
     </w:p>
     <w:p>
       <w:pPr>
@@ -3405,16 +3556,16 @@
           <w:numId w:val="3"/>
         </w:numPr>
       </w:pPr>
-      <w:bookmarkStart w:id="19" w:name="_Toc493849519"/>
-      <w:bookmarkStart w:id="20" w:name="_Toc10557949"/>
+      <w:bookmarkStart w:id="18" w:name="_Toc493849519"/>
+      <w:bookmarkStart w:id="19" w:name="_Toc13245864"/>
       <w:r>
         <w:rPr>
           <w:w w:val="105"/>
         </w:rPr>
         <w:t>Configuration</w:t>
       </w:r>
+      <w:bookmarkEnd w:id="18"/>
       <w:bookmarkEnd w:id="19"/>
-      <w:bookmarkEnd w:id="20"/>
     </w:p>
     <w:p>
       <w:pPr>
@@ -3434,11 +3585,11 @@
           <w:numId w:val="8"/>
         </w:numPr>
       </w:pPr>
-      <w:bookmarkStart w:id="21" w:name="_Toc10557950"/>
+      <w:bookmarkStart w:id="20" w:name="_Toc13245865"/>
       <w:r>
         <w:t>Site Cartridge Path</w:t>
       </w:r>
-      <w:bookmarkEnd w:id="21"/>
+      <w:bookmarkEnd w:id="20"/>
     </w:p>
     <w:p>
       <w:pPr>
@@ -3503,7 +3654,6 @@
         </w:rPr>
         <w:t xml:space="preserve"> or before “</w:t>
       </w:r>
-      <w:proofErr w:type="spellStart"/>
       <w:r>
         <w:rPr>
           <w:sz w:val="20"/>
@@ -3511,7 +3661,6 @@
         </w:rPr>
         <w:t>app_storefront_base</w:t>
       </w:r>
-      <w:proofErr w:type="spellEnd"/>
       <w:r>
         <w:rPr>
           <w:sz w:val="20"/>
@@ -3546,8 +3695,6 @@
           <w:lang w:val="fr-FR"/>
         </w:rPr>
       </w:pPr>
-      <w:proofErr w:type="spellStart"/>
-      <w:proofErr w:type="gramStart"/>
       <w:r>
         <w:rPr>
           <w:rFonts w:ascii="Arial Narrow" w:hAnsi="Arial Narrow"/>
@@ -3564,9 +3711,8 @@
           <w:szCs w:val="20"/>
           <w:lang w:val="fr-FR"/>
         </w:rPr>
-        <w:t>nt</w:t>
-      </w:r>
-      <w:proofErr w:type="gramEnd"/>
+        <w:t>nt_gloviaom</w:t>
+      </w:r>
       <w:r>
         <w:rPr>
           <w:rFonts w:ascii="Arial Narrow" w:hAnsi="Arial Narrow"/>
@@ -3574,9 +3720,8 @@
           <w:szCs w:val="20"/>
           <w:lang w:val="fr-FR"/>
         </w:rPr>
-        <w:t>_GLOVIAOMS_SFRA</w:t>
-      </w:r>
-      <w:proofErr w:type="spellEnd"/>
+        <w:t>_sfra</w:t>
+      </w:r>
       <w:r>
         <w:rPr>
           <w:rFonts w:ascii="Arial Narrow" w:hAnsi="Arial Narrow"/>
@@ -3638,42 +3783,17 @@
     </w:p>
     <w:p>
       <w:pPr>
-        <w:pStyle w:val="Heading2"/>
-        <w:numPr>
-          <w:ilvl w:val="1"/>
-          <w:numId w:val="3"/>
-        </w:numPr>
-      </w:pPr>
-      <w:bookmarkStart w:id="22" w:name="_Toc493849520"/>
-      <w:bookmarkStart w:id="23" w:name="_Toc10557951"/>
-      <w:r>
-        <w:t>Custom</w:t>
-      </w:r>
-      <w:r>
-        <w:rPr>
-          <w:spacing w:val="-1"/>
-        </w:rPr>
-        <w:t xml:space="preserve"> </w:t>
-      </w:r>
-      <w:r>
-        <w:t>Code</w:t>
-      </w:r>
-      <w:bookmarkEnd w:id="22"/>
-      <w:bookmarkEnd w:id="23"/>
-    </w:p>
-    <w:p>
-      <w:pPr>
         <w:pStyle w:val="Heading3"/>
         <w:numPr>
-          <w:ilvl w:val="3"/>
-          <w:numId w:val="27"/>
+          <w:ilvl w:val="0"/>
+          <w:numId w:val="8"/>
         </w:numPr>
       </w:pPr>
-      <w:bookmarkStart w:id="24" w:name="_Toc528235905"/>
-      <w:r>
-        <w:t>Custom Site Preferences</w:t>
-      </w:r>
-      <w:bookmarkEnd w:id="24"/>
+      <w:bookmarkStart w:id="21" w:name="_Toc13245866"/>
+      <w:r>
+        <w:t>Import Metadata</w:t>
+      </w:r>
+      <w:bookmarkEnd w:id="21"/>
     </w:p>
     <w:p>
       <w:pPr>
@@ -3768,7 +3888,14 @@
           <w:sz w:val="20"/>
           <w:szCs w:val="20"/>
         </w:rPr>
-        <w:t>GLOVIAOM_SitePreferences</w:t>
+        <w:t>gloviaom</w:t>
+      </w:r>
+      <w:r>
+        <w:rPr>
+          <w:sz w:val="20"/>
+          <w:szCs w:val="20"/>
+        </w:rPr>
+        <w:t>_metadata</w:t>
       </w:r>
       <w:r>
         <w:rPr>
@@ -3878,7 +4005,14 @@
           <w:sz w:val="20"/>
           <w:szCs w:val="20"/>
         </w:rPr>
-        <w:t>GLOVIAOM_SitePreferences</w:t>
+        <w:t>gloviaom</w:t>
+      </w:r>
+      <w:r>
+        <w:rPr>
+          <w:sz w:val="20"/>
+          <w:szCs w:val="20"/>
+        </w:rPr>
+        <w:t>_metadata</w:t>
       </w:r>
       <w:r>
         <w:rPr>
@@ -3922,7 +4056,532 @@
     </w:p>
     <w:p>
       <w:pPr>
+        <w:pStyle w:val="Heading3"/>
+        <w:numPr>
+          <w:ilvl w:val="0"/>
+          <w:numId w:val="8"/>
+        </w:numPr>
+      </w:pPr>
+      <w:bookmarkStart w:id="22" w:name="_Toc13245867"/>
+      <w:r>
+        <w:t>Service Framework Setup</w:t>
+      </w:r>
+      <w:bookmarkEnd w:id="22"/>
+    </w:p>
+    <w:p>
+      <w:pPr>
+        <w:pStyle w:val="ListParagraph"/>
+        <w:widowControl/>
+        <w:numPr>
+          <w:ilvl w:val="0"/>
+          <w:numId w:val="12"/>
+        </w:numPr>
+        <w:autoSpaceDE/>
+        <w:autoSpaceDN/>
+        <w:spacing w:after="200" w:line="276" w:lineRule="auto"/>
+        <w:contextualSpacing/>
+        <w:rPr>
+          <w:sz w:val="20"/>
+          <w:szCs w:val="20"/>
+        </w:rPr>
+      </w:pPr>
+      <w:r>
+        <w:rPr>
+          <w:sz w:val="20"/>
+          <w:szCs w:val="20"/>
+        </w:rPr>
+        <w:t xml:space="preserve">In Business Manager, navigate to Administration -&gt; </w:t>
+      </w:r>
+      <w:r>
+        <w:rPr>
+          <w:sz w:val="20"/>
+          <w:szCs w:val="20"/>
+        </w:rPr>
+        <w:t>Operation</w:t>
+      </w:r>
+      <w:r>
+        <w:rPr>
+          <w:sz w:val="20"/>
+          <w:szCs w:val="20"/>
+        </w:rPr>
+        <w:t>s</w:t>
+      </w:r>
+      <w:r>
+        <w:rPr>
+          <w:sz w:val="20"/>
+          <w:szCs w:val="20"/>
+        </w:rPr>
+        <w:t xml:space="preserve"> -&gt; Services </w:t>
+      </w:r>
+      <w:r>
+        <w:rPr>
+          <w:sz w:val="20"/>
+          <w:szCs w:val="20"/>
+        </w:rPr>
+        <w:t>–</w:t>
+      </w:r>
+    </w:p>
+    <w:p>
+      <w:pPr>
+        <w:pStyle w:val="ListParagraph"/>
+        <w:widowControl/>
+        <w:numPr>
+          <w:ilvl w:val="1"/>
+          <w:numId w:val="12"/>
+        </w:numPr>
+        <w:autoSpaceDE/>
+        <w:autoSpaceDN/>
+        <w:spacing w:after="200" w:line="276" w:lineRule="auto"/>
+        <w:contextualSpacing/>
+        <w:rPr>
+          <w:sz w:val="20"/>
+          <w:szCs w:val="20"/>
+        </w:rPr>
+      </w:pPr>
+      <w:r>
+        <w:rPr>
+          <w:sz w:val="20"/>
+          <w:szCs w:val="20"/>
+        </w:rPr>
+        <w:t xml:space="preserve">Credentials Tab: </w:t>
+      </w:r>
+      <w:r>
+        <w:rPr>
+          <w:sz w:val="20"/>
+          <w:szCs w:val="20"/>
+        </w:rPr>
+        <w:t>P</w:t>
+      </w:r>
+      <w:r>
+        <w:rPr>
+          <w:sz w:val="20"/>
+          <w:szCs w:val="20"/>
+        </w:rPr>
+        <w:t>rovide oAuth</w:t>
+      </w:r>
+      <w:r>
+        <w:rPr>
+          <w:sz w:val="20"/>
+          <w:szCs w:val="20"/>
+        </w:rPr>
+        <w:t>2</w:t>
+      </w:r>
+      <w:r>
+        <w:rPr>
+          <w:sz w:val="20"/>
+          <w:szCs w:val="20"/>
+        </w:rPr>
+        <w:t xml:space="preserve"> Connected App detail </w:t>
+      </w:r>
+      <w:r>
+        <w:rPr>
+          <w:sz w:val="20"/>
+          <w:szCs w:val="20"/>
+        </w:rPr>
+        <w:t>with credential of Salesforce Org</w:t>
+      </w:r>
+    </w:p>
+    <w:p>
+      <w:pPr>
+        <w:pStyle w:val="ListParagraph"/>
+        <w:widowControl/>
+        <w:numPr>
+          <w:ilvl w:val="1"/>
+          <w:numId w:val="12"/>
+        </w:numPr>
+        <w:autoSpaceDE/>
+        <w:autoSpaceDN/>
+        <w:spacing w:after="200" w:line="276" w:lineRule="auto"/>
+        <w:contextualSpacing/>
+        <w:rPr>
+          <w:sz w:val="20"/>
+          <w:szCs w:val="20"/>
+        </w:rPr>
+      </w:pPr>
+      <w:r>
+        <w:rPr>
+          <w:sz w:val="20"/>
+          <w:szCs w:val="20"/>
+        </w:rPr>
+        <w:t xml:space="preserve">URL for Salesforce Production: </w:t>
+      </w:r>
+      <w:r>
+        <w:rPr>
+          <w:sz w:val="20"/>
+          <w:szCs w:val="20"/>
+        </w:rPr>
+        <w:t>https://login.salesforce.com/services/oauth2/token</w:t>
+      </w:r>
+    </w:p>
+    <w:p>
+      <w:pPr>
+        <w:pStyle w:val="ListParagraph"/>
+        <w:widowControl/>
+        <w:numPr>
+          <w:ilvl w:val="1"/>
+          <w:numId w:val="12"/>
+        </w:numPr>
+        <w:autoSpaceDE/>
+        <w:autoSpaceDN/>
+        <w:spacing w:after="200" w:line="276" w:lineRule="auto"/>
+        <w:contextualSpacing/>
+        <w:rPr>
+          <w:sz w:val="20"/>
+          <w:szCs w:val="20"/>
+        </w:rPr>
+      </w:pPr>
+      <w:r>
+        <w:rPr>
+          <w:sz w:val="20"/>
+          <w:szCs w:val="20"/>
+        </w:rPr>
+        <w:t xml:space="preserve">URL for Salesforce Sandbox: </w:t>
+      </w:r>
+      <w:r>
+        <w:rPr>
+          <w:sz w:val="20"/>
+          <w:szCs w:val="20"/>
+        </w:rPr>
+        <w:t>https://</w:t>
+      </w:r>
+      <w:r>
+        <w:rPr>
+          <w:sz w:val="20"/>
+          <w:szCs w:val="20"/>
+        </w:rPr>
+        <w:t>test</w:t>
+      </w:r>
+      <w:r>
+        <w:rPr>
+          <w:sz w:val="20"/>
+          <w:szCs w:val="20"/>
+        </w:rPr>
+        <w:t>.salesforce.com/services/oauth2/token</w:t>
+      </w:r>
+    </w:p>
+    <w:p>
+      <w:pPr>
+        <w:pStyle w:val="ListParagraph"/>
+        <w:widowControl/>
+        <w:autoSpaceDE/>
+        <w:autoSpaceDN/>
+        <w:spacing w:after="200" w:line="276" w:lineRule="auto"/>
+        <w:ind w:left="2856" w:firstLine="0"/>
+        <w:contextualSpacing/>
+        <w:rPr>
+          <w:sz w:val="20"/>
+          <w:szCs w:val="20"/>
+        </w:rPr>
+      </w:pPr>
+      <w:r>
+        <w:rPr>
+          <w:noProof/>
+          <w:sz w:val="20"/>
+          <w:szCs w:val="20"/>
+        </w:rPr>
+        <w:lastRenderedPageBreak/>
+        <w:drawing>
+          <wp:inline distT="0" distB="0" distL="0" distR="0">
+            <wp:extent cx="4695825" cy="4257675"/>
+            <wp:effectExtent l="0" t="0" r="9525" b="9525"/>
+            <wp:docPr id="4" name="Picture 4"/>
+            <wp:cNvGraphicFramePr>
+              <a:graphicFrameLocks xmlns:a="http://schemas.openxmlformats.org/drawingml/2006/main" noChangeAspect="1"/>
+            </wp:cNvGraphicFramePr>
+            <a:graphic xmlns:a="http://schemas.openxmlformats.org/drawingml/2006/main">
+              <a:graphicData uri="http://schemas.openxmlformats.org/drawingml/2006/picture">
+                <pic:pic xmlns:pic="http://schemas.openxmlformats.org/drawingml/2006/picture">
+                  <pic:nvPicPr>
+                    <pic:cNvPr id="0" name="Picture 1"/>
+                    <pic:cNvPicPr>
+                      <a:picLocks noChangeAspect="1" noChangeArrowheads="1"/>
+                    </pic:cNvPicPr>
+                  </pic:nvPicPr>
+                  <pic:blipFill>
+                    <a:blip r:embed="rId9">
+                      <a:extLst>
+                        <a:ext uri="{28A0092B-C50C-407E-A947-70E740481C1C}">
+                          <a14:useLocalDpi xmlns:a14="http://schemas.microsoft.com/office/drawing/2010/main" val="0"/>
+                        </a:ext>
+                      </a:extLst>
+                    </a:blip>
+                    <a:srcRect/>
+                    <a:stretch>
+                      <a:fillRect/>
+                    </a:stretch>
+                  </pic:blipFill>
+                  <pic:spPr bwMode="auto">
+                    <a:xfrm>
+                      <a:off x="0" y="0"/>
+                      <a:ext cx="4695825" cy="4257675"/>
+                    </a:xfrm>
+                    <a:prstGeom prst="rect">
+                      <a:avLst/>
+                    </a:prstGeom>
+                    <a:noFill/>
+                    <a:ln>
+                      <a:noFill/>
+                    </a:ln>
+                  </pic:spPr>
+                </pic:pic>
+              </a:graphicData>
+            </a:graphic>
+          </wp:inline>
+        </w:drawing>
+      </w:r>
+    </w:p>
+    <w:p>
+      <w:pPr>
+        <w:pStyle w:val="ListParagraph"/>
+        <w:widowControl/>
+        <w:autoSpaceDE/>
+        <w:autoSpaceDN/>
+        <w:spacing w:after="200" w:line="276" w:lineRule="auto"/>
+        <w:ind w:left="2856" w:firstLine="0"/>
+        <w:contextualSpacing/>
+        <w:rPr>
+          <w:sz w:val="20"/>
+          <w:szCs w:val="20"/>
+        </w:rPr>
+      </w:pPr>
+    </w:p>
+    <w:p>
+      <w:pPr>
+        <w:pStyle w:val="ListParagraph"/>
+        <w:widowControl/>
+        <w:numPr>
+          <w:ilvl w:val="1"/>
+          <w:numId w:val="12"/>
+        </w:numPr>
+        <w:autoSpaceDE/>
+        <w:autoSpaceDN/>
+        <w:spacing w:after="200" w:line="276" w:lineRule="auto"/>
+        <w:contextualSpacing/>
+        <w:rPr>
+          <w:sz w:val="20"/>
+          <w:szCs w:val="20"/>
+        </w:rPr>
+      </w:pPr>
+      <w:r>
+        <w:rPr>
+          <w:sz w:val="20"/>
+          <w:szCs w:val="20"/>
+        </w:rPr>
+        <w:t>Profiles Tab: Setup Profile Information</w:t>
+      </w:r>
+    </w:p>
+    <w:p>
+      <w:pPr>
+        <w:pStyle w:val="ListParagraph"/>
+        <w:widowControl/>
+        <w:numPr>
+          <w:ilvl w:val="1"/>
+          <w:numId w:val="12"/>
+        </w:numPr>
+        <w:autoSpaceDE/>
+        <w:autoSpaceDN/>
+        <w:spacing w:after="200" w:line="276" w:lineRule="auto"/>
+        <w:contextualSpacing/>
+        <w:rPr>
+          <w:sz w:val="20"/>
+          <w:szCs w:val="20"/>
+        </w:rPr>
+      </w:pPr>
+      <w:r>
+        <w:rPr>
+          <w:sz w:val="20"/>
+          <w:szCs w:val="20"/>
+        </w:rPr>
+        <w:t xml:space="preserve">Services Tab: Setup Service Information </w:t>
+      </w:r>
+    </w:p>
+    <w:p>
+      <w:pPr>
+        <w:pStyle w:val="ListParagraph"/>
+        <w:widowControl/>
+        <w:numPr>
+          <w:ilvl w:val="2"/>
+          <w:numId w:val="12"/>
+        </w:numPr>
+        <w:autoSpaceDE/>
+        <w:autoSpaceDN/>
+        <w:spacing w:after="200" w:line="276" w:lineRule="auto"/>
+        <w:contextualSpacing/>
+        <w:rPr>
+          <w:sz w:val="20"/>
+          <w:szCs w:val="20"/>
+        </w:rPr>
+      </w:pPr>
+      <w:r>
+        <w:rPr>
+          <w:sz w:val="20"/>
+          <w:szCs w:val="20"/>
+        </w:rPr>
+        <w:t>The Service name needs to be update on Custom Site Preference as mentioned in below point.</w:t>
+      </w:r>
+    </w:p>
+    <w:p>
+      <w:pPr>
+        <w:widowControl/>
+        <w:autoSpaceDE/>
+        <w:autoSpaceDN/>
+        <w:spacing w:after="200" w:line="276" w:lineRule="auto"/>
+        <w:contextualSpacing/>
+        <w:rPr>
+          <w:sz w:val="20"/>
+          <w:szCs w:val="20"/>
+        </w:rPr>
+      </w:pPr>
+    </w:p>
+    <w:p>
+      <w:pPr>
+        <w:pStyle w:val="Heading3"/>
+        <w:numPr>
+          <w:ilvl w:val="0"/>
+          <w:numId w:val="8"/>
+        </w:numPr>
+      </w:pPr>
+      <w:bookmarkStart w:id="23" w:name="_Toc13245868"/>
+      <w:r>
+        <w:t>Custom Site Preference</w:t>
+      </w:r>
+      <w:bookmarkEnd w:id="23"/>
+    </w:p>
+    <w:p>
+      <w:pPr>
+        <w:pStyle w:val="ListParagraph"/>
+        <w:widowControl/>
+        <w:numPr>
+          <w:ilvl w:val="0"/>
+          <w:numId w:val="12"/>
+        </w:numPr>
+        <w:autoSpaceDE/>
+        <w:autoSpaceDN/>
+        <w:spacing w:after="200" w:line="276" w:lineRule="auto"/>
+        <w:contextualSpacing/>
+        <w:rPr>
+          <w:sz w:val="20"/>
+          <w:szCs w:val="20"/>
+        </w:rPr>
+      </w:pPr>
+      <w:r>
+        <w:rPr>
+          <w:sz w:val="20"/>
+          <w:szCs w:val="20"/>
+        </w:rPr>
+        <w:t xml:space="preserve">In Business Manager, navigate to Administration -&gt; </w:t>
+      </w:r>
+      <w:r>
+        <w:rPr>
+          <w:sz w:val="20"/>
+          <w:szCs w:val="20"/>
+        </w:rPr>
+        <w:t xml:space="preserve">Merchant Tools -&gt; Site Preference -&gt; </w:t>
+      </w:r>
+      <w:r>
+        <w:rPr>
+          <w:sz w:val="20"/>
+          <w:szCs w:val="20"/>
+        </w:rPr>
+        <w:t xml:space="preserve">Custom Site Preference  and provide </w:t>
+      </w:r>
+      <w:r>
+        <w:rPr>
+          <w:sz w:val="20"/>
+          <w:szCs w:val="20"/>
+        </w:rPr>
+        <w:t>Service Name which has been setup as per 3.2.3</w:t>
+      </w:r>
+    </w:p>
+    <w:p>
+      <w:pPr>
+        <w:pStyle w:val="ListParagraph"/>
+        <w:widowControl/>
+        <w:autoSpaceDE/>
+        <w:autoSpaceDN/>
+        <w:spacing w:after="200" w:line="276" w:lineRule="auto"/>
+        <w:ind w:left="2136" w:firstLine="0"/>
+        <w:contextualSpacing/>
+        <w:rPr>
+          <w:sz w:val="20"/>
+          <w:szCs w:val="20"/>
+        </w:rPr>
+      </w:pPr>
+    </w:p>
+    <w:p>
+      <w:pPr>
+        <w:pStyle w:val="ListParagraph"/>
+        <w:widowControl/>
+        <w:autoSpaceDE/>
+        <w:autoSpaceDN/>
+        <w:spacing w:after="200" w:line="276" w:lineRule="auto"/>
+        <w:ind w:left="1321" w:firstLine="0"/>
+        <w:contextualSpacing/>
+        <w:rPr>
+          <w:sz w:val="20"/>
+          <w:szCs w:val="20"/>
+        </w:rPr>
+      </w:pPr>
+      <w:r>
+        <w:rPr>
+          <w:noProof/>
+          <w:sz w:val="20"/>
+          <w:szCs w:val="20"/>
+        </w:rPr>
+        <w:drawing>
+          <wp:inline distT="0" distB="0" distL="0" distR="0">
+            <wp:extent cx="5733415" cy="2405914"/>
+            <wp:effectExtent l="0" t="0" r="635" b="0"/>
+            <wp:docPr id="5" name="Picture 5"/>
+            <wp:cNvGraphicFramePr>
+              <a:graphicFrameLocks xmlns:a="http://schemas.openxmlformats.org/drawingml/2006/main" noChangeAspect="1"/>
+            </wp:cNvGraphicFramePr>
+            <a:graphic xmlns:a="http://schemas.openxmlformats.org/drawingml/2006/main">
+              <a:graphicData uri="http://schemas.openxmlformats.org/drawingml/2006/picture">
+                <pic:pic xmlns:pic="http://schemas.openxmlformats.org/drawingml/2006/picture">
+                  <pic:nvPicPr>
+                    <pic:cNvPr id="0" name="Picture 1"/>
+                    <pic:cNvPicPr>
+                      <a:picLocks noChangeAspect="1" noChangeArrowheads="1"/>
+                    </pic:cNvPicPr>
+                  </pic:nvPicPr>
+                  <pic:blipFill>
+                    <a:blip r:embed="rId10">
+                      <a:extLst>
+                        <a:ext uri="{28A0092B-C50C-407E-A947-70E740481C1C}">
+                          <a14:useLocalDpi xmlns:a14="http://schemas.microsoft.com/office/drawing/2010/main" val="0"/>
+                        </a:ext>
+                      </a:extLst>
+                    </a:blip>
+                    <a:srcRect/>
+                    <a:stretch>
+                      <a:fillRect/>
+                    </a:stretch>
+                  </pic:blipFill>
+                  <pic:spPr bwMode="auto">
+                    <a:xfrm>
+                      <a:off x="0" y="0"/>
+                      <a:ext cx="5757928" cy="2416200"/>
+                    </a:xfrm>
+                    <a:prstGeom prst="rect">
+                      <a:avLst/>
+                    </a:prstGeom>
+                    <a:noFill/>
+                    <a:ln>
+                      <a:noFill/>
+                    </a:ln>
+                  </pic:spPr>
+                </pic:pic>
+              </a:graphicData>
+            </a:graphic>
+          </wp:inline>
+        </w:drawing>
+      </w:r>
+    </w:p>
+    <w:p>
+      <w:pPr>
         <w:pStyle w:val="BodyText"/>
+        <w:ind w:left="1321"/>
         <w:rPr>
           <w:sz w:val="20"/>
         </w:rPr>
@@ -3936,8 +4595,8 @@
           <w:numId w:val="3"/>
         </w:numPr>
       </w:pPr>
-      <w:bookmarkStart w:id="25" w:name="_Toc493849521"/>
-      <w:bookmarkStart w:id="26" w:name="_Toc10557953"/>
+      <w:bookmarkStart w:id="24" w:name="_Toc493849521"/>
+      <w:bookmarkStart w:id="25" w:name="_Toc13245869"/>
       <w:r>
         <w:t>External</w:t>
       </w:r>
@@ -3950,8 +4609,8 @@
       <w:r>
         <w:t>Interfaces</w:t>
       </w:r>
+      <w:bookmarkEnd w:id="24"/>
       <w:bookmarkEnd w:id="25"/>
-      <w:bookmarkEnd w:id="26"/>
     </w:p>
     <w:p>
       <w:pPr>
@@ -4001,13 +4660,13 @@
           <w:numId w:val="3"/>
         </w:numPr>
       </w:pPr>
-      <w:bookmarkStart w:id="27" w:name="_Toc493849522"/>
-      <w:bookmarkStart w:id="28" w:name="_Toc10557954"/>
+      <w:bookmarkStart w:id="26" w:name="_Toc493849522"/>
+      <w:bookmarkStart w:id="27" w:name="_Toc13245870"/>
       <w:r>
         <w:t>Firewall Requirements</w:t>
       </w:r>
+      <w:bookmarkEnd w:id="26"/>
       <w:bookmarkEnd w:id="27"/>
-      <w:bookmarkEnd w:id="28"/>
     </w:p>
     <w:p>
       <w:pPr>
@@ -4048,7 +4707,7 @@
           <w:sz w:val="20"/>
           <w:szCs w:val="20"/>
         </w:rPr>
-        <w:t>GLOVIA OMS</w:t>
+        <w:t xml:space="preserve">GLOVIA OM </w:t>
       </w:r>
       <w:r>
         <w:rPr>
@@ -4057,7 +4716,7 @@
           <w:sz w:val="20"/>
           <w:szCs w:val="20"/>
         </w:rPr>
-        <w:t xml:space="preserve"> API service used by the order API listed on port 8081 for HTTPS traffic. These ports are not allowed by default for outbound connections from the Salesforce Commerce Cloud, so </w:t>
+        <w:t xml:space="preserve">API service used by the order API listed on port 8081 for HTTPS traffic. These ports are not allowed by default for outbound connections from the Salesforce Commerce Cloud, so </w:t>
       </w:r>
       <w:r>
         <w:rPr>
@@ -4086,7 +4745,25 @@
           <w:sz w:val="20"/>
           <w:szCs w:val="20"/>
         </w:rPr>
-        <w:t xml:space="preserve"> information as per given in 3.3</w:t>
+        <w:t xml:space="preserve"> information as per given in 3.</w:t>
+      </w:r>
+      <w:r>
+        <w:rPr>
+          <w:rStyle w:val="SubtleEmphasis"/>
+          <w:color w:val="808080" w:themeColor="background1" w:themeShade="80"/>
+          <w:sz w:val="20"/>
+          <w:szCs w:val="20"/>
+        </w:rPr>
+        <w:t>2.</w:t>
+      </w:r>
+      <w:r>
+        <w:rPr>
+          <w:rStyle w:val="SubtleEmphasis"/>
+          <w:color w:val="808080" w:themeColor="background1" w:themeShade="80"/>
+          <w:sz w:val="20"/>
+          <w:szCs w:val="20"/>
+        </w:rPr>
+        <w:t>3</w:t>
       </w:r>
       <w:r>
         <w:rPr>
@@ -4169,14 +4846,13 @@
           <w:numId w:val="3"/>
         </w:numPr>
       </w:pPr>
-      <w:bookmarkStart w:id="29" w:name="_Toc493849523"/>
-      <w:bookmarkStart w:id="30" w:name="_Toc10557955"/>
-      <w:r>
-        <w:lastRenderedPageBreak/>
+      <w:bookmarkStart w:id="28" w:name="_Toc493849523"/>
+      <w:bookmarkStart w:id="29" w:name="_Toc13245871"/>
+      <w:r>
         <w:t>Testing</w:t>
       </w:r>
+      <w:bookmarkEnd w:id="28"/>
       <w:bookmarkEnd w:id="29"/>
-      <w:bookmarkEnd w:id="30"/>
     </w:p>
     <w:p>
       <w:pPr>
@@ -4210,8 +4886,9 @@
           <w:sz w:val="20"/>
           <w:szCs w:val="20"/>
         </w:rPr>
-        <w:t xml:space="preserve">Access will be granted to </w:t>
-      </w:r>
+        <w:t xml:space="preserve">Access </w:t>
+      </w:r>
+      <w:proofErr w:type="gramStart"/>
       <w:r>
         <w:rPr>
           <w:rStyle w:val="SubtleEmphasis"/>
@@ -4220,6 +4897,27 @@
           <w:sz w:val="20"/>
           <w:szCs w:val="20"/>
         </w:rPr>
+        <w:t>will be granted</w:t>
+      </w:r>
+      <w:proofErr w:type="gramEnd"/>
+      <w:r>
+        <w:rPr>
+          <w:rStyle w:val="SubtleEmphasis"/>
+          <w:i/>
+          <w:color w:val="808080" w:themeColor="background1" w:themeShade="80"/>
+          <w:sz w:val="20"/>
+          <w:szCs w:val="20"/>
+        </w:rPr>
+        <w:t xml:space="preserve"> to </w:t>
+      </w:r>
+      <w:r>
+        <w:rPr>
+          <w:rStyle w:val="SubtleEmphasis"/>
+          <w:i/>
+          <w:color w:val="808080" w:themeColor="background1" w:themeShade="80"/>
+          <w:sz w:val="20"/>
+          <w:szCs w:val="20"/>
+        </w:rPr>
         <w:t>GLOVIA</w:t>
       </w:r>
       <w:r>
@@ -4310,7 +5008,7 @@
           <w:sz w:val="20"/>
           <w:szCs w:val="20"/>
         </w:rPr>
-        <w:t xml:space="preserve"> OMS, the first step is to test placing orders</w:t>
+        <w:t xml:space="preserve"> OM</w:t>
       </w:r>
       <w:r>
         <w:rPr>
@@ -4320,7 +5018,49 @@
           <w:sz w:val="20"/>
           <w:szCs w:val="20"/>
         </w:rPr>
-        <w:t xml:space="preserve"> into Commerce Cloud</w:t>
+        <w:t>, the first step is to test placing orders</w:t>
+      </w:r>
+      <w:r>
+        <w:rPr>
+          <w:rStyle w:val="SubtleEmphasis"/>
+          <w:i/>
+          <w:color w:val="808080" w:themeColor="background1" w:themeShade="80"/>
+          <w:sz w:val="20"/>
+          <w:szCs w:val="20"/>
+        </w:rPr>
+        <w:t xml:space="preserve"> into Commerce </w:t>
+      </w:r>
+      <w:proofErr w:type="gramStart"/>
+      <w:r>
+        <w:rPr>
+          <w:rStyle w:val="SubtleEmphasis"/>
+          <w:i/>
+          <w:color w:val="808080" w:themeColor="background1" w:themeShade="80"/>
+          <w:sz w:val="20"/>
+          <w:szCs w:val="20"/>
+        </w:rPr>
+        <w:t>Cloud</w:t>
+      </w:r>
+      <w:r>
+        <w:rPr>
+          <w:rStyle w:val="SubtleEmphasis"/>
+          <w:i/>
+          <w:color w:val="808080" w:themeColor="background1" w:themeShade="80"/>
+          <w:sz w:val="20"/>
+          <w:szCs w:val="20"/>
+        </w:rPr>
+        <w:t xml:space="preserve"> which</w:t>
+      </w:r>
+      <w:proofErr w:type="gramEnd"/>
+      <w:r>
+        <w:rPr>
+          <w:rStyle w:val="SubtleEmphasis"/>
+          <w:i/>
+          <w:color w:val="808080" w:themeColor="background1" w:themeShade="80"/>
+          <w:sz w:val="20"/>
+          <w:szCs w:val="20"/>
+        </w:rPr>
+        <w:t xml:space="preserve"> will create order into GLOVIA OM</w:t>
       </w:r>
       <w:r>
         <w:rPr>
@@ -4425,6 +5165,150 @@
           <w:color w:val="808080" w:themeColor="background1" w:themeShade="80"/>
           <w:sz w:val="20"/>
           <w:szCs w:val="20"/>
+          <w:u w:val="single"/>
+        </w:rPr>
+        <w:t>Request URL:</w:t>
+      </w:r>
+      <w:r>
+        <w:rPr>
+          <w:rStyle w:val="SubtleEmphasis"/>
+          <w:i/>
+          <w:color w:val="808080" w:themeColor="background1" w:themeShade="80"/>
+          <w:sz w:val="20"/>
+          <w:szCs w:val="20"/>
+        </w:rPr>
+        <w:t xml:space="preserve"> </w:t>
+      </w:r>
+    </w:p>
+    <w:p>
+      <w:pPr>
+        <w:pStyle w:val="BodyText"/>
+        <w:ind w:left="1321"/>
+        <w:rPr>
+          <w:rStyle w:val="SubtleEmphasis"/>
+          <w:i/>
+          <w:color w:val="808080" w:themeColor="background1" w:themeShade="80"/>
+          <w:sz w:val="20"/>
+          <w:szCs w:val="20"/>
+        </w:rPr>
+      </w:pPr>
+    </w:p>
+    <w:p>
+      <w:pPr>
+        <w:pStyle w:val="BodyText"/>
+        <w:ind w:left="1321"/>
+        <w:rPr>
+          <w:rStyle w:val="SubtleEmphasis"/>
+          <w:i/>
+          <w:color w:val="808080" w:themeColor="background1" w:themeShade="80"/>
+          <w:sz w:val="20"/>
+          <w:szCs w:val="20"/>
+        </w:rPr>
+      </w:pPr>
+      <w:hyperlink w:history="1">
+        <w:r>
+          <w:rPr>
+            <w:rStyle w:val="Hyperlink"/>
+            <w:sz w:val="20"/>
+            <w:szCs w:val="20"/>
+          </w:rPr>
+          <w:t>https://&lt;&lt;INSTANCE_NAME&gt;&gt;.demandware.net/s/&lt;&lt;SITE_ID&gt;&gt;/dw/shop/v19_5/orders/&lt;&lt;COMMERCE_CLOUD_ORDERNO</w:t>
+        </w:r>
+      </w:hyperlink>
+      <w:r>
+        <w:rPr>
+          <w:rStyle w:val="SubtleEmphasis"/>
+          <w:i/>
+          <w:color w:val="808080" w:themeColor="background1" w:themeShade="80"/>
+          <w:sz w:val="20"/>
+          <w:szCs w:val="20"/>
+        </w:rPr>
+        <w:t>&gt;&gt;</w:t>
+      </w:r>
+    </w:p>
+    <w:p>
+      <w:pPr>
+        <w:pStyle w:val="BodyText"/>
+        <w:ind w:left="1321"/>
+        <w:rPr>
+          <w:rStyle w:val="SubtleEmphasis"/>
+          <w:i/>
+          <w:color w:val="808080" w:themeColor="background1" w:themeShade="80"/>
+          <w:sz w:val="20"/>
+          <w:szCs w:val="20"/>
+        </w:rPr>
+      </w:pPr>
+    </w:p>
+    <w:p>
+      <w:pPr>
+        <w:pStyle w:val="BodyText"/>
+        <w:ind w:left="1321"/>
+        <w:rPr>
+          <w:rStyle w:val="SubtleEmphasis"/>
+          <w:i/>
+          <w:color w:val="808080" w:themeColor="background1" w:themeShade="80"/>
+          <w:sz w:val="20"/>
+          <w:szCs w:val="20"/>
+        </w:rPr>
+      </w:pPr>
+    </w:p>
+    <w:p>
+      <w:pPr>
+        <w:pStyle w:val="BodyText"/>
+        <w:ind w:left="1321"/>
+        <w:rPr>
+          <w:rStyle w:val="SubtleEmphasis"/>
+          <w:i/>
+          <w:color w:val="808080" w:themeColor="background1" w:themeShade="80"/>
+          <w:sz w:val="20"/>
+          <w:szCs w:val="20"/>
+          <w:u w:val="single"/>
+        </w:rPr>
+      </w:pPr>
+      <w:r>
+        <w:rPr>
+          <w:rStyle w:val="SubtleEmphasis"/>
+          <w:i/>
+          <w:color w:val="808080" w:themeColor="background1" w:themeShade="80"/>
+          <w:sz w:val="20"/>
+          <w:szCs w:val="20"/>
+          <w:u w:val="single"/>
+        </w:rPr>
+        <w:t>Request Body:</w:t>
+      </w:r>
+    </w:p>
+    <w:p>
+      <w:pPr>
+        <w:pStyle w:val="BodyText"/>
+        <w:ind w:left="1321"/>
+        <w:rPr>
+          <w:rStyle w:val="SubtleEmphasis"/>
+          <w:i/>
+          <w:color w:val="808080" w:themeColor="background1" w:themeShade="80"/>
+          <w:sz w:val="20"/>
+          <w:szCs w:val="20"/>
+        </w:rPr>
+      </w:pPr>
+    </w:p>
+    <w:p>
+      <w:pPr>
+        <w:pStyle w:val="BodyText"/>
+        <w:ind w:left="1321"/>
+        <w:rPr>
+          <w:rStyle w:val="SubtleEmphasis"/>
+          <w:i/>
+          <w:color w:val="808080" w:themeColor="background1" w:themeShade="80"/>
+          <w:sz w:val="20"/>
+          <w:szCs w:val="20"/>
+        </w:rPr>
+      </w:pPr>
+      <w:r>
+        <w:rPr>
+          <w:rStyle w:val="SubtleEmphasis"/>
+          <w:i/>
+          <w:color w:val="808080" w:themeColor="background1" w:themeShade="80"/>
+          <w:sz w:val="20"/>
+          <w:szCs w:val="20"/>
         </w:rPr>
         <w:t xml:space="preserve"> </w:t>
       </w:r>
@@ -4459,7 +5343,27 @@
           <w:sz w:val="20"/>
           <w:szCs w:val="20"/>
         </w:rPr>
-        <w:t xml:space="preserve"> "c_externalOrderNo": "&lt;&lt;GLOVIA ORDER NUMBER&gt;&gt;"</w:t>
+        <w:t xml:space="preserve"> "c_externalOrderNo": "&lt;&lt;GLOVIA</w:t>
+      </w:r>
+      <w:r>
+        <w:rPr>
+          <w:rStyle w:val="SubtleEmphasis"/>
+          <w:i/>
+          <w:color w:val="808080" w:themeColor="background1" w:themeShade="80"/>
+          <w:sz w:val="20"/>
+          <w:szCs w:val="20"/>
+        </w:rPr>
+        <w:t>OM</w:t>
+      </w:r>
+      <w:r>
+        <w:rPr>
+          <w:rStyle w:val="SubtleEmphasis"/>
+          <w:i/>
+          <w:color w:val="808080" w:themeColor="background1" w:themeShade="80"/>
+          <w:sz w:val="20"/>
+          <w:szCs w:val="20"/>
+        </w:rPr>
+        <w:t xml:space="preserve"> ORDER NUMBER&gt;&gt;"</w:t>
       </w:r>
     </w:p>
     <w:p>
@@ -4504,13 +5408,13 @@
       <w:pPr>
         <w:pStyle w:val="Heading1"/>
       </w:pPr>
-      <w:bookmarkStart w:id="31" w:name="_Toc493849524"/>
-      <w:bookmarkStart w:id="32" w:name="_Toc10557956"/>
+      <w:bookmarkStart w:id="30" w:name="_Toc493849524"/>
+      <w:bookmarkStart w:id="31" w:name="_Toc13245872"/>
       <w:r>
         <w:t>4.   Operations, Maintenance</w:t>
       </w:r>
+      <w:bookmarkEnd w:id="30"/>
       <w:bookmarkEnd w:id="31"/>
-      <w:bookmarkEnd w:id="32"/>
     </w:p>
     <w:p>
       <w:pPr>
@@ -4537,13 +5441,13 @@
           <w:numId w:val="2"/>
         </w:numPr>
       </w:pPr>
-      <w:bookmarkStart w:id="33" w:name="_Toc493849525"/>
-      <w:bookmarkStart w:id="34" w:name="_Toc10557957"/>
+      <w:bookmarkStart w:id="32" w:name="_Toc493849525"/>
+      <w:bookmarkStart w:id="33" w:name="_Toc13245873"/>
       <w:r>
         <w:t>Data Storage</w:t>
       </w:r>
+      <w:bookmarkEnd w:id="32"/>
       <w:bookmarkEnd w:id="33"/>
-      <w:bookmarkEnd w:id="34"/>
     </w:p>
     <w:p>
       <w:pPr>
@@ -4603,13 +5507,13 @@
           <w:numId w:val="2"/>
         </w:numPr>
       </w:pPr>
-      <w:bookmarkStart w:id="35" w:name="_Toc493849526"/>
-      <w:bookmarkStart w:id="36" w:name="_Toc10557958"/>
+      <w:bookmarkStart w:id="34" w:name="_Toc493849526"/>
+      <w:bookmarkStart w:id="35" w:name="_Toc13245874"/>
       <w:r>
         <w:t>Availability</w:t>
       </w:r>
+      <w:bookmarkEnd w:id="34"/>
       <w:bookmarkEnd w:id="35"/>
-      <w:bookmarkEnd w:id="36"/>
     </w:p>
     <w:p>
       <w:pPr>
@@ -4643,7 +5547,7 @@
           <w:color w:val="7F7F7F" w:themeColor="text1" w:themeTint="80"/>
           <w:shd w:val="clear" w:color="auto" w:fill="FFFFFF"/>
         </w:rPr>
-        <w:t>GLOVIA OMS</w:t>
+        <w:t>GLOVIA OM</w:t>
       </w:r>
       <w:r>
         <w:rPr>
@@ -4651,7 +5555,7 @@
           <w:color w:val="7F7F7F" w:themeColor="text1" w:themeTint="80"/>
           <w:shd w:val="clear" w:color="auto" w:fill="FFFFFF"/>
         </w:rPr>
-        <w:t xml:space="preserve"> communication points are expected to be available at all times. </w:t>
+        <w:t xml:space="preserve"> c</w:t>
       </w:r>
       <w:r>
         <w:rPr>
@@ -4659,15 +5563,16 @@
           <w:color w:val="7F7F7F" w:themeColor="text1" w:themeTint="80"/>
           <w:shd w:val="clear" w:color="auto" w:fill="FFFFFF"/>
         </w:rPr>
-        <w:t xml:space="preserve">The main connection point is via an API hosted by </w:t>
-      </w:r>
+        <w:t xml:space="preserve">ommunication points </w:t>
+      </w:r>
+      <w:proofErr w:type="gramStart"/>
       <w:r>
         <w:rPr>
           <w:i/>
           <w:color w:val="7F7F7F" w:themeColor="text1" w:themeTint="80"/>
           <w:shd w:val="clear" w:color="auto" w:fill="FFFFFF"/>
         </w:rPr>
-        <w:t>GLOVIA OMS</w:t>
+        <w:t>are expect</w:t>
       </w:r>
       <w:r>
         <w:rPr>
@@ -4675,15 +5580,16 @@
           <w:color w:val="7F7F7F" w:themeColor="text1" w:themeTint="80"/>
           <w:shd w:val="clear" w:color="auto" w:fill="FFFFFF"/>
         </w:rPr>
-        <w:t xml:space="preserve">. </w:t>
-      </w:r>
+        <w:t>ed</w:t>
+      </w:r>
+      <w:proofErr w:type="gramEnd"/>
       <w:r>
         <w:rPr>
           <w:i/>
           <w:color w:val="7F7F7F" w:themeColor="text1" w:themeTint="80"/>
           <w:shd w:val="clear" w:color="auto" w:fill="FFFFFF"/>
         </w:rPr>
-        <w:t xml:space="preserve">If the order </w:t>
+        <w:t xml:space="preserve"> to be available at all times. </w:t>
       </w:r>
       <w:r>
         <w:rPr>
@@ -4691,7 +5597,7 @@
           <w:color w:val="7F7F7F" w:themeColor="text1" w:themeTint="80"/>
           <w:shd w:val="clear" w:color="auto" w:fill="FFFFFF"/>
         </w:rPr>
-        <w:t xml:space="preserve">staging </w:t>
+        <w:t xml:space="preserve">The main connection point is via an API hosted by </w:t>
       </w:r>
       <w:r>
         <w:rPr>
@@ -4699,7 +5605,7 @@
           <w:color w:val="7F7F7F" w:themeColor="text1" w:themeTint="80"/>
           <w:shd w:val="clear" w:color="auto" w:fill="FFFFFF"/>
         </w:rPr>
-        <w:t>API is unavailable for some r</w:t>
+        <w:t>GLOVIA OM</w:t>
       </w:r>
       <w:r>
         <w:rPr>
@@ -4707,7 +5613,7 @@
           <w:color w:val="7F7F7F" w:themeColor="text1" w:themeTint="80"/>
           <w:shd w:val="clear" w:color="auto" w:fill="FFFFFF"/>
         </w:rPr>
-        <w:t>eason</w:t>
+        <w:t xml:space="preserve">. </w:t>
       </w:r>
       <w:r>
         <w:rPr>
@@ -4715,7 +5621,7 @@
           <w:color w:val="7F7F7F" w:themeColor="text1" w:themeTint="80"/>
           <w:shd w:val="clear" w:color="auto" w:fill="FFFFFF"/>
         </w:rPr>
-        <w:t>, then</w:t>
+        <w:t xml:space="preserve">If the order </w:t>
       </w:r>
       <w:r>
         <w:rPr>
@@ -4723,7 +5629,7 @@
           <w:color w:val="7F7F7F" w:themeColor="text1" w:themeTint="80"/>
           <w:shd w:val="clear" w:color="auto" w:fill="FFFFFF"/>
         </w:rPr>
-        <w:t xml:space="preserve"> the customer wi</w:t>
+        <w:t xml:space="preserve">staging </w:t>
       </w:r>
       <w:r>
         <w:rPr>
@@ -4731,7 +5637,7 @@
           <w:color w:val="7F7F7F" w:themeColor="text1" w:themeTint="80"/>
           <w:shd w:val="clear" w:color="auto" w:fill="FFFFFF"/>
         </w:rPr>
-        <w:t>ll be unable to load their orde</w:t>
+        <w:t>API is unavailable for some r</w:t>
       </w:r>
       <w:r>
         <w:rPr>
@@ -4739,7 +5645,7 @@
           <w:color w:val="7F7F7F" w:themeColor="text1" w:themeTint="80"/>
           <w:shd w:val="clear" w:color="auto" w:fill="FFFFFF"/>
         </w:rPr>
-        <w:t>r</w:t>
+        <w:t>eason</w:t>
       </w:r>
       <w:r>
         <w:rPr>
@@ -4747,7 +5653,56 @@
           <w:color w:val="7F7F7F" w:themeColor="text1" w:themeTint="80"/>
           <w:shd w:val="clear" w:color="auto" w:fill="FFFFFF"/>
         </w:rPr>
-        <w:t>. As a non-critical piece of the workflow, there is no fall back in this scenario. The customer either needs to try again, or can call into customer service to check their order status in this scenario.</w:t>
+        <w:t>, then</w:t>
+      </w:r>
+      <w:r>
+        <w:rPr>
+          <w:i/>
+          <w:color w:val="7F7F7F" w:themeColor="text1" w:themeTint="80"/>
+          <w:shd w:val="clear" w:color="auto" w:fill="FFFFFF"/>
+        </w:rPr>
+        <w:t xml:space="preserve"> </w:t>
+      </w:r>
+      <w:r>
+        <w:rPr>
+          <w:i/>
+          <w:color w:val="7F7F7F" w:themeColor="text1" w:themeTint="80"/>
+          <w:shd w:val="clear" w:color="auto" w:fill="FFFFFF"/>
+        </w:rPr>
+        <w:t>the customer wi</w:t>
+      </w:r>
+      <w:r>
+        <w:rPr>
+          <w:i/>
+          <w:color w:val="7F7F7F" w:themeColor="text1" w:themeTint="80"/>
+          <w:shd w:val="clear" w:color="auto" w:fill="FFFFFF"/>
+        </w:rPr>
+        <w:t>ll be unable to load their orde</w:t>
+      </w:r>
+      <w:r>
+        <w:rPr>
+          <w:i/>
+          <w:color w:val="7F7F7F" w:themeColor="text1" w:themeTint="80"/>
+          <w:shd w:val="clear" w:color="auto" w:fill="FFFFFF"/>
+        </w:rPr>
+        <w:t>r</w:t>
+      </w:r>
+      <w:r>
+        <w:rPr>
+          <w:i/>
+          <w:color w:val="7F7F7F" w:themeColor="text1" w:themeTint="80"/>
+          <w:shd w:val="clear" w:color="auto" w:fill="FFFFFF"/>
+        </w:rPr>
+        <w:t xml:space="preserve">. As a non-critical piece of the workflow, there is no </w:t>
+      </w:r>
+      <w:r>
+        <w:rPr>
+          <w:i/>
+          <w:color w:val="7F7F7F" w:themeColor="text1" w:themeTint="80"/>
+          <w:shd w:val="clear" w:color="auto" w:fill="FFFFFF"/>
+        </w:rPr>
+        <w:lastRenderedPageBreak/>
+        <w:t>fall back in this scenario. The customer either needs to try again, or can call into customer service to check their order status in this scenario.</w:t>
       </w:r>
     </w:p>
     <w:p>
@@ -4758,16 +5713,16 @@
           <w:numId w:val="2"/>
         </w:numPr>
       </w:pPr>
-      <w:bookmarkStart w:id="37" w:name="_Toc493849527"/>
-      <w:bookmarkStart w:id="38" w:name="_Toc10557959"/>
+      <w:bookmarkStart w:id="36" w:name="_Toc493849527"/>
+      <w:bookmarkStart w:id="37" w:name="_Toc13245875"/>
       <w:r>
         <w:rPr>
           <w:w w:val="105"/>
         </w:rPr>
         <w:t>Support</w:t>
       </w:r>
+      <w:bookmarkEnd w:id="36"/>
       <w:bookmarkEnd w:id="37"/>
-      <w:bookmarkEnd w:id="38"/>
     </w:p>
     <w:p>
       <w:pPr>
@@ -4788,7 +5743,7 @@
           <w:sz w:val="20"/>
           <w:szCs w:val="20"/>
         </w:rPr>
-        <w:t>GLOVIA OMS</w:t>
+        <w:t>GLOVIA OM</w:t>
       </w:r>
       <w:r>
         <w:rPr>
@@ -4816,13 +5771,13 @@
       <w:pPr>
         <w:pStyle w:val="Heading1"/>
       </w:pPr>
-      <w:bookmarkStart w:id="39" w:name="_Toc493849528"/>
-      <w:bookmarkStart w:id="40" w:name="_Toc10557960"/>
+      <w:bookmarkStart w:id="38" w:name="_Toc493849528"/>
+      <w:bookmarkStart w:id="39" w:name="_Toc13245876"/>
       <w:r>
         <w:t>5.   User Guide</w:t>
       </w:r>
+      <w:bookmarkEnd w:id="38"/>
       <w:bookmarkEnd w:id="39"/>
-      <w:bookmarkEnd w:id="40"/>
     </w:p>
     <w:p>
       <w:pPr>
@@ -4841,13 +5796,13 @@
           <w:numId w:val="1"/>
         </w:numPr>
       </w:pPr>
-      <w:bookmarkStart w:id="41" w:name="_Toc493849529"/>
-      <w:bookmarkStart w:id="42" w:name="_Toc10557961"/>
+      <w:bookmarkStart w:id="40" w:name="_Toc493849529"/>
+      <w:bookmarkStart w:id="41" w:name="_Toc13245877"/>
       <w:r>
         <w:t>Roles, Responsibilities</w:t>
       </w:r>
+      <w:bookmarkEnd w:id="40"/>
       <w:bookmarkEnd w:id="41"/>
-      <w:bookmarkEnd w:id="42"/>
     </w:p>
     <w:p>
       <w:pPr>
@@ -4891,7 +5846,7 @@
           <w:sz w:val="20"/>
           <w:szCs w:val="20"/>
         </w:rPr>
-        <w:t>GLOVIA OMS</w:t>
+        <w:t>GLOVIA OM</w:t>
       </w:r>
       <w:r>
         <w:rPr>
@@ -4901,8 +5856,30 @@
           <w:sz w:val="20"/>
           <w:szCs w:val="20"/>
         </w:rPr>
-        <w:t xml:space="preserve"> will provide a list of site preference values that will need to be entered to support the integration to OMS.</w:t>
-      </w:r>
+        <w:t xml:space="preserve"> will provide a list of site preference val</w:t>
+      </w:r>
+      <w:r>
+        <w:rPr>
+          <w:rFonts w:eastAsia="Times New Roman" w:cs="Arial"/>
+          <w:i/>
+          <w:color w:val="7F7F7F" w:themeColor="text1" w:themeTint="80"/>
+          <w:sz w:val="20"/>
+          <w:szCs w:val="20"/>
+        </w:rPr>
+        <w:t>ues that will need to be enter</w:t>
+      </w:r>
+      <w:r>
+        <w:rPr>
+          <w:rFonts w:eastAsia="Times New Roman" w:cs="Arial"/>
+          <w:i/>
+          <w:color w:val="7F7F7F" w:themeColor="text1" w:themeTint="80"/>
+          <w:sz w:val="20"/>
+          <w:szCs w:val="20"/>
+        </w:rPr>
+        <w:t xml:space="preserve"> to support the integration to OM.</w:t>
+      </w:r>
+      <w:bookmarkStart w:id="42" w:name="_GoBack"/>
+      <w:bookmarkEnd w:id="42"/>
     </w:p>
     <w:p>
       <w:pPr>
@@ -4948,7 +5925,7 @@
         </w:numPr>
       </w:pPr>
       <w:bookmarkStart w:id="43" w:name="_Toc493849530"/>
-      <w:bookmarkStart w:id="44" w:name="_Toc10557962"/>
+      <w:bookmarkStart w:id="44" w:name="_Toc13245878"/>
       <w:r>
         <w:t>Business</w:t>
       </w:r>
@@ -4990,7 +5967,49 @@
           <w:sz w:val="20"/>
           <w:szCs w:val="20"/>
         </w:rPr>
-        <w:t>None – no new business manager modules. Only site preferences need to be updated.</w:t>
+        <w:t>None – no new business manager modules. Only sit</w:t>
+      </w:r>
+      <w:r>
+        <w:rPr>
+          <w:color w:val="808080"/>
+          <w:sz w:val="20"/>
+          <w:szCs w:val="20"/>
+        </w:rPr>
+        <w:t xml:space="preserve">e preferences </w:t>
+      </w:r>
+      <w:r>
+        <w:rPr>
+          <w:color w:val="808080"/>
+          <w:sz w:val="20"/>
+          <w:szCs w:val="20"/>
+        </w:rPr>
+        <w:t>needs</w:t>
+      </w:r>
+      <w:r>
+        <w:rPr>
+          <w:color w:val="808080"/>
+          <w:sz w:val="20"/>
+          <w:szCs w:val="20"/>
+        </w:rPr>
+        <w:t xml:space="preserve"> to </w:t>
+      </w:r>
+      <w:proofErr w:type="gramStart"/>
+      <w:r>
+        <w:rPr>
+          <w:color w:val="808080"/>
+          <w:sz w:val="20"/>
+          <w:szCs w:val="20"/>
+        </w:rPr>
+        <w:t>be updated</w:t>
+      </w:r>
+      <w:proofErr w:type="gramEnd"/>
+      <w:r>
+        <w:rPr>
+          <w:color w:val="808080"/>
+          <w:sz w:val="20"/>
+          <w:szCs w:val="20"/>
+        </w:rPr>
+        <w:t>.</w:t>
       </w:r>
     </w:p>
     <w:p>
@@ -5044,9 +6063,8 @@
         </w:numPr>
       </w:pPr>
       <w:bookmarkStart w:id="45" w:name="_Toc493849531"/>
-      <w:bookmarkStart w:id="46" w:name="_Toc10557963"/>
-      <w:r>
-        <w:lastRenderedPageBreak/>
+      <w:bookmarkStart w:id="46" w:name="_Toc13245879"/>
+      <w:r>
         <w:t>Storefront</w:t>
       </w:r>
       <w:r>
@@ -5270,7 +6288,7 @@
         <w:pStyle w:val="Heading1"/>
       </w:pPr>
       <w:bookmarkStart w:id="47" w:name="_Toc493849532"/>
-      <w:bookmarkStart w:id="48" w:name="_Toc10557964"/>
+      <w:bookmarkStart w:id="48" w:name="_Toc13245880"/>
       <w:r>
         <w:t>6.   Known Issues</w:t>
       </w:r>
@@ -5311,7 +6329,7 @@
         <w:pStyle w:val="Heading1"/>
       </w:pPr>
       <w:bookmarkStart w:id="49" w:name="_Toc493849533"/>
-      <w:bookmarkStart w:id="50" w:name="_Toc10557965"/>
+      <w:bookmarkStart w:id="50" w:name="_Toc13245881"/>
       <w:r>
         <w:t>7.   Release History</w:t>
       </w:r>
@@ -5540,7 +6558,7 @@
     </w:p>
     <w:p/>
     <w:sectPr>
-      <w:headerReference w:type="default" r:id="rId9"/>
+      <w:headerReference w:type="default" r:id="rId11"/>
       <w:pgSz w:w="11920" w:h="16860"/>
       <w:pgMar w:top="2000" w:right="520" w:bottom="960" w:left="840" w:header="1765" w:footer="777" w:gutter="0"/>
       <w:cols w:space="720"/>
@@ -5676,7 +6694,7 @@
                               <w:noProof/>
                               <w:sz w:val="18"/>
                             </w:rPr>
-                            <w:t>6</w:t>
+                            <w:t>7</w:t>
                           </w:r>
                           <w:r>
                             <w:fldChar w:fldCharType="end"/>
@@ -5743,7 +6761,7 @@
                         <w:noProof/>
                         <w:sz w:val="18"/>
                       </w:rPr>
-                      <w:t>6</w:t>
+                      <w:t>7</w:t>
                     </w:r>
                     <w:r>
                       <w:fldChar w:fldCharType="end"/>
@@ -5833,7 +6851,14 @@
                               <w:rFonts w:ascii="Consolas"/>
                               <w:sz w:val="18"/>
                             </w:rPr>
-                            <w:t xml:space="preserve">GLOVIA OMS </w:t>
+                            <w:t>GLOVIA OM</w:t>
+                          </w:r>
+                          <w:r>
+                            <w:rPr>
+                              <w:rFonts w:ascii="Consolas"/>
+                              <w:sz w:val="18"/>
+                            </w:rPr>
+                            <w:t xml:space="preserve"> </w:t>
                           </w:r>
                           <w:r>
                             <w:rPr>
@@ -5893,7 +6918,14 @@
                         <w:rFonts w:ascii="Consolas"/>
                         <w:sz w:val="18"/>
                       </w:rPr>
-                      <w:t xml:space="preserve">GLOVIA OMS </w:t>
+                      <w:t>GLOVIA OM</w:t>
+                    </w:r>
+                    <w:r>
+                      <w:rPr>
+                        <w:rFonts w:ascii="Consolas"/>
+                        <w:sz w:val="18"/>
+                      </w:rPr>
+                      <w:t xml:space="preserve"> </w:t>
                     </w:r>
                     <w:r>
                       <w:rPr>
@@ -6053,7 +7085,7 @@
             </wp:anchor>
           </w:drawing>
         </mc:Choice>
-        <mc:Fallback xmlns:w16cid="http://schemas.microsoft.com/office/word/2016/wordml/cid" xmlns:am3d="http://schemas.microsoft.com/office/drawing/2017/model3d" xmlns:aink="http://schemas.microsoft.com/office/drawing/2016/ink" xmlns:cx8="http://schemas.microsoft.com/office/drawing/2016/5/14/chartex" xmlns:cx7="http://schemas.microsoft.com/office/drawing/2016/5/13/chartex" xmlns:cx6="http://schemas.microsoft.com/office/drawing/2016/5/12/chartex" xmlns:cx5="http://schemas.microsoft.com/office/drawing/2016/5/11/chartex" xmlns:cx4="http://schemas.microsoft.com/office/drawing/2016/5/10/chartex" xmlns:cx3="http://schemas.microsoft.com/office/drawing/2016/5/9/chartex" xmlns:cx2="http://schemas.microsoft.com/office/drawing/2015/10/21/chartex">
+        <mc:Fallback xmlns:cx2="http://schemas.microsoft.com/office/drawing/2015/10/21/chartex" xmlns:cx3="http://schemas.microsoft.com/office/drawing/2016/5/9/chartex" xmlns:cx4="http://schemas.microsoft.com/office/drawing/2016/5/10/chartex" xmlns:cx5="http://schemas.microsoft.com/office/drawing/2016/5/11/chartex" xmlns:cx6="http://schemas.microsoft.com/office/drawing/2016/5/12/chartex" xmlns:cx7="http://schemas.microsoft.com/office/drawing/2016/5/13/chartex" xmlns:cx8="http://schemas.microsoft.com/office/drawing/2016/5/14/chartex" xmlns:aink="http://schemas.microsoft.com/office/drawing/2016/ink" xmlns:am3d="http://schemas.microsoft.com/office/drawing/2017/model3d" xmlns:w16cid="http://schemas.microsoft.com/office/word/2016/wordml/cid">
           <w:pict>
             <v:shape w14:anchorId="589738B1" id="AutoShape 10" o:spid="_x0000_s1026" style="position:absolute;margin-left:48.05pt;margin-top:791.55pt;width:516.45pt;height:.1pt;z-index:-14248;visibility:visible;mso-wrap-style:square;mso-width-percent:0;mso-height-percent:0;mso-wrap-distance-left:9pt;mso-wrap-distance-top:0;mso-wrap-distance-right:9pt;mso-wrap-distance-bottom:0;mso-position-horizontal:absolute;mso-position-horizontal-relative:page;mso-position-vertical:absolute;mso-position-vertical-relative:page;mso-width-percent:0;mso-height-percent:0;mso-width-relative:page;mso-height-relative:page;v-text-anchor:top" coordsize="10329,1270" o:gfxdata="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" path="m7101,r3227,m4429,l7101,m,l4429,e" filled="f" strokeweight=".26481mm">
               <v:path arrowok="t" o:connecttype="custom" o:connectlocs="4509135,0;6558280,0;2812415,0;4509135,0;0,0;2812415,0" o:connectangles="0,0,0,0,0,0"/>
@@ -6193,7 +7225,7 @@
               <v:stroke joinstyle="miter"/>
               <v:path gradientshapeok="t" o:connecttype="rect"/>
             </v:shapetype>
-            <v:shape id="Text Box 1" o:spid="_x0000_s1034" type="#_x0000_t202" style="position:absolute;margin-left:71.05pt;margin-top:87.25pt;width:106.5pt;height:14.05pt;z-index:-14032;visibility:visible;mso-wrap-style:square;mso-width-percent:0;mso-height-percent:0;mso-wrap-distance-left:9pt;mso-wrap-distance-top:0;mso-wrap-distance-right:9pt;mso-wrap-distance-bottom:0;mso-position-horizontal:absolute;mso-position-horizontal-relative:page;mso-position-vertical:absolute;mso-position-vertical-relative:page;mso-width-percent:0;mso-height-percent:0;mso-width-relative:page;mso-height-relative:page;v-text-anchor:top" o:gfxdata="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" filled="f" stroked="f">
+            <v:shape id="Text Box 1" o:spid="_x0000_s1028" type="#_x0000_t202" style="position:absolute;margin-left:71.05pt;margin-top:87.25pt;width:106.5pt;height:14.05pt;z-index:-14032;visibility:visible;mso-wrap-style:square;mso-width-percent:0;mso-height-percent:0;mso-wrap-distance-left:9pt;mso-wrap-distance-top:0;mso-wrap-distance-right:9pt;mso-wrap-distance-bottom:0;mso-position-horizontal:absolute;mso-position-horizontal-relative:page;mso-position-vertical:absolute;mso-position-vertical-relative:page;mso-width-percent:0;mso-height-percent:0;mso-width-relative:page;mso-height-relative:page;v-text-anchor:top" o:gfxdata="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" filled="f" stroked="f">
               <v:textbox inset="0,0,0,0">
                 <w:txbxContent>
                   <w:p>
@@ -6760,6 +7792,115 @@
     </w:lvl>
   </w:abstractNum>
   <w:abstractNum w:abstractNumId="5" w15:restartNumberingAfterBreak="0">
+    <w:nsid w:val="21D80C1A"/>
+    <w:multiLevelType w:val="multilevel"/>
+    <w:tmpl w:val="F69EC602"/>
+    <w:lvl w:ilvl="0">
+      <w:start w:val="1"/>
+      <w:numFmt w:val="bullet"/>
+      <w:lvlText w:val=""/>
+      <w:lvlJc w:val="left"/>
+      <w:pPr>
+        <w:ind w:left="2042" w:hanging="721"/>
+      </w:pPr>
+      <w:rPr>
+        <w:rFonts w:ascii="Symbol" w:hAnsi="Symbol" w:hint="default"/>
+      </w:rPr>
+    </w:lvl>
+    <w:lvl w:ilvl="1">
+      <w:start w:val="1"/>
+      <w:numFmt w:val="decimal"/>
+      <w:lvlText w:val="%1.%2"/>
+      <w:lvlJc w:val="left"/>
+      <w:pPr>
+        <w:ind w:left="2042" w:hanging="721"/>
+      </w:pPr>
+      <w:rPr>
+        <w:rFonts w:ascii="Arial" w:eastAsia="Arial" w:hAnsi="Arial" w:cs="Arial" w:hint="default"/>
+        <w:w w:val="73"/>
+        <w:sz w:val="28"/>
+        <w:szCs w:val="28"/>
+      </w:rPr>
+    </w:lvl>
+    <w:lvl w:ilvl="2">
+      <w:numFmt w:val="bullet"/>
+      <w:lvlText w:val="•"/>
+      <w:lvlJc w:val="left"/>
+      <w:pPr>
+        <w:ind w:left="3744" w:hanging="721"/>
+      </w:pPr>
+      <w:rPr>
+        <w:rFonts w:hint="default"/>
+      </w:rPr>
+    </w:lvl>
+    <w:lvl w:ilvl="3">
+      <w:numFmt w:val="bullet"/>
+      <w:lvlText w:val="•"/>
+      <w:lvlJc w:val="left"/>
+      <w:pPr>
+        <w:ind w:left="4596" w:hanging="721"/>
+      </w:pPr>
+      <w:rPr>
+        <w:rFonts w:hint="default"/>
+      </w:rPr>
+    </w:lvl>
+    <w:lvl w:ilvl="4">
+      <w:numFmt w:val="bullet"/>
+      <w:lvlText w:val="•"/>
+      <w:lvlJc w:val="left"/>
+      <w:pPr>
+        <w:ind w:left="5448" w:hanging="721"/>
+      </w:pPr>
+      <w:rPr>
+        <w:rFonts w:hint="default"/>
+      </w:rPr>
+    </w:lvl>
+    <w:lvl w:ilvl="5">
+      <w:numFmt w:val="bullet"/>
+      <w:lvlText w:val="•"/>
+      <w:lvlJc w:val="left"/>
+      <w:pPr>
+        <w:ind w:left="6300" w:hanging="721"/>
+      </w:pPr>
+      <w:rPr>
+        <w:rFonts w:hint="default"/>
+      </w:rPr>
+    </w:lvl>
+    <w:lvl w:ilvl="6">
+      <w:numFmt w:val="bullet"/>
+      <w:lvlText w:val="•"/>
+      <w:lvlJc w:val="left"/>
+      <w:pPr>
+        <w:ind w:left="7152" w:hanging="721"/>
+      </w:pPr>
+      <w:rPr>
+        <w:rFonts w:hint="default"/>
+      </w:rPr>
+    </w:lvl>
+    <w:lvl w:ilvl="7">
+      <w:numFmt w:val="bullet"/>
+      <w:lvlText w:val="•"/>
+      <w:lvlJc w:val="left"/>
+      <w:pPr>
+        <w:ind w:left="8004" w:hanging="721"/>
+      </w:pPr>
+      <w:rPr>
+        <w:rFonts w:hint="default"/>
+      </w:rPr>
+    </w:lvl>
+    <w:lvl w:ilvl="8">
+      <w:numFmt w:val="bullet"/>
+      <w:lvlText w:val="•"/>
+      <w:lvlJc w:val="left"/>
+      <w:pPr>
+        <w:ind w:left="8856" w:hanging="721"/>
+      </w:pPr>
+      <w:rPr>
+        <w:rFonts w:hint="default"/>
+      </w:rPr>
+    </w:lvl>
+  </w:abstractNum>
+  <w:abstractNum w:abstractNumId="6" w15:restartNumberingAfterBreak="0">
     <w:nsid w:val="266D5D32"/>
     <w:multiLevelType w:val="singleLevel"/>
     <w:tmpl w:val="6A98E35E"/>
@@ -6777,7 +7918,7 @@
       </w:pPr>
     </w:lvl>
   </w:abstractNum>
-  <w:abstractNum w:abstractNumId="6" w15:restartNumberingAfterBreak="0">
+  <w:abstractNum w:abstractNumId="7" w15:restartNumberingAfterBreak="0">
     <w:nsid w:val="2CCB2201"/>
     <w:multiLevelType w:val="multilevel"/>
     <w:tmpl w:val="77F46EC4"/>
@@ -6890,7 +8031,7 @@
       </w:rPr>
     </w:lvl>
   </w:abstractNum>
-  <w:abstractNum w:abstractNumId="7" w15:restartNumberingAfterBreak="0">
+  <w:abstractNum w:abstractNumId="8" w15:restartNumberingAfterBreak="0">
     <w:nsid w:val="2F883E3A"/>
     <w:multiLevelType w:val="multilevel"/>
     <w:tmpl w:val="010A48DE"/>
@@ -6999,7 +8140,7 @@
       </w:rPr>
     </w:lvl>
   </w:abstractNum>
-  <w:abstractNum w:abstractNumId="8" w15:restartNumberingAfterBreak="0">
+  <w:abstractNum w:abstractNumId="9" w15:restartNumberingAfterBreak="0">
     <w:nsid w:val="3020751F"/>
     <w:multiLevelType w:val="multilevel"/>
     <w:tmpl w:val="E82ECF8A"/>
@@ -7113,7 +8254,7 @@
       </w:rPr>
     </w:lvl>
   </w:abstractNum>
-  <w:abstractNum w:abstractNumId="9" w15:restartNumberingAfterBreak="0">
+  <w:abstractNum w:abstractNumId="10" w15:restartNumberingAfterBreak="0">
     <w:nsid w:val="3A2842EA"/>
     <w:multiLevelType w:val="hybridMultilevel"/>
     <w:tmpl w:val="B0D8EC46"/>
@@ -7226,7 +8367,7 @@
       </w:rPr>
     </w:lvl>
   </w:abstractNum>
-  <w:abstractNum w:abstractNumId="10" w15:restartNumberingAfterBreak="0">
+  <w:abstractNum w:abstractNumId="11" w15:restartNumberingAfterBreak="0">
     <w:nsid w:val="4BDC74DB"/>
     <w:multiLevelType w:val="multilevel"/>
     <w:tmpl w:val="6366B60C"/>
@@ -7315,7 +8456,7 @@
       </w:pPr>
     </w:lvl>
   </w:abstractNum>
-  <w:abstractNum w:abstractNumId="11" w15:restartNumberingAfterBreak="0">
+  <w:abstractNum w:abstractNumId="12" w15:restartNumberingAfterBreak="0">
     <w:nsid w:val="4BFC4E4B"/>
     <w:multiLevelType w:val="multilevel"/>
     <w:tmpl w:val="EDA46288"/>
@@ -7430,7 +8571,7 @@
       </w:rPr>
     </w:lvl>
   </w:abstractNum>
-  <w:abstractNum w:abstractNumId="12" w15:restartNumberingAfterBreak="0">
+  <w:abstractNum w:abstractNumId="13" w15:restartNumberingAfterBreak="0">
     <w:nsid w:val="4D2E2140"/>
     <w:multiLevelType w:val="multilevel"/>
     <w:tmpl w:val="1E0402A6"/>
@@ -7588,7 +8729,7 @@
       </w:rPr>
     </w:lvl>
   </w:abstractNum>
-  <w:abstractNum w:abstractNumId="13" w15:restartNumberingAfterBreak="0">
+  <w:abstractNum w:abstractNumId="14" w15:restartNumberingAfterBreak="0">
     <w:nsid w:val="586A1F7A"/>
     <w:multiLevelType w:val="multilevel"/>
     <w:tmpl w:val="6AEA1EBC"/>
@@ -7698,7 +8839,7 @@
       </w:rPr>
     </w:lvl>
   </w:abstractNum>
-  <w:abstractNum w:abstractNumId="14" w15:restartNumberingAfterBreak="0">
+  <w:abstractNum w:abstractNumId="15" w15:restartNumberingAfterBreak="0">
     <w:nsid w:val="5D3D431C"/>
     <w:multiLevelType w:val="multilevel"/>
     <w:tmpl w:val="71F40100"/>
@@ -7856,7 +8997,7 @@
       </w:rPr>
     </w:lvl>
   </w:abstractNum>
-  <w:abstractNum w:abstractNumId="15" w15:restartNumberingAfterBreak="0">
+  <w:abstractNum w:abstractNumId="16" w15:restartNumberingAfterBreak="0">
     <w:nsid w:val="5E175258"/>
     <w:multiLevelType w:val="multilevel"/>
     <w:tmpl w:val="769CAEE0"/>
@@ -7969,7 +9110,7 @@
       </w:rPr>
     </w:lvl>
   </w:abstractNum>
-  <w:abstractNum w:abstractNumId="16" w15:restartNumberingAfterBreak="0">
+  <w:abstractNum w:abstractNumId="17" w15:restartNumberingAfterBreak="0">
     <w:nsid w:val="5F2B50E8"/>
     <w:multiLevelType w:val="hybridMultilevel"/>
     <w:tmpl w:val="AB009970"/>
@@ -8083,7 +9224,7 @@
       </w:rPr>
     </w:lvl>
   </w:abstractNum>
-  <w:abstractNum w:abstractNumId="17" w15:restartNumberingAfterBreak="0">
+  <w:abstractNum w:abstractNumId="18" w15:restartNumberingAfterBreak="0">
     <w:nsid w:val="612E76BE"/>
     <w:multiLevelType w:val="multilevel"/>
     <w:tmpl w:val="06065034"/>
@@ -8192,7 +9333,7 @@
       </w:rPr>
     </w:lvl>
   </w:abstractNum>
-  <w:abstractNum w:abstractNumId="18" w15:restartNumberingAfterBreak="0">
+  <w:abstractNum w:abstractNumId="19" w15:restartNumberingAfterBreak="0">
     <w:nsid w:val="630631E1"/>
     <w:multiLevelType w:val="hybridMultilevel"/>
     <w:tmpl w:val="92DC7198"/>
@@ -8305,7 +9446,7 @@
       </w:rPr>
     </w:lvl>
   </w:abstractNum>
-  <w:abstractNum w:abstractNumId="19" w15:restartNumberingAfterBreak="0">
+  <w:abstractNum w:abstractNumId="20" w15:restartNumberingAfterBreak="0">
     <w:nsid w:val="69885C61"/>
     <w:multiLevelType w:val="hybridMultilevel"/>
     <w:tmpl w:val="38627862"/>
@@ -8394,7 +9535,7 @@
       </w:pPr>
     </w:lvl>
   </w:abstractNum>
-  <w:abstractNum w:abstractNumId="20" w15:restartNumberingAfterBreak="0">
+  <w:abstractNum w:abstractNumId="21" w15:restartNumberingAfterBreak="0">
     <w:nsid w:val="69E40BFA"/>
     <w:multiLevelType w:val="multilevel"/>
     <w:tmpl w:val="6E5AF24C"/>
@@ -8503,7 +9644,7 @@
       </w:rPr>
     </w:lvl>
   </w:abstractNum>
-  <w:abstractNum w:abstractNumId="21" w15:restartNumberingAfterBreak="0">
+  <w:abstractNum w:abstractNumId="22" w15:restartNumberingAfterBreak="0">
     <w:nsid w:val="71022416"/>
     <w:multiLevelType w:val="hybridMultilevel"/>
     <w:tmpl w:val="323EC5EC"/>
@@ -8616,7 +9757,7 @@
       </w:rPr>
     </w:lvl>
   </w:abstractNum>
-  <w:abstractNum w:abstractNumId="22" w15:restartNumberingAfterBreak="0">
+  <w:abstractNum w:abstractNumId="23" w15:restartNumberingAfterBreak="0">
     <w:nsid w:val="71505A31"/>
     <w:multiLevelType w:val="multilevel"/>
     <w:tmpl w:val="B51C7F64"/>
@@ -8729,7 +9870,7 @@
       </w:rPr>
     </w:lvl>
   </w:abstractNum>
-  <w:abstractNum w:abstractNumId="23" w15:restartNumberingAfterBreak="0">
+  <w:abstractNum w:abstractNumId="24" w15:restartNumberingAfterBreak="0">
     <w:nsid w:val="7C522634"/>
     <w:multiLevelType w:val="hybridMultilevel"/>
     <w:tmpl w:val="C2CE14DC"/>
@@ -8842,7 +9983,7 @@
       </w:rPr>
     </w:lvl>
   </w:abstractNum>
-  <w:abstractNum w:abstractNumId="24" w15:restartNumberingAfterBreak="0">
+  <w:abstractNum w:abstractNumId="25" w15:restartNumberingAfterBreak="0">
     <w:nsid w:val="7F330FE8"/>
     <w:multiLevelType w:val="hybridMultilevel"/>
     <w:tmpl w:val="5AFC114A"/>
@@ -8956,22 +10097,22 @@
     </w:lvl>
   </w:abstractNum>
   <w:num w:numId="1">
-    <w:abstractNumId w:val="20"/>
+    <w:abstractNumId w:val="21"/>
   </w:num>
   <w:num w:numId="2">
-    <w:abstractNumId w:val="7"/>
+    <w:abstractNumId w:val="8"/>
   </w:num>
   <w:num w:numId="3">
-    <w:abstractNumId w:val="17"/>
+    <w:abstractNumId w:val="18"/>
   </w:num>
   <w:num w:numId="4">
-    <w:abstractNumId w:val="13"/>
+    <w:abstractNumId w:val="14"/>
   </w:num>
   <w:num w:numId="5">
     <w:abstractNumId w:val="2"/>
   </w:num>
   <w:num w:numId="6">
-    <w:abstractNumId w:val="13"/>
+    <w:abstractNumId w:val="14"/>
     <w:lvlOverride w:ilvl="0">
       <w:startOverride w:val="3"/>
     </w:lvlOverride>
@@ -8980,7 +10121,7 @@
     </w:lvlOverride>
   </w:num>
   <w:num w:numId="7">
-    <w:abstractNumId w:val="13"/>
+    <w:abstractNumId w:val="14"/>
     <w:lvlOverride w:ilvl="0">
       <w:startOverride w:val="3"/>
     </w:lvlOverride>
@@ -8995,40 +10136,40 @@
     <w:abstractNumId w:val="4"/>
   </w:num>
   <w:num w:numId="10">
-    <w:abstractNumId w:val="19"/>
+    <w:abstractNumId w:val="20"/>
   </w:num>
   <w:num w:numId="11">
-    <w:abstractNumId w:val="9"/>
+    <w:abstractNumId w:val="10"/>
   </w:num>
   <w:num w:numId="12">
     <w:abstractNumId w:val="3"/>
   </w:num>
   <w:num w:numId="13">
-    <w:abstractNumId w:val="21"/>
+    <w:abstractNumId w:val="22"/>
   </w:num>
   <w:num w:numId="14">
-    <w:abstractNumId w:val="14"/>
+    <w:abstractNumId w:val="15"/>
   </w:num>
   <w:num w:numId="15">
-    <w:abstractNumId w:val="16"/>
+    <w:abstractNumId w:val="17"/>
   </w:num>
   <w:num w:numId="16">
-    <w:abstractNumId w:val="5"/>
+    <w:abstractNumId w:val="6"/>
   </w:num>
   <w:num w:numId="17">
-    <w:abstractNumId w:val="23"/>
+    <w:abstractNumId w:val="24"/>
   </w:num>
   <w:num w:numId="18">
-    <w:abstractNumId w:val="18"/>
+    <w:abstractNumId w:val="19"/>
   </w:num>
   <w:num w:numId="19">
     <w:abstractNumId w:val="0"/>
   </w:num>
   <w:num w:numId="20">
-    <w:abstractNumId w:val="12"/>
+    <w:abstractNumId w:val="13"/>
   </w:num>
   <w:num w:numId="21">
-    <w:abstractNumId w:val="10"/>
+    <w:abstractNumId w:val="11"/>
   </w:num>
   <w:num w:numId="22">
     <w:abstractNumId w:val="0"/>
@@ -9160,22 +10301,28 @@
     </w:lvlOverride>
   </w:num>
   <w:num w:numId="23">
-    <w:abstractNumId w:val="11"/>
+    <w:abstractNumId w:val="12"/>
   </w:num>
   <w:num w:numId="24">
-    <w:abstractNumId w:val="8"/>
+    <w:abstractNumId w:val="9"/>
   </w:num>
   <w:num w:numId="25">
-    <w:abstractNumId w:val="15"/>
+    <w:abstractNumId w:val="16"/>
   </w:num>
   <w:num w:numId="26">
-    <w:abstractNumId w:val="6"/>
+    <w:abstractNumId w:val="7"/>
   </w:num>
   <w:num w:numId="27">
-    <w:abstractNumId w:val="22"/>
+    <w:abstractNumId w:val="23"/>
   </w:num>
   <w:num w:numId="28">
-    <w:abstractNumId w:val="24"/>
+    <w:abstractNumId w:val="25"/>
+  </w:num>
+  <w:num w:numId="29">
+    <w:abstractNumId w:val="9"/>
+  </w:num>
+  <w:num w:numId="30">
+    <w:abstractNumId w:val="5"/>
   </w:num>
 </w:numbering>
 </file>

</xml_diff>

<commit_message>
Updated documentation for Integration TEST
Updated documentation for Integration TEST
</commit_message>
<xml_diff>
--- a/documentation/GLOVIA OMS Documentation.docx
+++ b/documentation/GLOVIA OMS Documentation.docx
@@ -5400,6 +5400,227 @@
     </w:p>
     <w:p>
       <w:pPr>
+        <w:pStyle w:val="ListParagraph"/>
+        <w:numPr>
+          <w:ilvl w:val="0"/>
+          <w:numId w:val="12"/>
+        </w:numPr>
+        <w:rPr>
+          <w:rStyle w:val="SubtleEmphasis"/>
+          <w:color w:val="808080" w:themeColor="background1" w:themeShade="80"/>
+          <w:sz w:val="20"/>
+          <w:szCs w:val="20"/>
+        </w:rPr>
+      </w:pPr>
+      <w:r>
+        <w:rPr>
+          <w:rStyle w:val="SubtleEmphasis"/>
+          <w:color w:val="808080" w:themeColor="background1" w:themeShade="80"/>
+          <w:sz w:val="20"/>
+          <w:szCs w:val="20"/>
+        </w:rPr>
+        <w:t>If you h</w:t>
+      </w:r>
+      <w:bookmarkStart w:id="30" w:name="_GoBack"/>
+      <w:bookmarkEnd w:id="30"/>
+      <w:r>
+        <w:rPr>
+          <w:rStyle w:val="SubtleEmphasis"/>
+          <w:color w:val="808080" w:themeColor="background1" w:themeShade="80"/>
+          <w:sz w:val="20"/>
+          <w:szCs w:val="20"/>
+        </w:rPr>
+        <w:t xml:space="preserve">ave setup hostname, username </w:t>
+      </w:r>
+      <w:proofErr w:type="spellStart"/>
+      <w:r>
+        <w:rPr>
+          <w:rStyle w:val="SubtleEmphasis"/>
+          <w:color w:val="808080" w:themeColor="background1" w:themeShade="80"/>
+          <w:sz w:val="20"/>
+          <w:szCs w:val="20"/>
+        </w:rPr>
+        <w:t>etc</w:t>
+      </w:r>
+      <w:proofErr w:type="spellEnd"/>
+      <w:r>
+        <w:rPr>
+          <w:rStyle w:val="SubtleEmphasis"/>
+          <w:color w:val="808080" w:themeColor="background1" w:themeShade="80"/>
+          <w:sz w:val="20"/>
+          <w:szCs w:val="20"/>
+        </w:rPr>
+        <w:t xml:space="preserve"> in </w:t>
+      </w:r>
+      <w:proofErr w:type="spellStart"/>
+      <w:r>
+        <w:rPr>
+          <w:rStyle w:val="SubtleEmphasis"/>
+          <w:color w:val="808080" w:themeColor="background1" w:themeShade="80"/>
+          <w:sz w:val="20"/>
+          <w:szCs w:val="20"/>
+        </w:rPr>
+        <w:t>dw.json</w:t>
+      </w:r>
+      <w:proofErr w:type="spellEnd"/>
+      <w:r>
+        <w:rPr>
+          <w:rStyle w:val="SubtleEmphasis"/>
+          <w:color w:val="808080" w:themeColor="background1" w:themeShade="80"/>
+          <w:sz w:val="20"/>
+          <w:szCs w:val="20"/>
+        </w:rPr>
+        <w:t xml:space="preserve"> then use following command to run automation testing-  </w:t>
+      </w:r>
+      <w:proofErr w:type="spellStart"/>
+      <w:r>
+        <w:rPr>
+          <w:rStyle w:val="SubtleEmphasis"/>
+          <w:color w:val="808080" w:themeColor="background1" w:themeShade="80"/>
+          <w:sz w:val="20"/>
+          <w:szCs w:val="20"/>
+        </w:rPr>
+        <w:t>npm</w:t>
+      </w:r>
+      <w:proofErr w:type="spellEnd"/>
+      <w:r>
+        <w:rPr>
+          <w:rStyle w:val="SubtleEmphasis"/>
+          <w:color w:val="808080" w:themeColor="background1" w:themeShade="80"/>
+          <w:sz w:val="20"/>
+          <w:szCs w:val="20"/>
+        </w:rPr>
+        <w:t xml:space="preserve"> run </w:t>
+      </w:r>
+      <w:proofErr w:type="spellStart"/>
+      <w:r>
+        <w:rPr>
+          <w:rStyle w:val="SubtleEmphasis"/>
+          <w:color w:val="808080" w:themeColor="background1" w:themeShade="80"/>
+          <w:sz w:val="20"/>
+          <w:szCs w:val="20"/>
+        </w:rPr>
+        <w:t>test:integration</w:t>
+      </w:r>
+      <w:proofErr w:type="spellEnd"/>
+    </w:p>
+    <w:p>
+      <w:pPr>
+        <w:pStyle w:val="ListParagraph"/>
+        <w:numPr>
+          <w:ilvl w:val="0"/>
+          <w:numId w:val="12"/>
+        </w:numPr>
+        <w:rPr>
+          <w:rStyle w:val="SubtleEmphasis"/>
+          <w:color w:val="808080" w:themeColor="background1" w:themeShade="80"/>
+          <w:sz w:val="20"/>
+          <w:szCs w:val="20"/>
+        </w:rPr>
+      </w:pPr>
+      <w:r>
+        <w:rPr>
+          <w:rStyle w:val="SubtleEmphasis"/>
+          <w:color w:val="808080" w:themeColor="background1" w:themeShade="80"/>
+          <w:sz w:val="20"/>
+          <w:szCs w:val="20"/>
+        </w:rPr>
+        <w:t xml:space="preserve">If you have not setup in </w:t>
+      </w:r>
+      <w:proofErr w:type="spellStart"/>
+      <w:r>
+        <w:rPr>
+          <w:rStyle w:val="SubtleEmphasis"/>
+          <w:color w:val="808080" w:themeColor="background1" w:themeShade="80"/>
+          <w:sz w:val="20"/>
+          <w:szCs w:val="20"/>
+        </w:rPr>
+        <w:t>dw.json</w:t>
+      </w:r>
+      <w:proofErr w:type="spellEnd"/>
+      <w:r>
+        <w:rPr>
+          <w:rStyle w:val="SubtleEmphasis"/>
+          <w:color w:val="808080" w:themeColor="background1" w:themeShade="80"/>
+          <w:sz w:val="20"/>
+          <w:szCs w:val="20"/>
+        </w:rPr>
+        <w:t xml:space="preserve"> then use following command to run automation testing - </w:t>
+      </w:r>
+      <w:proofErr w:type="spellStart"/>
+      <w:r>
+        <w:rPr>
+          <w:rStyle w:val="SubtleEmphasis"/>
+          <w:color w:val="808080" w:themeColor="background1" w:themeShade="80"/>
+          <w:sz w:val="20"/>
+          <w:szCs w:val="20"/>
+        </w:rPr>
+        <w:t>npm</w:t>
+      </w:r>
+      <w:proofErr w:type="spellEnd"/>
+      <w:r>
+        <w:rPr>
+          <w:rStyle w:val="SubtleEmphasis"/>
+          <w:color w:val="808080" w:themeColor="background1" w:themeShade="80"/>
+          <w:sz w:val="20"/>
+          <w:szCs w:val="20"/>
+        </w:rPr>
+        <w:t xml:space="preserve"> run </w:t>
+      </w:r>
+      <w:proofErr w:type="spellStart"/>
+      <w:r>
+        <w:rPr>
+          <w:rStyle w:val="SubtleEmphasis"/>
+          <w:color w:val="808080" w:themeColor="background1" w:themeShade="80"/>
+          <w:sz w:val="20"/>
+          <w:szCs w:val="20"/>
+        </w:rPr>
+        <w:t>test:integration</w:t>
+      </w:r>
+      <w:proofErr w:type="spellEnd"/>
+      <w:r>
+        <w:rPr>
+          <w:rStyle w:val="SubtleEmphasis"/>
+          <w:color w:val="808080" w:themeColor="background1" w:themeShade="80"/>
+          <w:sz w:val="20"/>
+          <w:szCs w:val="20"/>
+        </w:rPr>
+        <w:t xml:space="preserve"> -- --</w:t>
+      </w:r>
+      <w:proofErr w:type="spellStart"/>
+      <w:r>
+        <w:rPr>
+          <w:rStyle w:val="SubtleEmphasis"/>
+          <w:color w:val="808080" w:themeColor="background1" w:themeShade="80"/>
+          <w:sz w:val="20"/>
+          <w:szCs w:val="20"/>
+        </w:rPr>
+        <w:t>baseUrl</w:t>
+      </w:r>
+      <w:proofErr w:type="spellEnd"/>
+      <w:r>
+        <w:rPr>
+          <w:rStyle w:val="SubtleEmphasis"/>
+          <w:color w:val="808080" w:themeColor="background1" w:themeShade="80"/>
+          <w:sz w:val="20"/>
+          <w:szCs w:val="20"/>
+        </w:rPr>
+        <w:t xml:space="preserve"> &lt;&lt;DOMAIN_URL_COMMERCE_CLOUD&gt;&gt;</w:t>
+      </w:r>
+    </w:p>
+    <w:p>
+      <w:pPr>
+        <w:pStyle w:val="BodyText"/>
+        <w:spacing w:before="7"/>
+        <w:rPr>
+          <w:rFonts w:ascii="Arial"/>
+          <w:i w:val="0"/>
+          <w:sz w:val="22"/>
+        </w:rPr>
+      </w:pPr>
+    </w:p>
+    <w:p>
+      <w:pPr>
         <w:pStyle w:val="BodyText"/>
         <w:ind w:left="1321"/>
       </w:pPr>
@@ -5408,13 +5629,13 @@
       <w:pPr>
         <w:pStyle w:val="Heading1"/>
       </w:pPr>
-      <w:bookmarkStart w:id="30" w:name="_Toc493849524"/>
-      <w:bookmarkStart w:id="31" w:name="_Toc13245872"/>
+      <w:bookmarkStart w:id="31" w:name="_Toc493849524"/>
+      <w:bookmarkStart w:id="32" w:name="_Toc13245872"/>
       <w:r>
         <w:t>4.   Operations, Maintenance</w:t>
       </w:r>
-      <w:bookmarkEnd w:id="30"/>
       <w:bookmarkEnd w:id="31"/>
+      <w:bookmarkEnd w:id="32"/>
     </w:p>
     <w:p>
       <w:pPr>
@@ -5441,13 +5662,13 @@
           <w:numId w:val="2"/>
         </w:numPr>
       </w:pPr>
-      <w:bookmarkStart w:id="32" w:name="_Toc493849525"/>
-      <w:bookmarkStart w:id="33" w:name="_Toc13245873"/>
+      <w:bookmarkStart w:id="33" w:name="_Toc493849525"/>
+      <w:bookmarkStart w:id="34" w:name="_Toc13245873"/>
       <w:r>
         <w:t>Data Storage</w:t>
       </w:r>
-      <w:bookmarkEnd w:id="32"/>
       <w:bookmarkEnd w:id="33"/>
+      <w:bookmarkEnd w:id="34"/>
     </w:p>
     <w:p>
       <w:pPr>
@@ -5507,13 +5728,13 @@
           <w:numId w:val="2"/>
         </w:numPr>
       </w:pPr>
-      <w:bookmarkStart w:id="34" w:name="_Toc493849526"/>
-      <w:bookmarkStart w:id="35" w:name="_Toc13245874"/>
+      <w:bookmarkStart w:id="35" w:name="_Toc493849526"/>
+      <w:bookmarkStart w:id="36" w:name="_Toc13245874"/>
       <w:r>
         <w:t>Availability</w:t>
       </w:r>
-      <w:bookmarkEnd w:id="34"/>
       <w:bookmarkEnd w:id="35"/>
+      <w:bookmarkEnd w:id="36"/>
     </w:p>
     <w:p>
       <w:pPr>
@@ -5693,16 +5914,7 @@
           <w:color w:val="7F7F7F" w:themeColor="text1" w:themeTint="80"/>
           <w:shd w:val="clear" w:color="auto" w:fill="FFFFFF"/>
         </w:rPr>
-        <w:t xml:space="preserve">. As a non-critical piece of the workflow, there is no </w:t>
-      </w:r>
-      <w:r>
-        <w:rPr>
-          <w:i/>
-          <w:color w:val="7F7F7F" w:themeColor="text1" w:themeTint="80"/>
-          <w:shd w:val="clear" w:color="auto" w:fill="FFFFFF"/>
-        </w:rPr>
-        <w:lastRenderedPageBreak/>
-        <w:t>fall back in this scenario. The customer either needs to try again, or can call into customer service to check their order status in this scenario.</w:t>
+        <w:t>. As a non-critical piece of the workflow, there is no fall back in this scenario. The customer either needs to try again, or can call into customer service to check their order status in this scenario.</w:t>
       </w:r>
     </w:p>
     <w:p>
@@ -5713,16 +5925,16 @@
           <w:numId w:val="2"/>
         </w:numPr>
       </w:pPr>
-      <w:bookmarkStart w:id="36" w:name="_Toc493849527"/>
-      <w:bookmarkStart w:id="37" w:name="_Toc13245875"/>
+      <w:bookmarkStart w:id="37" w:name="_Toc493849527"/>
+      <w:bookmarkStart w:id="38" w:name="_Toc13245875"/>
       <w:r>
         <w:rPr>
           <w:w w:val="105"/>
         </w:rPr>
         <w:t>Support</w:t>
       </w:r>
-      <w:bookmarkEnd w:id="36"/>
       <w:bookmarkEnd w:id="37"/>
+      <w:bookmarkEnd w:id="38"/>
     </w:p>
     <w:p>
       <w:pPr>
@@ -5771,13 +5983,13 @@
       <w:pPr>
         <w:pStyle w:val="Heading1"/>
       </w:pPr>
-      <w:bookmarkStart w:id="38" w:name="_Toc493849528"/>
-      <w:bookmarkStart w:id="39" w:name="_Toc13245876"/>
+      <w:bookmarkStart w:id="39" w:name="_Toc493849528"/>
+      <w:bookmarkStart w:id="40" w:name="_Toc13245876"/>
       <w:r>
         <w:t>5.   User Guide</w:t>
       </w:r>
-      <w:bookmarkEnd w:id="38"/>
       <w:bookmarkEnd w:id="39"/>
+      <w:bookmarkEnd w:id="40"/>
     </w:p>
     <w:p>
       <w:pPr>
@@ -5796,13 +6008,13 @@
           <w:numId w:val="1"/>
         </w:numPr>
       </w:pPr>
-      <w:bookmarkStart w:id="40" w:name="_Toc493849529"/>
-      <w:bookmarkStart w:id="41" w:name="_Toc13245877"/>
+      <w:bookmarkStart w:id="41" w:name="_Toc493849529"/>
+      <w:bookmarkStart w:id="42" w:name="_Toc13245877"/>
       <w:r>
         <w:t>Roles, Responsibilities</w:t>
       </w:r>
-      <w:bookmarkEnd w:id="40"/>
       <w:bookmarkEnd w:id="41"/>
+      <w:bookmarkEnd w:id="42"/>
     </w:p>
     <w:p>
       <w:pPr>
@@ -5878,8 +6090,6 @@
         </w:rPr>
         <w:t xml:space="preserve"> to support the integration to OM.</w:t>
       </w:r>
-      <w:bookmarkStart w:id="42" w:name="_GoBack"/>
-      <w:bookmarkEnd w:id="42"/>
     </w:p>
     <w:p>
       <w:pPr>
@@ -7085,7 +7295,7 @@
             </wp:anchor>
           </w:drawing>
         </mc:Choice>
-        <mc:Fallback xmlns:cx2="http://schemas.microsoft.com/office/drawing/2015/10/21/chartex" xmlns:cx3="http://schemas.microsoft.com/office/drawing/2016/5/9/chartex" xmlns:cx4="http://schemas.microsoft.com/office/drawing/2016/5/10/chartex" xmlns:cx5="http://schemas.microsoft.com/office/drawing/2016/5/11/chartex" xmlns:cx6="http://schemas.microsoft.com/office/drawing/2016/5/12/chartex" xmlns:cx7="http://schemas.microsoft.com/office/drawing/2016/5/13/chartex" xmlns:cx8="http://schemas.microsoft.com/office/drawing/2016/5/14/chartex" xmlns:aink="http://schemas.microsoft.com/office/drawing/2016/ink" xmlns:am3d="http://schemas.microsoft.com/office/drawing/2017/model3d" xmlns:w16cid="http://schemas.microsoft.com/office/word/2016/wordml/cid">
+        <mc:Fallback xmlns:w16cid="http://schemas.microsoft.com/office/word/2016/wordml/cid" xmlns:am3d="http://schemas.microsoft.com/office/drawing/2017/model3d" xmlns:aink="http://schemas.microsoft.com/office/drawing/2016/ink" xmlns:cx8="http://schemas.microsoft.com/office/drawing/2016/5/14/chartex" xmlns:cx7="http://schemas.microsoft.com/office/drawing/2016/5/13/chartex" xmlns:cx6="http://schemas.microsoft.com/office/drawing/2016/5/12/chartex" xmlns:cx5="http://schemas.microsoft.com/office/drawing/2016/5/11/chartex" xmlns:cx4="http://schemas.microsoft.com/office/drawing/2016/5/10/chartex" xmlns:cx3="http://schemas.microsoft.com/office/drawing/2016/5/9/chartex" xmlns:cx2="http://schemas.microsoft.com/office/drawing/2015/10/21/chartex">
           <w:pict>
             <v:shape w14:anchorId="589738B1" id="AutoShape 10" o:spid="_x0000_s1026" style="position:absolute;margin-left:48.05pt;margin-top:791.55pt;width:516.45pt;height:.1pt;z-index:-14248;visibility:visible;mso-wrap-style:square;mso-width-percent:0;mso-height-percent:0;mso-wrap-distance-left:9pt;mso-wrap-distance-top:0;mso-wrap-distance-right:9pt;mso-wrap-distance-bottom:0;mso-position-horizontal:absolute;mso-position-horizontal-relative:page;mso-position-vertical:absolute;mso-position-vertical-relative:page;mso-width-percent:0;mso-height-percent:0;mso-width-relative:page;mso-height-relative:page;v-text-anchor:top" coordsize="10329,1270" o:gfxdata="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" path="m7101,r3227,m4429,l7101,m,l4429,e" filled="f" strokeweight=".26481mm">
               <v:path arrowok="t" o:connecttype="custom" o:connectlocs="4509135,0;6558280,0;2812415,0;4509135,0;0,0;2812415,0" o:connectangles="0,0,0,0,0,0"/>
@@ -7568,7 +7778,7 @@
   <w:abstractNum w:abstractNumId="3" w15:restartNumberingAfterBreak="0">
     <w:nsid w:val="1C0D5DEF"/>
     <w:multiLevelType w:val="hybridMultilevel"/>
-    <w:tmpl w:val="E6BE9460"/>
+    <w:tmpl w:val="35D8325C"/>
     <w:lvl w:ilvl="0" w:tplc="04090001">
       <w:start w:val="1"/>
       <w:numFmt w:val="bullet"/>

</xml_diff>

<commit_message>
Updated documentation for version
Updated documentation for version
</commit_message>
<xml_diff>
--- a/documentation/GLOVIA OMS Documentation.docx
+++ b/documentation/GLOVIA OMS Documentation.docx
@@ -2335,41 +2335,16 @@
         </w:rPr>
         <w:t>Salesforce Commerce Cloud</w:t>
       </w:r>
-      <w:r>
-        <w:rPr>
-          <w:i/>
-          <w:color w:val="808080"/>
-          <w:sz w:val="20"/>
-          <w:szCs w:val="20"/>
-        </w:rPr>
-        <w:t xml:space="preserve"> </w:t>
-      </w:r>
-      <w:r>
-        <w:rPr>
-          <w:i/>
-          <w:color w:val="808080"/>
-          <w:sz w:val="20"/>
-          <w:szCs w:val="20"/>
-        </w:rPr>
-        <w:t>version 19</w:t>
-      </w:r>
-      <w:r>
-        <w:rPr>
-          <w:i/>
-          <w:color w:val="808080"/>
-          <w:sz w:val="20"/>
-          <w:szCs w:val="20"/>
-        </w:rPr>
-        <w:t>.</w:t>
-      </w:r>
-      <w:r>
-        <w:rPr>
-          <w:i/>
-          <w:color w:val="808080"/>
-          <w:sz w:val="20"/>
-          <w:szCs w:val="20"/>
-        </w:rPr>
-        <w:t>5 and S</w:t>
+      <w:bookmarkStart w:id="2" w:name="_GoBack"/>
+      <w:bookmarkEnd w:id="2"/>
+      <w:r>
+        <w:rPr>
+          <w:i/>
+          <w:color w:val="808080"/>
+          <w:sz w:val="20"/>
+          <w:szCs w:val="20"/>
+        </w:rPr>
+        <w:t xml:space="preserve"> and S</w:t>
       </w:r>
       <w:r>
         <w:rPr>
@@ -2695,13 +2670,13 @@
       <w:pPr>
         <w:pStyle w:val="Heading1"/>
       </w:pPr>
-      <w:bookmarkStart w:id="2" w:name="_Toc493849509"/>
-      <w:bookmarkStart w:id="3" w:name="_Toc13245856"/>
+      <w:bookmarkStart w:id="3" w:name="_Toc493849509"/>
+      <w:bookmarkStart w:id="4" w:name="_Toc13245856"/>
       <w:r>
         <w:t>2.   Component Overview</w:t>
       </w:r>
-      <w:bookmarkEnd w:id="2"/>
       <w:bookmarkEnd w:id="3"/>
+      <w:bookmarkEnd w:id="4"/>
     </w:p>
     <w:p>
       <w:pPr>
@@ -2716,13 +2691,13 @@
       <w:pPr>
         <w:pStyle w:val="Heading2"/>
       </w:pPr>
-      <w:bookmarkStart w:id="4" w:name="_Toc493849510"/>
-      <w:bookmarkStart w:id="5" w:name="_Toc13245857"/>
+      <w:bookmarkStart w:id="5" w:name="_Toc493849510"/>
+      <w:bookmarkStart w:id="6" w:name="_Toc13245857"/>
       <w:r>
         <w:t>Functional Overview</w:t>
       </w:r>
-      <w:bookmarkEnd w:id="4"/>
       <w:bookmarkEnd w:id="5"/>
+      <w:bookmarkEnd w:id="6"/>
     </w:p>
     <w:p>
       <w:pPr>
@@ -2817,7 +2792,7 @@
           <w:sz w:val="20"/>
           <w:szCs w:val="20"/>
         </w:rPr>
-        <w:t xml:space="preserve"> and implemented to work with Salesforce Commerce Cloud version 19.5 and Storefront Reference Architecture (SFRA).</w:t>
+        <w:t xml:space="preserve"> and implemented to work with Salesforce Commerce Cloud and Storefront Reference Architecture (SFRA).</w:t>
       </w:r>
     </w:p>
     <w:p>
@@ -2833,8 +2808,8 @@
       <w:pPr>
         <w:pStyle w:val="Heading2"/>
       </w:pPr>
-      <w:bookmarkStart w:id="6" w:name="_Toc493849511"/>
-      <w:bookmarkStart w:id="7" w:name="_Toc13245858"/>
+      <w:bookmarkStart w:id="7" w:name="_Toc493849511"/>
+      <w:bookmarkStart w:id="8" w:name="_Toc13245858"/>
       <w:r>
         <w:t>Use</w:t>
       </w:r>
@@ -2847,8 +2822,8 @@
       <w:r>
         <w:t>Cases</w:t>
       </w:r>
-      <w:bookmarkEnd w:id="6"/>
       <w:bookmarkEnd w:id="7"/>
+      <w:bookmarkEnd w:id="8"/>
     </w:p>
     <w:p>
       <w:pPr>
@@ -3085,7 +3060,25 @@
           <w:sz w:val="20"/>
           <w:szCs w:val="20"/>
         </w:rPr>
-        <w:t xml:space="preserve"> ExternalOrderNumber of Order into Salesforce Commerce Cloud using hook</w:t>
+        <w:t xml:space="preserve"> </w:t>
+      </w:r>
+      <w:proofErr w:type="spellStart"/>
+      <w:r>
+        <w:rPr>
+          <w:color w:val="808080"/>
+          <w:sz w:val="20"/>
+          <w:szCs w:val="20"/>
+        </w:rPr>
+        <w:t>ExternalOrderNumber</w:t>
+      </w:r>
+      <w:proofErr w:type="spellEnd"/>
+      <w:r>
+        <w:rPr>
+          <w:color w:val="808080"/>
+          <w:sz w:val="20"/>
+          <w:szCs w:val="20"/>
+        </w:rPr>
+        <w:t xml:space="preserve"> of Order into Salesforce Commerce Cloud using hook</w:t>
       </w:r>
       <w:r>
         <w:rPr>
@@ -3119,8 +3112,8 @@
       <w:pPr>
         <w:pStyle w:val="Heading2"/>
       </w:pPr>
-      <w:bookmarkStart w:id="8" w:name="_Toc493849512"/>
-      <w:bookmarkStart w:id="9" w:name="_Toc13245859"/>
+      <w:bookmarkStart w:id="9" w:name="_Toc493849512"/>
+      <w:bookmarkStart w:id="10" w:name="_Toc13245859"/>
       <w:r>
         <w:t>Limitations</w:t>
       </w:r>
@@ -3136,8 +3129,8 @@
       <w:r>
         <w:t>Constraints</w:t>
       </w:r>
-      <w:bookmarkEnd w:id="8"/>
       <w:bookmarkEnd w:id="9"/>
+      <w:bookmarkEnd w:id="10"/>
     </w:p>
     <w:p>
       <w:pPr>
@@ -3244,13 +3237,13 @@
       <w:pPr>
         <w:pStyle w:val="Heading2"/>
       </w:pPr>
-      <w:bookmarkStart w:id="10" w:name="_Toc493849513"/>
-      <w:bookmarkStart w:id="11" w:name="_Toc13245860"/>
+      <w:bookmarkStart w:id="11" w:name="_Toc493849513"/>
+      <w:bookmarkStart w:id="12" w:name="_Toc13245860"/>
       <w:r>
         <w:t>Compatibility</w:t>
       </w:r>
-      <w:bookmarkEnd w:id="10"/>
       <w:bookmarkEnd w:id="11"/>
+      <w:bookmarkEnd w:id="12"/>
     </w:p>
     <w:p>
       <w:pPr>
@@ -3285,7 +3278,15 @@
           <w:sz w:val="20"/>
           <w:szCs w:val="20"/>
         </w:rPr>
-        <w:t xml:space="preserve"> to work with Salesforce Commerce Cloud</w:t>
+        <w:t xml:space="preserve"> to wor</w:t>
+      </w:r>
+      <w:r>
+        <w:rPr>
+          <w:color w:val="808080"/>
+          <w:sz w:val="20"/>
+          <w:szCs w:val="20"/>
+        </w:rPr>
+        <w:t xml:space="preserve">k with Salesforce Commerce Cloud </w:t>
       </w:r>
       <w:r>
         <w:rPr>
@@ -3294,16 +3295,7 @@
           <w:sz w:val="20"/>
           <w:szCs w:val="20"/>
         </w:rPr>
-        <w:t xml:space="preserve"> </w:t>
-      </w:r>
-      <w:r>
-        <w:rPr>
-          <w:i w:val="0"/>
-          <w:color w:val="808080"/>
-          <w:sz w:val="20"/>
-          <w:szCs w:val="20"/>
-        </w:rPr>
-        <w:t>version 19.5 and S</w:t>
+        <w:t>and S</w:t>
       </w:r>
       <w:r>
         <w:rPr>
@@ -3345,8 +3337,8 @@
       <w:pPr>
         <w:pStyle w:val="Heading2"/>
       </w:pPr>
-      <w:bookmarkStart w:id="12" w:name="_Toc493849514"/>
-      <w:bookmarkStart w:id="13" w:name="_Toc13245861"/>
+      <w:bookmarkStart w:id="13" w:name="_Toc493849514"/>
+      <w:bookmarkStart w:id="14" w:name="_Toc13245861"/>
       <w:r>
         <w:lastRenderedPageBreak/>
         <w:t>Privacy,</w:t>
@@ -3360,8 +3352,8 @@
       <w:r>
         <w:t>Payment</w:t>
       </w:r>
-      <w:bookmarkEnd w:id="12"/>
       <w:bookmarkEnd w:id="13"/>
+      <w:bookmarkEnd w:id="14"/>
     </w:p>
     <w:p>
       <w:pPr>
@@ -3399,13 +3391,13 @@
       <w:pPr>
         <w:pStyle w:val="Heading1"/>
       </w:pPr>
-      <w:bookmarkStart w:id="14" w:name="_Toc493849515"/>
-      <w:bookmarkStart w:id="15" w:name="_Toc13245862"/>
+      <w:bookmarkStart w:id="15" w:name="_Toc493849515"/>
+      <w:bookmarkStart w:id="16" w:name="_Toc13245862"/>
       <w:r>
         <w:t>3.   Implementation Guide</w:t>
       </w:r>
-      <w:bookmarkEnd w:id="14"/>
       <w:bookmarkEnd w:id="15"/>
+      <w:bookmarkEnd w:id="16"/>
     </w:p>
     <w:p>
       <w:pPr>
@@ -3424,13 +3416,13 @@
           <w:numId w:val="3"/>
         </w:numPr>
       </w:pPr>
-      <w:bookmarkStart w:id="16" w:name="_Toc493849516"/>
-      <w:bookmarkStart w:id="17" w:name="_Toc13245863"/>
+      <w:bookmarkStart w:id="17" w:name="_Toc493849516"/>
+      <w:bookmarkStart w:id="18" w:name="_Toc13245863"/>
       <w:r>
         <w:t>Setup</w:t>
       </w:r>
-      <w:bookmarkEnd w:id="16"/>
       <w:bookmarkEnd w:id="17"/>
+      <w:bookmarkEnd w:id="18"/>
     </w:p>
     <w:p>
       <w:pPr>
@@ -3538,16 +3530,16 @@
           <w:numId w:val="3"/>
         </w:numPr>
       </w:pPr>
-      <w:bookmarkStart w:id="18" w:name="_Toc493849519"/>
-      <w:bookmarkStart w:id="19" w:name="_Toc13245864"/>
+      <w:bookmarkStart w:id="19" w:name="_Toc493849519"/>
+      <w:bookmarkStart w:id="20" w:name="_Toc13245864"/>
       <w:r>
         <w:rPr>
           <w:w w:val="105"/>
         </w:rPr>
         <w:t>Configuration</w:t>
       </w:r>
-      <w:bookmarkEnd w:id="18"/>
       <w:bookmarkEnd w:id="19"/>
+      <w:bookmarkEnd w:id="20"/>
     </w:p>
     <w:p>
       <w:pPr>
@@ -3567,11 +3559,11 @@
           <w:numId w:val="8"/>
         </w:numPr>
       </w:pPr>
-      <w:bookmarkStart w:id="20" w:name="_Toc13245865"/>
+      <w:bookmarkStart w:id="21" w:name="_Toc13245865"/>
       <w:r>
         <w:t>Site Cartridge Path</w:t>
       </w:r>
-      <w:bookmarkEnd w:id="20"/>
+      <w:bookmarkEnd w:id="21"/>
     </w:p>
     <w:p>
       <w:pPr>
@@ -3636,6 +3628,7 @@
         </w:rPr>
         <w:t xml:space="preserve"> or before “</w:t>
       </w:r>
+      <w:proofErr w:type="spellStart"/>
       <w:r>
         <w:rPr>
           <w:sz w:val="20"/>
@@ -3643,6 +3636,7 @@
         </w:rPr>
         <w:t>app_storefront_base</w:t>
       </w:r>
+      <w:proofErr w:type="spellEnd"/>
       <w:r>
         <w:rPr>
           <w:sz w:val="20"/>
@@ -3677,6 +3671,7 @@
           <w:lang w:val="fr-FR"/>
         </w:rPr>
       </w:pPr>
+      <w:proofErr w:type="gramStart"/>
       <w:r>
         <w:rPr>
           <w:rFonts w:ascii="Arial Narrow" w:hAnsi="Arial Narrow"/>
@@ -3693,7 +3688,17 @@
           <w:szCs w:val="20"/>
           <w:lang w:val="fr-FR"/>
         </w:rPr>
-        <w:t>nt_gloviaom</w:t>
+        <w:t>nt</w:t>
+      </w:r>
+      <w:proofErr w:type="gramEnd"/>
+      <w:r>
+        <w:rPr>
+          <w:rFonts w:ascii="Arial Narrow" w:hAnsi="Arial Narrow"/>
+          <w:sz w:val="20"/>
+          <w:szCs w:val="20"/>
+          <w:lang w:val="fr-FR"/>
+        </w:rPr>
+        <w:t>_gloviaom</w:t>
       </w:r>
       <w:r>
         <w:rPr>
@@ -3771,11 +3776,11 @@
           <w:numId w:val="8"/>
         </w:numPr>
       </w:pPr>
-      <w:bookmarkStart w:id="21" w:name="_Toc13245866"/>
+      <w:bookmarkStart w:id="22" w:name="_Toc13245866"/>
       <w:r>
         <w:t>Import Metadata</w:t>
       </w:r>
-      <w:bookmarkEnd w:id="21"/>
+      <w:bookmarkEnd w:id="22"/>
     </w:p>
     <w:p>
       <w:pPr>
@@ -4044,11 +4049,11 @@
           <w:numId w:val="8"/>
         </w:numPr>
       </w:pPr>
-      <w:bookmarkStart w:id="22" w:name="_Toc13245867"/>
+      <w:bookmarkStart w:id="23" w:name="_Toc13245867"/>
       <w:r>
         <w:t>Service Framework Setup</w:t>
       </w:r>
-      <w:bookmarkEnd w:id="22"/>
+      <w:bookmarkEnd w:id="23"/>
     </w:p>
     <w:p>
       <w:pPr>
@@ -4423,11 +4428,11 @@
           <w:numId w:val="8"/>
         </w:numPr>
       </w:pPr>
-      <w:bookmarkStart w:id="23" w:name="_Toc13245868"/>
+      <w:bookmarkStart w:id="24" w:name="_Toc13245868"/>
       <w:r>
         <w:t>Custom Site Preference</w:t>
       </w:r>
-      <w:bookmarkEnd w:id="23"/>
+      <w:bookmarkEnd w:id="24"/>
     </w:p>
     <w:p>
       <w:pPr>
@@ -4577,8 +4582,8 @@
           <w:numId w:val="3"/>
         </w:numPr>
       </w:pPr>
-      <w:bookmarkStart w:id="24" w:name="_Toc493849521"/>
-      <w:bookmarkStart w:id="25" w:name="_Toc13245869"/>
+      <w:bookmarkStart w:id="25" w:name="_Toc493849521"/>
+      <w:bookmarkStart w:id="26" w:name="_Toc13245869"/>
       <w:r>
         <w:t>External</w:t>
       </w:r>
@@ -4591,8 +4596,8 @@
       <w:r>
         <w:t>Interfaces</w:t>
       </w:r>
-      <w:bookmarkEnd w:id="24"/>
       <w:bookmarkEnd w:id="25"/>
+      <w:bookmarkEnd w:id="26"/>
     </w:p>
     <w:p>
       <w:pPr>
@@ -4642,13 +4647,13 @@
           <w:numId w:val="3"/>
         </w:numPr>
       </w:pPr>
-      <w:bookmarkStart w:id="26" w:name="_Toc493849522"/>
-      <w:bookmarkStart w:id="27" w:name="_Toc13245870"/>
+      <w:bookmarkStart w:id="27" w:name="_Toc493849522"/>
+      <w:bookmarkStart w:id="28" w:name="_Toc13245870"/>
       <w:r>
         <w:t>Firewall Requirements</w:t>
       </w:r>
-      <w:bookmarkEnd w:id="26"/>
       <w:bookmarkEnd w:id="27"/>
+      <w:bookmarkEnd w:id="28"/>
     </w:p>
     <w:p>
       <w:pPr>
@@ -4707,7 +4712,27 @@
           <w:sz w:val="20"/>
           <w:szCs w:val="20"/>
         </w:rPr>
-        <w:t>you will have to setup connected app and put the client id, secret etc information as per given in 3.</w:t>
+        <w:t xml:space="preserve">you will have to setup connected app and put the client id, secret </w:t>
+      </w:r>
+      <w:proofErr w:type="spellStart"/>
+      <w:r>
+        <w:rPr>
+          <w:rStyle w:val="SubtleEmphasis"/>
+          <w:color w:val="808080" w:themeColor="background1" w:themeShade="80"/>
+          <w:sz w:val="20"/>
+          <w:szCs w:val="20"/>
+        </w:rPr>
+        <w:t>etc</w:t>
+      </w:r>
+      <w:proofErr w:type="spellEnd"/>
+      <w:r>
+        <w:rPr>
+          <w:rStyle w:val="SubtleEmphasis"/>
+          <w:color w:val="808080" w:themeColor="background1" w:themeShade="80"/>
+          <w:sz w:val="20"/>
+          <w:szCs w:val="20"/>
+        </w:rPr>
+        <w:t xml:space="preserve"> information as per given in 3.</w:t>
       </w:r>
       <w:r>
         <w:rPr>
@@ -4808,13 +4833,13 @@
           <w:numId w:val="3"/>
         </w:numPr>
       </w:pPr>
-      <w:bookmarkStart w:id="28" w:name="_Toc493849523"/>
-      <w:bookmarkStart w:id="29" w:name="_Toc13245871"/>
+      <w:bookmarkStart w:id="29" w:name="_Toc493849523"/>
+      <w:bookmarkStart w:id="30" w:name="_Toc13245871"/>
       <w:r>
         <w:t>Testing</w:t>
       </w:r>
-      <w:bookmarkEnd w:id="28"/>
       <w:bookmarkEnd w:id="29"/>
+      <w:bookmarkEnd w:id="30"/>
     </w:p>
     <w:p>
       <w:pPr>
@@ -4848,8 +4873,9 @@
           <w:sz w:val="20"/>
           <w:szCs w:val="20"/>
         </w:rPr>
-        <w:t xml:space="preserve">Access will be granted to </w:t>
-      </w:r>
+        <w:t xml:space="preserve">Access </w:t>
+      </w:r>
+      <w:proofErr w:type="gramStart"/>
       <w:r>
         <w:rPr>
           <w:rStyle w:val="SubtleEmphasis"/>
@@ -4858,6 +4884,27 @@
           <w:sz w:val="20"/>
           <w:szCs w:val="20"/>
         </w:rPr>
+        <w:t>will be granted</w:t>
+      </w:r>
+      <w:proofErr w:type="gramEnd"/>
+      <w:r>
+        <w:rPr>
+          <w:rStyle w:val="SubtleEmphasis"/>
+          <w:i/>
+          <w:color w:val="808080" w:themeColor="background1" w:themeShade="80"/>
+          <w:sz w:val="20"/>
+          <w:szCs w:val="20"/>
+        </w:rPr>
+        <w:t xml:space="preserve"> to </w:t>
+      </w:r>
+      <w:r>
+        <w:rPr>
+          <w:rStyle w:val="SubtleEmphasis"/>
+          <w:i/>
+          <w:color w:val="808080" w:themeColor="background1" w:themeShade="80"/>
+          <w:sz w:val="20"/>
+          <w:szCs w:val="20"/>
+        </w:rPr>
         <w:t>GLOVIA</w:t>
       </w:r>
       <w:r>
@@ -4968,8 +5015,9 @@
           <w:sz w:val="20"/>
           <w:szCs w:val="20"/>
         </w:rPr>
-        <w:t xml:space="preserve"> into Commerce Cloud</w:t>
-      </w:r>
+        <w:t xml:space="preserve"> into Commerce </w:t>
+      </w:r>
+      <w:proofErr w:type="gramStart"/>
       <w:r>
         <w:rPr>
           <w:rStyle w:val="SubtleEmphasis"/>
@@ -4978,7 +5026,28 @@
           <w:sz w:val="20"/>
           <w:szCs w:val="20"/>
         </w:rPr>
-        <w:t xml:space="preserve"> which will create order into GLOVIA OM</w:t>
+        <w:t>Cloud</w:t>
+      </w:r>
+      <w:r>
+        <w:rPr>
+          <w:rStyle w:val="SubtleEmphasis"/>
+          <w:i/>
+          <w:color w:val="808080" w:themeColor="background1" w:themeShade="80"/>
+          <w:sz w:val="20"/>
+          <w:szCs w:val="20"/>
+        </w:rPr>
+        <w:t xml:space="preserve"> which</w:t>
+      </w:r>
+      <w:proofErr w:type="gramEnd"/>
+      <w:r>
+        <w:rPr>
+          <w:rStyle w:val="SubtleEmphasis"/>
+          <w:i/>
+          <w:color w:val="808080" w:themeColor="background1" w:themeShade="80"/>
+          <w:sz w:val="20"/>
+          <w:szCs w:val="20"/>
+        </w:rPr>
+        <w:t xml:space="preserve"> will create order into GLOVIA OM</w:t>
       </w:r>
       <w:r>
         <w:rPr>
@@ -5337,8 +5406,79 @@
           <w:sz w:val="20"/>
           <w:szCs w:val="20"/>
         </w:rPr>
-        <w:t>If you have setup hostname, username etc in dw.json then use following command to run automation testing-  npm run test:integration</w:t>
-      </w:r>
+        <w:t xml:space="preserve">If you have setup hostname, username </w:t>
+      </w:r>
+      <w:proofErr w:type="spellStart"/>
+      <w:r>
+        <w:rPr>
+          <w:rStyle w:val="SubtleEmphasis"/>
+          <w:color w:val="808080" w:themeColor="background1" w:themeShade="80"/>
+          <w:sz w:val="20"/>
+          <w:szCs w:val="20"/>
+        </w:rPr>
+        <w:t>etc</w:t>
+      </w:r>
+      <w:proofErr w:type="spellEnd"/>
+      <w:r>
+        <w:rPr>
+          <w:rStyle w:val="SubtleEmphasis"/>
+          <w:color w:val="808080" w:themeColor="background1" w:themeShade="80"/>
+          <w:sz w:val="20"/>
+          <w:szCs w:val="20"/>
+        </w:rPr>
+        <w:t xml:space="preserve"> in </w:t>
+      </w:r>
+      <w:proofErr w:type="spellStart"/>
+      <w:r>
+        <w:rPr>
+          <w:rStyle w:val="SubtleEmphasis"/>
+          <w:color w:val="808080" w:themeColor="background1" w:themeShade="80"/>
+          <w:sz w:val="20"/>
+          <w:szCs w:val="20"/>
+        </w:rPr>
+        <w:t>dw.json</w:t>
+      </w:r>
+      <w:proofErr w:type="spellEnd"/>
+      <w:r>
+        <w:rPr>
+          <w:rStyle w:val="SubtleEmphasis"/>
+          <w:color w:val="808080" w:themeColor="background1" w:themeShade="80"/>
+          <w:sz w:val="20"/>
+          <w:szCs w:val="20"/>
+        </w:rPr>
+        <w:t xml:space="preserve"> then use following command to run automation testing-  </w:t>
+      </w:r>
+      <w:proofErr w:type="spellStart"/>
+      <w:r>
+        <w:rPr>
+          <w:rStyle w:val="SubtleEmphasis"/>
+          <w:color w:val="808080" w:themeColor="background1" w:themeShade="80"/>
+          <w:sz w:val="20"/>
+          <w:szCs w:val="20"/>
+        </w:rPr>
+        <w:t>npm</w:t>
+      </w:r>
+      <w:proofErr w:type="spellEnd"/>
+      <w:r>
+        <w:rPr>
+          <w:rStyle w:val="SubtleEmphasis"/>
+          <w:color w:val="808080" w:themeColor="background1" w:themeShade="80"/>
+          <w:sz w:val="20"/>
+          <w:szCs w:val="20"/>
+        </w:rPr>
+        <w:t xml:space="preserve"> run </w:t>
+      </w:r>
+      <w:proofErr w:type="spellStart"/>
+      <w:r>
+        <w:rPr>
+          <w:rStyle w:val="SubtleEmphasis"/>
+          <w:color w:val="808080" w:themeColor="background1" w:themeShade="80"/>
+          <w:sz w:val="20"/>
+          <w:szCs w:val="20"/>
+        </w:rPr>
+        <w:t>test:integration</w:t>
+      </w:r>
+      <w:proofErr w:type="spellEnd"/>
     </w:p>
     <w:p>
       <w:pPr>
@@ -5361,7 +5501,87 @@
           <w:sz w:val="20"/>
           <w:szCs w:val="20"/>
         </w:rPr>
-        <w:t>If you have not setup in dw.json then use following command to run automation testing - npm run test:integration -- --baseUrl &lt;&lt;DOMAIN_URL_COMMERCE_CLOUD&gt;&gt;</w:t>
+        <w:t xml:space="preserve">If you have not setup in </w:t>
+      </w:r>
+      <w:proofErr w:type="spellStart"/>
+      <w:r>
+        <w:rPr>
+          <w:rStyle w:val="SubtleEmphasis"/>
+          <w:color w:val="808080" w:themeColor="background1" w:themeShade="80"/>
+          <w:sz w:val="20"/>
+          <w:szCs w:val="20"/>
+        </w:rPr>
+        <w:t>dw.json</w:t>
+      </w:r>
+      <w:proofErr w:type="spellEnd"/>
+      <w:r>
+        <w:rPr>
+          <w:rStyle w:val="SubtleEmphasis"/>
+          <w:color w:val="808080" w:themeColor="background1" w:themeShade="80"/>
+          <w:sz w:val="20"/>
+          <w:szCs w:val="20"/>
+        </w:rPr>
+        <w:t xml:space="preserve"> then use following command to run automation testing - </w:t>
+      </w:r>
+      <w:proofErr w:type="spellStart"/>
+      <w:r>
+        <w:rPr>
+          <w:rStyle w:val="SubtleEmphasis"/>
+          <w:color w:val="808080" w:themeColor="background1" w:themeShade="80"/>
+          <w:sz w:val="20"/>
+          <w:szCs w:val="20"/>
+        </w:rPr>
+        <w:t>npm</w:t>
+      </w:r>
+      <w:proofErr w:type="spellEnd"/>
+      <w:r>
+        <w:rPr>
+          <w:rStyle w:val="SubtleEmphasis"/>
+          <w:color w:val="808080" w:themeColor="background1" w:themeShade="80"/>
+          <w:sz w:val="20"/>
+          <w:szCs w:val="20"/>
+        </w:rPr>
+        <w:t xml:space="preserve"> run </w:t>
+      </w:r>
+      <w:proofErr w:type="spellStart"/>
+      <w:r>
+        <w:rPr>
+          <w:rStyle w:val="SubtleEmphasis"/>
+          <w:color w:val="808080" w:themeColor="background1" w:themeShade="80"/>
+          <w:sz w:val="20"/>
+          <w:szCs w:val="20"/>
+        </w:rPr>
+        <w:t>test:integration</w:t>
+      </w:r>
+      <w:proofErr w:type="spellEnd"/>
+      <w:r>
+        <w:rPr>
+          <w:rStyle w:val="SubtleEmphasis"/>
+          <w:color w:val="808080" w:themeColor="background1" w:themeShade="80"/>
+          <w:sz w:val="20"/>
+          <w:szCs w:val="20"/>
+        </w:rPr>
+        <w:t xml:space="preserve"> -- --</w:t>
+      </w:r>
+      <w:proofErr w:type="spellStart"/>
+      <w:r>
+        <w:rPr>
+          <w:rStyle w:val="SubtleEmphasis"/>
+          <w:color w:val="808080" w:themeColor="background1" w:themeShade="80"/>
+          <w:sz w:val="20"/>
+          <w:szCs w:val="20"/>
+        </w:rPr>
+        <w:t>baseUrl</w:t>
+      </w:r>
+      <w:proofErr w:type="spellEnd"/>
+      <w:r>
+        <w:rPr>
+          <w:rStyle w:val="SubtleEmphasis"/>
+          <w:color w:val="808080" w:themeColor="background1" w:themeShade="80"/>
+          <w:sz w:val="20"/>
+          <w:szCs w:val="20"/>
+        </w:rPr>
+        <w:t xml:space="preserve"> &lt;&lt;DOMAIN_URL_COMMERCE_CLOUD&gt;&gt;</w:t>
       </w:r>
     </w:p>
     <w:p>
@@ -5375,39 +5595,6 @@
           <w:sz w:val="22"/>
         </w:rPr>
       </w:pPr>
-    </w:p>
-    <w:p>
-      <w:pPr>
-        <w:pStyle w:val="BodyText"/>
-        <w:spacing w:before="7"/>
-        <w:ind w:left="1440"/>
-        <w:rPr>
-          <w:rStyle w:val="SubtleEmphasis"/>
-          <w:color w:val="808080" w:themeColor="background1" w:themeShade="80"/>
-          <w:sz w:val="20"/>
-          <w:szCs w:val="20"/>
-        </w:rPr>
-      </w:pPr>
-      <w:r>
-        <w:rPr>
-          <w:rStyle w:val="SubtleEmphasis"/>
-          <w:color w:val="808080" w:themeColor="background1" w:themeShade="80"/>
-          <w:sz w:val="20"/>
-          <w:szCs w:val="20"/>
-        </w:rPr>
-        <w:t>T</w:t>
-      </w:r>
-      <w:bookmarkStart w:id="30" w:name="_GoBack"/>
-      <w:bookmarkEnd w:id="30"/>
-      <w:r>
-        <w:rPr>
-          <w:rStyle w:val="SubtleEmphasis"/>
-          <w:color w:val="808080" w:themeColor="background1" w:themeShade="80"/>
-          <w:sz w:val="20"/>
-          <w:szCs w:val="20"/>
-        </w:rPr>
-        <w:t>his was tested against SFRA 4.2.1</w:t>
-      </w:r>
     </w:p>
     <w:p>
       <w:pPr>
@@ -5521,7 +5708,6 @@
       <w:bookmarkStart w:id="35" w:name="_Toc493849526"/>
       <w:bookmarkStart w:id="36" w:name="_Toc13245874"/>
       <w:r>
-        <w:lastRenderedPageBreak/>
         <w:t>Availability</w:t>
       </w:r>
       <w:bookmarkEnd w:id="35"/>
@@ -5575,16 +5761,26 @@
           <w:color w:val="7F7F7F" w:themeColor="text1" w:themeTint="80"/>
           <w:shd w:val="clear" w:color="auto" w:fill="FFFFFF"/>
         </w:rPr>
-        <w:t>ommunication points are expect</w:t>
-      </w:r>
+        <w:t xml:space="preserve">ommunication points </w:t>
+      </w:r>
+      <w:proofErr w:type="gramStart"/>
       <w:r>
         <w:rPr>
           <w:i/>
           <w:color w:val="7F7F7F" w:themeColor="text1" w:themeTint="80"/>
           <w:shd w:val="clear" w:color="auto" w:fill="FFFFFF"/>
         </w:rPr>
+        <w:t>are expect</w:t>
+      </w:r>
+      <w:r>
+        <w:rPr>
+          <w:i/>
+          <w:color w:val="7F7F7F" w:themeColor="text1" w:themeTint="80"/>
+          <w:shd w:val="clear" w:color="auto" w:fill="FFFFFF"/>
+        </w:rPr>
         <w:t>ed</w:t>
       </w:r>
+      <w:proofErr w:type="gramEnd"/>
       <w:r>
         <w:rPr>
           <w:i/>
@@ -5982,8 +6178,18 @@
           <w:sz w:val="20"/>
           <w:szCs w:val="20"/>
         </w:rPr>
-        <w:t xml:space="preserve"> to be updated</w:t>
-      </w:r>
+        <w:t xml:space="preserve"> to </w:t>
+      </w:r>
+      <w:proofErr w:type="gramStart"/>
+      <w:r>
+        <w:rPr>
+          <w:color w:val="808080"/>
+          <w:sz w:val="20"/>
+          <w:szCs w:val="20"/>
+        </w:rPr>
+        <w:t>be updated</w:t>
+      </w:r>
+      <w:proofErr w:type="gramEnd"/>
       <w:r>
         <w:rPr>
           <w:color w:val="808080"/>
@@ -6675,7 +6881,7 @@
                               <w:noProof/>
                               <w:sz w:val="18"/>
                             </w:rPr>
-                            <w:t>6</w:t>
+                            <w:t>7</w:t>
                           </w:r>
                           <w:r>
                             <w:fldChar w:fldCharType="end"/>
@@ -6742,7 +6948,7 @@
                         <w:noProof/>
                         <w:sz w:val="18"/>
                       </w:rPr>
-                      <w:t>6</w:t>
+                      <w:t>7</w:t>
                     </w:r>
                     <w:r>
                       <w:fldChar w:fldCharType="end"/>
@@ -7066,7 +7272,7 @@
             </wp:anchor>
           </w:drawing>
         </mc:Choice>
-        <mc:Fallback xmlns:cx2="http://schemas.microsoft.com/office/drawing/2015/10/21/chartex" xmlns:cx3="http://schemas.microsoft.com/office/drawing/2016/5/9/chartex" xmlns:cx4="http://schemas.microsoft.com/office/drawing/2016/5/10/chartex" xmlns:cx5="http://schemas.microsoft.com/office/drawing/2016/5/11/chartex" xmlns:cx6="http://schemas.microsoft.com/office/drawing/2016/5/12/chartex" xmlns:cx7="http://schemas.microsoft.com/office/drawing/2016/5/13/chartex" xmlns:cx8="http://schemas.microsoft.com/office/drawing/2016/5/14/chartex" xmlns:aink="http://schemas.microsoft.com/office/drawing/2016/ink" xmlns:am3d="http://schemas.microsoft.com/office/drawing/2017/model3d" xmlns:w16cid="http://schemas.microsoft.com/office/word/2016/wordml/cid">
+        <mc:Fallback xmlns:w16cid="http://schemas.microsoft.com/office/word/2016/wordml/cid" xmlns:am3d="http://schemas.microsoft.com/office/drawing/2017/model3d" xmlns:aink="http://schemas.microsoft.com/office/drawing/2016/ink" xmlns:cx8="http://schemas.microsoft.com/office/drawing/2016/5/14/chartex" xmlns:cx7="http://schemas.microsoft.com/office/drawing/2016/5/13/chartex" xmlns:cx6="http://schemas.microsoft.com/office/drawing/2016/5/12/chartex" xmlns:cx5="http://schemas.microsoft.com/office/drawing/2016/5/11/chartex" xmlns:cx4="http://schemas.microsoft.com/office/drawing/2016/5/10/chartex" xmlns:cx3="http://schemas.microsoft.com/office/drawing/2016/5/9/chartex" xmlns:cx2="http://schemas.microsoft.com/office/drawing/2015/10/21/chartex">
           <w:pict>
             <v:shape w14:anchorId="589738B1" id="AutoShape 10" o:spid="_x0000_s1026" style="position:absolute;margin-left:48.05pt;margin-top:791.55pt;width:516.45pt;height:.1pt;z-index:-14248;visibility:visible;mso-wrap-style:square;mso-width-percent:0;mso-height-percent:0;mso-wrap-distance-left:9pt;mso-wrap-distance-top:0;mso-wrap-distance-right:9pt;mso-wrap-distance-bottom:0;mso-position-horizontal:absolute;mso-position-horizontal-relative:page;mso-position-vertical:absolute;mso-position-vertical-relative:page;mso-width-percent:0;mso-height-percent:0;mso-width-relative:page;mso-height-relative:page;v-text-anchor:top" coordsize="10329,1270" o:gfxdata="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" path="m7101,r3227,m4429,l7101,m,l4429,e" filled="f" strokeweight=".26481mm">
               <v:path arrowok="t" o:connecttype="custom" o:connectlocs="4509135,0;6558280,0;2812415,0;4509135,0;0,0;2812415,0" o:connectangles="0,0,0,0,0,0"/>

</xml_diff>